<commit_message>
MGS-6227 add logo to overseas travel output doc
</commit_message>
<xml_diff>
--- a/housing-service/src/main/resources/templates/travel-declaration.docx
+++ b/housing-service/src/main/resources/templates/travel-declaration.docx
@@ -1,6 +1,6 @@
 
 <file path=word/document.xml><?xml version="1.0" encoding="utf-8"?>
-<w:document xmlns:wpc="http://schemas.microsoft.com/office/word/2010/wordprocessingCanvas" xmlns:cx="http://schemas.microsoft.com/office/drawing/2014/chartex" xmlns:cx1="http://schemas.microsoft.com/office/drawing/2015/9/8/chartex" xmlns:cx2="http://schemas.microsoft.com/office/drawing/2015/10/21/chartex" xmlns:cx3="http://schemas.microsoft.com/office/drawing/2016/5/9/chartex" xmlns:cx4="http://schemas.microsoft.com/office/drawing/2016/5/10/chartex" xmlns:cx5="http://schemas.microsoft.com/office/drawing/2016/5/11/chartex" xmlns:cx6="http://schemas.microsoft.com/office/drawing/2016/5/12/chartex" xmlns:cx7="http://schemas.microsoft.com/office/drawing/2016/5/13/chartex" xmlns:cx8="http://schemas.microsoft.com/office/drawing/2016/5/14/chartex" xmlns:mc="http://schemas.openxmlformats.org/markup-compatibility/2006" xmlns:aink="http://schemas.microsoft.com/office/drawing/2016/ink" xmlns:am3d="http://schemas.microsoft.com/office/drawing/2017/model3d" xmlns:o="urn:schemas-microsoft-com:office:office" xmlns:r="http://schemas.openxmlformats.org/officeDocument/2006/relationships" xmlns:m="http://schemas.openxmlformats.org/officeDocument/2006/math" xmlns:v="urn:schemas-microsoft-com:vml" xmlns:wp14="http://schemas.microsoft.com/office/word/2010/wordprocessingDrawing" xmlns:wp="http://schemas.openxmlformats.org/drawingml/2006/wordprocessingDrawing" xmlns:w10="urn:schemas-microsoft-com:office:word" xmlns:w="http://schemas.openxmlformats.org/wordprocessingml/2006/main" xmlns:w14="http://schemas.microsoft.com/office/word/2010/wordml" xmlns:w15="http://schemas.microsoft.com/office/word/2012/wordml" xmlns:w16cid="http://schemas.microsoft.com/office/word/2016/wordml/cid" xmlns:w16se="http://schemas.microsoft.com/office/word/2015/wordml/symex" xmlns:wpg="http://schemas.microsoft.com/office/word/2010/wordprocessingGroup" xmlns:wpi="http://schemas.microsoft.com/office/word/2010/wordprocessingInk" xmlns:wne="http://schemas.microsoft.com/office/word/2006/wordml" xmlns:wps="http://schemas.microsoft.com/office/word/2010/wordprocessingShape" mc:Ignorable="w14 w15 w16se w16cid wp14">
+<w:document xmlns:wpc="http://schemas.microsoft.com/office/word/2010/wordprocessingCanvas" xmlns:cx="http://schemas.microsoft.com/office/drawing/2014/chartex" xmlns:cx1="http://schemas.microsoft.com/office/drawing/2015/9/8/chartex" xmlns:cx2="http://schemas.microsoft.com/office/drawing/2015/10/21/chartex" xmlns:cx3="http://schemas.microsoft.com/office/drawing/2016/5/9/chartex" xmlns:cx4="http://schemas.microsoft.com/office/drawing/2016/5/10/chartex" xmlns:cx5="http://schemas.microsoft.com/office/drawing/2016/5/11/chartex" xmlns:cx6="http://schemas.microsoft.com/office/drawing/2016/5/12/chartex" xmlns:cx7="http://schemas.microsoft.com/office/drawing/2016/5/13/chartex" xmlns:cx8="http://schemas.microsoft.com/office/drawing/2016/5/14/chartex" xmlns:mc="http://schemas.openxmlformats.org/markup-compatibility/2006" xmlns:aink="http://schemas.microsoft.com/office/drawing/2016/ink" xmlns:am3d="http://schemas.microsoft.com/office/drawing/2017/model3d" xmlns:o="urn:schemas-microsoft-com:office:office" xmlns:r="http://schemas.openxmlformats.org/officeDocument/2006/relationships" xmlns:m="http://schemas.openxmlformats.org/officeDocument/2006/math" xmlns:v="urn:schemas-microsoft-com:vml" xmlns:wp14="http://schemas.microsoft.com/office/word/2010/wordprocessingDrawing" xmlns:wp="http://schemas.openxmlformats.org/drawingml/2006/wordprocessingDrawing" xmlns:w10="urn:schemas-microsoft-com:office:word" xmlns:w="http://schemas.openxmlformats.org/wordprocessingml/2006/main" xmlns:w14="http://schemas.microsoft.com/office/word/2010/wordml" xmlns:w15="http://schemas.microsoft.com/office/word/2012/wordml" xmlns:w16cex="http://schemas.microsoft.com/office/word/2018/wordml/cex" xmlns:w16cid="http://schemas.microsoft.com/office/word/2016/wordml/cid" xmlns:w16="http://schemas.microsoft.com/office/word/2018/wordml" xmlns:w16se="http://schemas.microsoft.com/office/word/2015/wordml/symex" xmlns:wpg="http://schemas.microsoft.com/office/word/2010/wordprocessingGroup" xmlns:wpi="http://schemas.microsoft.com/office/word/2010/wordprocessingInk" xmlns:wne="http://schemas.microsoft.com/office/word/2006/wordml" xmlns:wps="http://schemas.microsoft.com/office/word/2010/wordprocessingShape" mc:Ignorable="w14 w15 w16se w16cid w16 w16cex wp14">
   <w:body>
     <w:p>
       <w:pPr>
@@ -12,66 +12,137 @@
       <w:r>
         <w:rPr>
           <w:rFonts w:ascii="Arial" w:hAnsi="Arial" w:cs="Arial"/>
-        </w:rPr>
-        <w:t xml:space="preserve">Your </w:t>
-      </w:r>
-      <w:r>
-        <w:rPr>
-          <w:rFonts w:ascii="Arial" w:hAnsi="Arial" w:cs="Arial"/>
-        </w:rPr>
-        <w:t>d</w:t>
-      </w:r>
-      <w:r>
-        <w:rPr>
-          <w:rFonts w:ascii="Arial" w:hAnsi="Arial" w:cs="Arial"/>
-        </w:rPr>
-        <w:t>etails</w:t>
+          <w:noProof/>
+        </w:rPr>
+        <w:drawing>
+          <wp:inline distT="0" distB="0" distL="0" distR="0" wp14:anchorId="066995F0" wp14:editId="630084F1">
+            <wp:extent cx="1558977" cy="291943"/>
+            <wp:effectExtent l="0" t="0" r="3175" b="635"/>
+            <wp:docPr id="1" name="Graphic 1"/>
+            <wp:cNvGraphicFramePr>
+              <a:graphicFrameLocks xmlns:a="http://schemas.openxmlformats.org/drawingml/2006/main" noChangeAspect="1"/>
+            </wp:cNvGraphicFramePr>
+            <a:graphic xmlns:a="http://schemas.openxmlformats.org/drawingml/2006/main">
+              <a:graphicData uri="http://schemas.openxmlformats.org/drawingml/2006/picture">
+                <pic:pic xmlns:pic="http://schemas.openxmlformats.org/drawingml/2006/picture">
+                  <pic:nvPicPr>
+                    <pic:cNvPr id="1" name="Graphic 1"/>
+                    <pic:cNvPicPr/>
+                  </pic:nvPicPr>
+                  <pic:blipFill>
+                    <a:blip r:embed="rId11">
+                      <a:extLst>
+                        <a:ext uri="{28A0092B-C50C-407E-A947-70E740481C1C}">
+                          <a14:useLocalDpi xmlns:a14="http://schemas.microsoft.com/office/drawing/2010/main" val="0"/>
+                        </a:ext>
+                        <a:ext uri="{96DAC541-7B7A-43D3-8B79-37D633B846F1}">
+                          <asvg:svgBlip xmlns:asvg="http://schemas.microsoft.com/office/drawing/2016/SVG/main" r:embed="rId12"/>
+                        </a:ext>
+                      </a:extLst>
+                    </a:blip>
+                    <a:stretch>
+                      <a:fillRect/>
+                    </a:stretch>
+                  </pic:blipFill>
+                  <pic:spPr>
+                    <a:xfrm>
+                      <a:off x="0" y="0"/>
+                      <a:ext cx="1698034" cy="317984"/>
+                    </a:xfrm>
+                    <a:prstGeom prst="rect">
+                      <a:avLst/>
+                    </a:prstGeom>
+                  </pic:spPr>
+                </pic:pic>
+              </a:graphicData>
+            </a:graphic>
+          </wp:inline>
+        </w:drawing>
       </w:r>
     </w:p>
     <w:p>
-      <w:r>
-        <w:t>If you are filling in this form for someone else, or a child, you should enter their details.</w:t>
+      <w:pPr>
+        <w:pStyle w:val="Heading2"/>
+        <w:rPr>
+          <w:rFonts w:ascii="Arial" w:hAnsi="Arial" w:cs="Arial"/>
+        </w:rPr>
+      </w:pPr>
+      <w:r>
+        <w:rPr>
+          <w:rFonts w:ascii="Arial" w:hAnsi="Arial" w:cs="Arial"/>
+        </w:rPr>
+        <w:t xml:space="preserve">Your </w:t>
+      </w:r>
+      <w:r>
+        <w:rPr>
+          <w:rFonts w:ascii="Arial" w:hAnsi="Arial" w:cs="Arial"/>
+        </w:rPr>
+        <w:t>d</w:t>
+      </w:r>
+      <w:r>
+        <w:rPr>
+          <w:rFonts w:ascii="Arial" w:hAnsi="Arial" w:cs="Arial"/>
+        </w:rPr>
+        <w:t>etails</w:t>
       </w:r>
     </w:p>
     <w:p>
-      <w:pPr>
-        <w:spacing w:before="600"/>
-        <w:rPr>
-          <w:rFonts w:ascii="Arial" w:hAnsi="Arial" w:cs="Arial"/>
-          <w:sz w:val="24"/>
-          <w:szCs w:val="24"/>
-        </w:rPr>
-      </w:pPr>
-      <w:r>
-        <w:rPr>
-          <w:rFonts w:ascii="Arial" w:hAnsi="Arial" w:cs="Arial"/>
-          <w:b/>
-          <w:sz w:val="24"/>
-          <w:szCs w:val="24"/>
-        </w:rPr>
-        <w:t>Name</w:t>
-      </w:r>
-      <w:r>
-        <w:rPr>
-          <w:rFonts w:ascii="Arial" w:hAnsi="Arial" w:cs="Arial"/>
-          <w:b/>
-          <w:sz w:val="24"/>
-          <w:szCs w:val="24"/>
-        </w:rPr>
-        <w:t>:</w:t>
+      <w:r>
+        <w:t>If you are filling in this form for someone else, or a child, you should enter their details.</w:t>
       </w:r>
     </w:p>
     <w:p>
-      <w:fldSimple w:instr=" MERGEFIELD name \* MERGEFORMAT ">
-        <w:r>
-          <w:rPr>
-            <w:noProof/>
-          </w:rPr>
-          <w:t>«name»</w:t>
-        </w:r>
-      </w:fldSimple>
+      <w:pPr>
+        <w:spacing w:before="600"/>
+        <w:rPr>
+          <w:rFonts w:ascii="Arial" w:hAnsi="Arial" w:cs="Arial"/>
+          <w:sz w:val="24"/>
+          <w:szCs w:val="24"/>
+        </w:rPr>
+      </w:pPr>
+      <w:r>
+        <w:rPr>
+          <w:rFonts w:ascii="Arial" w:hAnsi="Arial" w:cs="Arial"/>
+          <w:b/>
+          <w:sz w:val="24"/>
+          <w:szCs w:val="24"/>
+        </w:rPr>
+        <w:t>Name</w:t>
+      </w:r>
+      <w:r>
+        <w:rPr>
+          <w:rFonts w:ascii="Arial" w:hAnsi="Arial" w:cs="Arial"/>
+          <w:b/>
+          <w:sz w:val="24"/>
+          <w:szCs w:val="24"/>
+        </w:rPr>
+        <w:t>:</w:t>
+      </w:r>
     </w:p>
     <w:p>
+      <w:r>
+        <w:fldChar w:fldCharType="begin"/>
+      </w:r>
+      <w:r>
+        <w:instrText xml:space="preserve"> MERGEFIELD name \* MERGEFORMAT </w:instrText>
+      </w:r>
+      <w:r>
+        <w:fldChar w:fldCharType="separate"/>
+      </w:r>
+      <w:r>
+        <w:rPr>
+          <w:noProof/>
+        </w:rPr>
+        <w:t>«name»</w:t>
+      </w:r>
+      <w:r>
+        <w:rPr>
+          <w:noProof/>
+        </w:rPr>
+        <w:fldChar w:fldCharType="end"/>
+      </w:r>
+    </w:p>
+    <w:p>
       <w:pPr>
         <w:spacing w:before="360"/>
         <w:rPr>
@@ -112,7 +183,6 @@
         </w:rPr>
         <w:t xml:space="preserve">use </w:t>
       </w:r>
-      <w:proofErr w:type="spellStart"/>
       <w:r>
         <w:rPr>
           <w:rFonts w:ascii="Arial" w:hAnsi="Arial" w:cs="Arial"/>
@@ -121,18 +191,7 @@
           <w:sz w:val="24"/>
           <w:szCs w:val="24"/>
         </w:rPr>
-        <w:t>dd</w:t>
-      </w:r>
-      <w:proofErr w:type="spellEnd"/>
-      <w:r>
-        <w:rPr>
-          <w:rFonts w:ascii="Arial" w:hAnsi="Arial" w:cs="Arial"/>
-          <w:b/>
-          <w:bCs/>
-          <w:sz w:val="24"/>
-          <w:szCs w:val="24"/>
-        </w:rPr>
-        <w:t>/mm/</w:t>
+        <w:t>dd/mm/</w:t>
       </w:r>
       <w:proofErr w:type="spellStart"/>
       <w:r>
@@ -197,14 +256,27 @@
       <w:sdtEndPr/>
       <w:sdtContent>
         <w:p>
-          <w:fldSimple w:instr=" MERGEFIELD dob \* MERGEFORMAT ">
-            <w:r>
-              <w:rPr>
-                <w:noProof/>
-              </w:rPr>
-              <w:t>«dob»</w:t>
-            </w:r>
-          </w:fldSimple>
+          <w:r>
+            <w:fldChar w:fldCharType="begin"/>
+          </w:r>
+          <w:r>
+            <w:instrText xml:space="preserve"> MERGEFIELD dob \* MERGEFORMAT </w:instrText>
+          </w:r>
+          <w:r>
+            <w:fldChar w:fldCharType="separate"/>
+          </w:r>
+          <w:r>
+            <w:rPr>
+              <w:noProof/>
+            </w:rPr>
+            <w:t>«dob»</w:t>
+          </w:r>
+          <w:r>
+            <w:rPr>
+              <w:noProof/>
+            </w:rPr>
+            <w:fldChar w:fldCharType="end"/>
+          </w:r>
         </w:p>
       </w:sdtContent>
     </w:sdt>
@@ -238,14 +310,27 @@
       <w:sdtEndPr/>
       <w:sdtContent>
         <w:p>
-          <w:fldSimple w:instr=" MERGEFIELD nationality \* MERGEFORMAT ">
-            <w:r>
-              <w:rPr>
-                <w:noProof/>
-              </w:rPr>
-              <w:t>«nationality»</w:t>
-            </w:r>
-          </w:fldSimple>
+          <w:r>
+            <w:fldChar w:fldCharType="begin"/>
+          </w:r>
+          <w:r>
+            <w:instrText xml:space="preserve"> MERGEFIELD nationality \* MERGEFORMAT </w:instrText>
+          </w:r>
+          <w:r>
+            <w:fldChar w:fldCharType="separate"/>
+          </w:r>
+          <w:r>
+            <w:rPr>
+              <w:noProof/>
+            </w:rPr>
+            <w:t>«nationality»</w:t>
+          </w:r>
+          <w:r>
+            <w:rPr>
+              <w:noProof/>
+            </w:rPr>
+            <w:fldChar w:fldCharType="end"/>
+          </w:r>
         </w:p>
       </w:sdtContent>
     </w:sdt>
@@ -288,14 +373,27 @@
       <w:sdtEndPr/>
       <w:sdtContent>
         <w:p>
-          <w:fldSimple w:instr=" MERGEFIELD address \* MERGEFORMAT ">
-            <w:r>
-              <w:rPr>
-                <w:noProof/>
-              </w:rPr>
-              <w:t>«address»</w:t>
-            </w:r>
-          </w:fldSimple>
+          <w:r>
+            <w:fldChar w:fldCharType="begin"/>
+          </w:r>
+          <w:r>
+            <w:instrText xml:space="preserve"> MERGEFIELD address \* MERGEFORMAT </w:instrText>
+          </w:r>
+          <w:r>
+            <w:fldChar w:fldCharType="separate"/>
+          </w:r>
+          <w:r>
+            <w:rPr>
+              <w:noProof/>
+            </w:rPr>
+            <w:t>«address»</w:t>
+          </w:r>
+          <w:r>
+            <w:rPr>
+              <w:noProof/>
+            </w:rPr>
+            <w:fldChar w:fldCharType="end"/>
+          </w:r>
         </w:p>
       </w:sdtContent>
     </w:sdt>
@@ -338,14 +436,27 @@
       <w:sdtEndPr/>
       <w:sdtContent>
         <w:p>
-          <w:fldSimple w:instr=" MERGEFIELD passportNumber \* MERGEFORMAT ">
-            <w:r>
-              <w:rPr>
-                <w:noProof/>
-              </w:rPr>
-              <w:t>«passportNumber»</w:t>
-            </w:r>
-          </w:fldSimple>
+          <w:r>
+            <w:fldChar w:fldCharType="begin"/>
+          </w:r>
+          <w:r>
+            <w:instrText xml:space="preserve"> MERGEFIELD passportNumber \* MERGEFORMAT </w:instrText>
+          </w:r>
+          <w:r>
+            <w:fldChar w:fldCharType="separate"/>
+          </w:r>
+          <w:r>
+            <w:rPr>
+              <w:noProof/>
+            </w:rPr>
+            <w:t>«passportNumber»</w:t>
+          </w:r>
+          <w:r>
+            <w:rPr>
+              <w:noProof/>
+            </w:rPr>
+            <w:fldChar w:fldCharType="end"/>
+          </w:r>
         </w:p>
       </w:sdtContent>
     </w:sdt>
@@ -927,8 +1038,6 @@
         </w:rPr>
         <w:t xml:space="preserve"> Legal reasons</w:t>
       </w:r>
-      <w:bookmarkStart w:id="0" w:name="_GoBack"/>
-      <w:bookmarkEnd w:id="0"/>
     </w:p>
     <w:p>
       <w:pPr>
@@ -1023,7 +1132,7 @@
         </w:rPr>
         <w:t xml:space="preserve">You should not be travelling for any reason that is not on the </w:t>
       </w:r>
-      <w:hyperlink r:id="rId11" w:anchor="exceptions" w:history="1">
+      <w:hyperlink r:id="rId13" w:anchor="exceptions" w:history="1">
         <w:r>
           <w:rPr>
             <w:rStyle w:val="Hyperlink"/>
@@ -1311,29 +1420,7 @@
           <w:sz w:val="24"/>
           <w:szCs w:val="24"/>
         </w:rPr>
-        <w:t>Date (</w:t>
-      </w:r>
-      <w:proofErr w:type="spellStart"/>
-      <w:r>
-        <w:rPr>
-          <w:rFonts w:ascii="Arial" w:hAnsi="Arial" w:cs="Arial"/>
-          <w:b/>
-          <w:bCs/>
-          <w:sz w:val="24"/>
-          <w:szCs w:val="24"/>
-        </w:rPr>
-        <w:t>dd</w:t>
-      </w:r>
-      <w:proofErr w:type="spellEnd"/>
-      <w:r>
-        <w:rPr>
-          <w:rFonts w:ascii="Arial" w:hAnsi="Arial" w:cs="Arial"/>
-          <w:b/>
-          <w:bCs/>
-          <w:sz w:val="24"/>
-          <w:szCs w:val="24"/>
-        </w:rPr>
-        <w:t>/mm/</w:t>
+        <w:t>Date (dd/mm/</w:t>
       </w:r>
       <w:proofErr w:type="spellStart"/>
       <w:r>
@@ -1462,17 +1549,8 @@
 </w:document>
 </file>
 
-<file path=word/commentsExtensible.xml><?xml version="1.0" encoding="utf-8"?>
-<w16cex:commentsExtensible xmlns:w16="http://schemas.microsoft.com/office/word/2018/wordml" xmlns:w16cex="http://schemas.microsoft.com/office/word/2018/wordml/cex" xmlns:mc="http://schemas.openxmlformats.org/markup-compatibility/2006" mc:Ignorable="w16 w16cex">
-  <w16cex:commentExtensible w16cex:durableId="12B4BDDE" w16cex:dateUtc="2021-02-10T12:28:24.429Z"/>
-  <w16cex:commentExtensible w16cex:durableId="39EE65D2" w16cex:dateUtc="2021-02-10T12:29:18.659Z"/>
-  <w16cex:commentExtensible w16cex:durableId="176D12A0" w16cex:dateUtc="2021-02-10T12:31:26.943Z"/>
-  <w16cex:commentExtensible w16cex:durableId="0DBD2237" w16cex:dateUtc="2021-02-10T12:28:24Z"/>
-</w16cex:commentsExtensible>
-</file>
-
 <file path=word/endnotes.xml><?xml version="1.0" encoding="utf-8"?>
-<w:endnotes xmlns:wpc="http://schemas.microsoft.com/office/word/2010/wordprocessingCanvas" xmlns:cx="http://schemas.microsoft.com/office/drawing/2014/chartex" xmlns:cx1="http://schemas.microsoft.com/office/drawing/2015/9/8/chartex" xmlns:cx2="http://schemas.microsoft.com/office/drawing/2015/10/21/chartex" xmlns:cx3="http://schemas.microsoft.com/office/drawing/2016/5/9/chartex" xmlns:cx4="http://schemas.microsoft.com/office/drawing/2016/5/10/chartex" xmlns:cx5="http://schemas.microsoft.com/office/drawing/2016/5/11/chartex" xmlns:cx6="http://schemas.microsoft.com/office/drawing/2016/5/12/chartex" xmlns:cx7="http://schemas.microsoft.com/office/drawing/2016/5/13/chartex" xmlns:cx8="http://schemas.microsoft.com/office/drawing/2016/5/14/chartex" xmlns:mc="http://schemas.openxmlformats.org/markup-compatibility/2006" xmlns:aink="http://schemas.microsoft.com/office/drawing/2016/ink" xmlns:am3d="http://schemas.microsoft.com/office/drawing/2017/model3d" xmlns:o="urn:schemas-microsoft-com:office:office" xmlns:r="http://schemas.openxmlformats.org/officeDocument/2006/relationships" xmlns:m="http://schemas.openxmlformats.org/officeDocument/2006/math" xmlns:v="urn:schemas-microsoft-com:vml" xmlns:wp14="http://schemas.microsoft.com/office/word/2010/wordprocessingDrawing" xmlns:wp="http://schemas.openxmlformats.org/drawingml/2006/wordprocessingDrawing" xmlns:w10="urn:schemas-microsoft-com:office:word" xmlns:w="http://schemas.openxmlformats.org/wordprocessingml/2006/main" xmlns:w14="http://schemas.microsoft.com/office/word/2010/wordml" xmlns:w15="http://schemas.microsoft.com/office/word/2012/wordml" xmlns:w16cid="http://schemas.microsoft.com/office/word/2016/wordml/cid" xmlns:w16se="http://schemas.microsoft.com/office/word/2015/wordml/symex" xmlns:wpg="http://schemas.microsoft.com/office/word/2010/wordprocessingGroup" xmlns:wpi="http://schemas.microsoft.com/office/word/2010/wordprocessingInk" xmlns:wne="http://schemas.microsoft.com/office/word/2006/wordml" xmlns:wps="http://schemas.microsoft.com/office/word/2010/wordprocessingShape" mc:Ignorable="w14 w15 w16se w16cid wp14">
+<w:endnotes xmlns:wpc="http://schemas.microsoft.com/office/word/2010/wordprocessingCanvas" xmlns:cx="http://schemas.microsoft.com/office/drawing/2014/chartex" xmlns:cx1="http://schemas.microsoft.com/office/drawing/2015/9/8/chartex" xmlns:cx2="http://schemas.microsoft.com/office/drawing/2015/10/21/chartex" xmlns:cx3="http://schemas.microsoft.com/office/drawing/2016/5/9/chartex" xmlns:cx4="http://schemas.microsoft.com/office/drawing/2016/5/10/chartex" xmlns:cx5="http://schemas.microsoft.com/office/drawing/2016/5/11/chartex" xmlns:cx6="http://schemas.microsoft.com/office/drawing/2016/5/12/chartex" xmlns:cx7="http://schemas.microsoft.com/office/drawing/2016/5/13/chartex" xmlns:cx8="http://schemas.microsoft.com/office/drawing/2016/5/14/chartex" xmlns:mc="http://schemas.openxmlformats.org/markup-compatibility/2006" xmlns:aink="http://schemas.microsoft.com/office/drawing/2016/ink" xmlns:am3d="http://schemas.microsoft.com/office/drawing/2017/model3d" xmlns:o="urn:schemas-microsoft-com:office:office" xmlns:r="http://schemas.openxmlformats.org/officeDocument/2006/relationships" xmlns:m="http://schemas.openxmlformats.org/officeDocument/2006/math" xmlns:v="urn:schemas-microsoft-com:vml" xmlns:wp14="http://schemas.microsoft.com/office/word/2010/wordprocessingDrawing" xmlns:wp="http://schemas.openxmlformats.org/drawingml/2006/wordprocessingDrawing" xmlns:w10="urn:schemas-microsoft-com:office:word" xmlns:w="http://schemas.openxmlformats.org/wordprocessingml/2006/main" xmlns:w14="http://schemas.microsoft.com/office/word/2010/wordml" xmlns:w15="http://schemas.microsoft.com/office/word/2012/wordml" xmlns:w16cex="http://schemas.microsoft.com/office/word/2018/wordml/cex" xmlns:w16cid="http://schemas.microsoft.com/office/word/2016/wordml/cid" xmlns:w16="http://schemas.microsoft.com/office/word/2018/wordml" xmlns:w16se="http://schemas.microsoft.com/office/word/2015/wordml/symex" xmlns:wpg="http://schemas.microsoft.com/office/word/2010/wordprocessingGroup" xmlns:wpi="http://schemas.microsoft.com/office/word/2010/wordprocessingInk" xmlns:wne="http://schemas.microsoft.com/office/word/2006/wordml" xmlns:wps="http://schemas.microsoft.com/office/word/2010/wordprocessingShape" mc:Ignorable="w14 w15 w16se w16cid w16 w16cex wp14">
   <w:endnote w:type="separator" w:id="-1">
     <w:p>
       <w:pPr>
@@ -1504,7 +1582,7 @@
 </file>
 
 <file path=word/footnotes.xml><?xml version="1.0" encoding="utf-8"?>
-<w:footnotes xmlns:wpc="http://schemas.microsoft.com/office/word/2010/wordprocessingCanvas" xmlns:cx="http://schemas.microsoft.com/office/drawing/2014/chartex" xmlns:cx1="http://schemas.microsoft.com/office/drawing/2015/9/8/chartex" xmlns:cx2="http://schemas.microsoft.com/office/drawing/2015/10/21/chartex" xmlns:cx3="http://schemas.microsoft.com/office/drawing/2016/5/9/chartex" xmlns:cx4="http://schemas.microsoft.com/office/drawing/2016/5/10/chartex" xmlns:cx5="http://schemas.microsoft.com/office/drawing/2016/5/11/chartex" xmlns:cx6="http://schemas.microsoft.com/office/drawing/2016/5/12/chartex" xmlns:cx7="http://schemas.microsoft.com/office/drawing/2016/5/13/chartex" xmlns:cx8="http://schemas.microsoft.com/office/drawing/2016/5/14/chartex" xmlns:mc="http://schemas.openxmlformats.org/markup-compatibility/2006" xmlns:aink="http://schemas.microsoft.com/office/drawing/2016/ink" xmlns:am3d="http://schemas.microsoft.com/office/drawing/2017/model3d" xmlns:o="urn:schemas-microsoft-com:office:office" xmlns:r="http://schemas.openxmlformats.org/officeDocument/2006/relationships" xmlns:m="http://schemas.openxmlformats.org/officeDocument/2006/math" xmlns:v="urn:schemas-microsoft-com:vml" xmlns:wp14="http://schemas.microsoft.com/office/word/2010/wordprocessingDrawing" xmlns:wp="http://schemas.openxmlformats.org/drawingml/2006/wordprocessingDrawing" xmlns:w10="urn:schemas-microsoft-com:office:word" xmlns:w="http://schemas.openxmlformats.org/wordprocessingml/2006/main" xmlns:w14="http://schemas.microsoft.com/office/word/2010/wordml" xmlns:w15="http://schemas.microsoft.com/office/word/2012/wordml" xmlns:w16cid="http://schemas.microsoft.com/office/word/2016/wordml/cid" xmlns:w16se="http://schemas.microsoft.com/office/word/2015/wordml/symex" xmlns:wpg="http://schemas.microsoft.com/office/word/2010/wordprocessingGroup" xmlns:wpi="http://schemas.microsoft.com/office/word/2010/wordprocessingInk" xmlns:wne="http://schemas.microsoft.com/office/word/2006/wordml" xmlns:wps="http://schemas.microsoft.com/office/word/2010/wordprocessingShape" mc:Ignorable="w14 w15 w16se w16cid wp14">
+<w:footnotes xmlns:wpc="http://schemas.microsoft.com/office/word/2010/wordprocessingCanvas" xmlns:cx="http://schemas.microsoft.com/office/drawing/2014/chartex" xmlns:cx1="http://schemas.microsoft.com/office/drawing/2015/9/8/chartex" xmlns:cx2="http://schemas.microsoft.com/office/drawing/2015/10/21/chartex" xmlns:cx3="http://schemas.microsoft.com/office/drawing/2016/5/9/chartex" xmlns:cx4="http://schemas.microsoft.com/office/drawing/2016/5/10/chartex" xmlns:cx5="http://schemas.microsoft.com/office/drawing/2016/5/11/chartex" xmlns:cx6="http://schemas.microsoft.com/office/drawing/2016/5/12/chartex" xmlns:cx7="http://schemas.microsoft.com/office/drawing/2016/5/13/chartex" xmlns:cx8="http://schemas.microsoft.com/office/drawing/2016/5/14/chartex" xmlns:mc="http://schemas.openxmlformats.org/markup-compatibility/2006" xmlns:aink="http://schemas.microsoft.com/office/drawing/2016/ink" xmlns:am3d="http://schemas.microsoft.com/office/drawing/2017/model3d" xmlns:o="urn:schemas-microsoft-com:office:office" xmlns:r="http://schemas.openxmlformats.org/officeDocument/2006/relationships" xmlns:m="http://schemas.openxmlformats.org/officeDocument/2006/math" xmlns:v="urn:schemas-microsoft-com:vml" xmlns:wp14="http://schemas.microsoft.com/office/word/2010/wordprocessingDrawing" xmlns:wp="http://schemas.openxmlformats.org/drawingml/2006/wordprocessingDrawing" xmlns:w10="urn:schemas-microsoft-com:office:word" xmlns:w="http://schemas.openxmlformats.org/wordprocessingml/2006/main" xmlns:w14="http://schemas.microsoft.com/office/word/2010/wordml" xmlns:w15="http://schemas.microsoft.com/office/word/2012/wordml" xmlns:w16cex="http://schemas.microsoft.com/office/word/2018/wordml/cex" xmlns:w16cid="http://schemas.microsoft.com/office/word/2016/wordml/cid" xmlns:w16="http://schemas.microsoft.com/office/word/2018/wordml" xmlns:w16se="http://schemas.microsoft.com/office/word/2015/wordml/symex" xmlns:wpg="http://schemas.microsoft.com/office/word/2010/wordprocessingGroup" xmlns:wpi="http://schemas.microsoft.com/office/word/2010/wordprocessingInk" xmlns:wne="http://schemas.microsoft.com/office/word/2006/wordml" xmlns:wps="http://schemas.microsoft.com/office/word/2010/wordprocessingShape" mc:Ignorable="w14 w15 w16se w16cid w16 w16cex wp14">
   <w:footnote w:type="separator" w:id="-1">
     <w:p>
       <w:pPr>
@@ -1536,7 +1614,7 @@
 </file>
 
 <file path=word/numbering.xml><?xml version="1.0" encoding="utf-8"?>
-<w:numbering xmlns:wpc="http://schemas.microsoft.com/office/word/2010/wordprocessingCanvas" xmlns:cx="http://schemas.microsoft.com/office/drawing/2014/chartex" xmlns:cx1="http://schemas.microsoft.com/office/drawing/2015/9/8/chartex" xmlns:cx2="http://schemas.microsoft.com/office/drawing/2015/10/21/chartex" xmlns:cx3="http://schemas.microsoft.com/office/drawing/2016/5/9/chartex" xmlns:cx4="http://schemas.microsoft.com/office/drawing/2016/5/10/chartex" xmlns:cx5="http://schemas.microsoft.com/office/drawing/2016/5/11/chartex" xmlns:cx6="http://schemas.microsoft.com/office/drawing/2016/5/12/chartex" xmlns:cx7="http://schemas.microsoft.com/office/drawing/2016/5/13/chartex" xmlns:cx8="http://schemas.microsoft.com/office/drawing/2016/5/14/chartex" xmlns:mc="http://schemas.openxmlformats.org/markup-compatibility/2006" xmlns:aink="http://schemas.microsoft.com/office/drawing/2016/ink" xmlns:am3d="http://schemas.microsoft.com/office/drawing/2017/model3d" xmlns:o="urn:schemas-microsoft-com:office:office" xmlns:r="http://schemas.openxmlformats.org/officeDocument/2006/relationships" xmlns:m="http://schemas.openxmlformats.org/officeDocument/2006/math" xmlns:v="urn:schemas-microsoft-com:vml" xmlns:wp14="http://schemas.microsoft.com/office/word/2010/wordprocessingDrawing" xmlns:wp="http://schemas.openxmlformats.org/drawingml/2006/wordprocessingDrawing" xmlns:w10="urn:schemas-microsoft-com:office:word" xmlns:w="http://schemas.openxmlformats.org/wordprocessingml/2006/main" xmlns:w14="http://schemas.microsoft.com/office/word/2010/wordml" xmlns:w15="http://schemas.microsoft.com/office/word/2012/wordml" xmlns:w16cid="http://schemas.microsoft.com/office/word/2016/wordml/cid" xmlns:w16se="http://schemas.microsoft.com/office/word/2015/wordml/symex" xmlns:wpg="http://schemas.microsoft.com/office/word/2010/wordprocessingGroup" xmlns:wpi="http://schemas.microsoft.com/office/word/2010/wordprocessingInk" xmlns:wne="http://schemas.microsoft.com/office/word/2006/wordml" xmlns:wps="http://schemas.microsoft.com/office/word/2010/wordprocessingShape" mc:Ignorable="w14 w15 w16se w16cid wp14">
+<w:numbering xmlns:wpc="http://schemas.microsoft.com/office/word/2010/wordprocessingCanvas" xmlns:cx="http://schemas.microsoft.com/office/drawing/2014/chartex" xmlns:cx1="http://schemas.microsoft.com/office/drawing/2015/9/8/chartex" xmlns:cx2="http://schemas.microsoft.com/office/drawing/2015/10/21/chartex" xmlns:cx3="http://schemas.microsoft.com/office/drawing/2016/5/9/chartex" xmlns:cx4="http://schemas.microsoft.com/office/drawing/2016/5/10/chartex" xmlns:cx5="http://schemas.microsoft.com/office/drawing/2016/5/11/chartex" xmlns:cx6="http://schemas.microsoft.com/office/drawing/2016/5/12/chartex" xmlns:cx7="http://schemas.microsoft.com/office/drawing/2016/5/13/chartex" xmlns:cx8="http://schemas.microsoft.com/office/drawing/2016/5/14/chartex" xmlns:mc="http://schemas.openxmlformats.org/markup-compatibility/2006" xmlns:aink="http://schemas.microsoft.com/office/drawing/2016/ink" xmlns:am3d="http://schemas.microsoft.com/office/drawing/2017/model3d" xmlns:o="urn:schemas-microsoft-com:office:office" xmlns:r="http://schemas.openxmlformats.org/officeDocument/2006/relationships" xmlns:m="http://schemas.openxmlformats.org/officeDocument/2006/math" xmlns:v="urn:schemas-microsoft-com:vml" xmlns:wp14="http://schemas.microsoft.com/office/word/2010/wordprocessingDrawing" xmlns:wp="http://schemas.openxmlformats.org/drawingml/2006/wordprocessingDrawing" xmlns:w10="urn:schemas-microsoft-com:office:word" xmlns:w="http://schemas.openxmlformats.org/wordprocessingml/2006/main" xmlns:w14="http://schemas.microsoft.com/office/word/2010/wordml" xmlns:w15="http://schemas.microsoft.com/office/word/2012/wordml" xmlns:w16cex="http://schemas.microsoft.com/office/word/2018/wordml/cex" xmlns:w16cid="http://schemas.microsoft.com/office/word/2016/wordml/cid" xmlns:w16="http://schemas.microsoft.com/office/word/2018/wordml" xmlns:w16se="http://schemas.microsoft.com/office/word/2015/wordml/symex" xmlns:wpg="http://schemas.microsoft.com/office/word/2010/wordprocessingGroup" xmlns:wpi="http://schemas.microsoft.com/office/word/2010/wordprocessingInk" xmlns:wne="http://schemas.microsoft.com/office/word/2006/wordml" xmlns:wps="http://schemas.microsoft.com/office/word/2010/wordprocessingShape" mc:Ignorable="w14 w15 w16se w16cid w16 w16cex wp14">
   <w:abstractNum w:abstractNumId="0" w15:restartNumberingAfterBreak="0">
     <w:nsid w:val="04CB7F5D"/>
     <w:multiLevelType w:val="multilevel"/>
@@ -2504,7 +2582,7 @@
 </file>
 
 <file path=word/styles.xml><?xml version="1.0" encoding="utf-8"?>
-<w:styles xmlns:mc="http://schemas.openxmlformats.org/markup-compatibility/2006" xmlns:r="http://schemas.openxmlformats.org/officeDocument/2006/relationships" xmlns:w="http://schemas.openxmlformats.org/wordprocessingml/2006/main" xmlns:w14="http://schemas.microsoft.com/office/word/2010/wordml" xmlns:w15="http://schemas.microsoft.com/office/word/2012/wordml" xmlns:w16cid="http://schemas.microsoft.com/office/word/2016/wordml/cid" xmlns:w16se="http://schemas.microsoft.com/office/word/2015/wordml/symex" mc:Ignorable="w14 w15 w16se w16cid">
+<w:styles xmlns:mc="http://schemas.openxmlformats.org/markup-compatibility/2006" xmlns:r="http://schemas.openxmlformats.org/officeDocument/2006/relationships" xmlns:w="http://schemas.openxmlformats.org/wordprocessingml/2006/main" xmlns:w14="http://schemas.microsoft.com/office/word/2010/wordml" xmlns:w15="http://schemas.microsoft.com/office/word/2012/wordml" xmlns:w16cex="http://schemas.microsoft.com/office/word/2018/wordml/cex" xmlns:w16cid="http://schemas.microsoft.com/office/word/2016/wordml/cid" xmlns:w16="http://schemas.microsoft.com/office/word/2018/wordml" xmlns:w16se="http://schemas.microsoft.com/office/word/2015/wordml/symex" mc:Ignorable="w14 w15 w16se w16cid w16 w16cex">
   <w:docDefaults>
     <w:rPrDefault>
       <w:rPr>
@@ -2520,7 +2598,7 @@
       </w:pPr>
     </w:pPrDefault>
   </w:docDefaults>
-  <w:latentStyles w:defLockedState="0" w:defUIPriority="99" w:defSemiHidden="0" w:defUnhideWhenUsed="0" w:defQFormat="0" w:count="375">
+  <w:latentStyles w:defLockedState="0" w:defUIPriority="99" w:defSemiHidden="0" w:defUnhideWhenUsed="0" w:defQFormat="0" w:count="376">
     <w:lsdException w:name="Normal" w:uiPriority="0" w:qFormat="1"/>
     <w:lsdException w:name="heading 1" w:uiPriority="9" w:qFormat="1"/>
     <w:lsdException w:name="heading 2" w:semiHidden="1" w:uiPriority="9" w:unhideWhenUsed="1" w:qFormat="1"/>
@@ -2626,7 +2704,6 @@
     <w:lsdException w:name="HTML Sample" w:semiHidden="1" w:unhideWhenUsed="1"/>
     <w:lsdException w:name="HTML Typewriter" w:semiHidden="1" w:unhideWhenUsed="1"/>
     <w:lsdException w:name="HTML Variable" w:semiHidden="1" w:unhideWhenUsed="1"/>
-    <w:lsdException w:name="Normal Table" w:semiHidden="1" w:unhideWhenUsed="1"/>
     <w:lsdException w:name="annotation subject" w:semiHidden="1" w:unhideWhenUsed="1"/>
     <w:lsdException w:name="No List" w:semiHidden="1" w:unhideWhenUsed="1"/>
     <w:lsdException w:name="Outline List 1" w:semiHidden="1" w:unhideWhenUsed="1"/>
@@ -2673,10 +2750,8 @@
     <w:lsdException w:name="Table Subtle 2" w:semiHidden="1" w:unhideWhenUsed="1"/>
     <w:lsdException w:name="Table Web 1" w:semiHidden="1" w:unhideWhenUsed="1"/>
     <w:lsdException w:name="Table Web 2" w:semiHidden="1" w:unhideWhenUsed="1"/>
-    <w:lsdException w:name="Table Web 3" w:semiHidden="1" w:unhideWhenUsed="1"/>
     <w:lsdException w:name="Balloon Text" w:semiHidden="1" w:unhideWhenUsed="1"/>
     <w:lsdException w:name="Table Grid" w:uiPriority="39"/>
-    <w:lsdException w:name="Table Theme" w:semiHidden="1" w:unhideWhenUsed="1"/>
     <w:lsdException w:name="Placeholder Text" w:semiHidden="1"/>
     <w:lsdException w:name="No Spacing" w:uiPriority="1" w:qFormat="1"/>
     <w:lsdException w:name="Light Shading" w:uiPriority="60"/>
@@ -2896,6 +2971,7 @@
     <w:lsdException w:name="Smart Hyperlink" w:semiHidden="1" w:unhideWhenUsed="1"/>
     <w:lsdException w:name="Hashtag" w:semiHidden="1" w:unhideWhenUsed="1"/>
     <w:lsdException w:name="Unresolved Mention" w:semiHidden="1" w:unhideWhenUsed="1"/>
+    <w:lsdException w:name="Smart Link" w:semiHidden="1" w:unhideWhenUsed="1"/>
   </w:latentStyles>
   <w:style w:type="paragraph" w:default="1" w:styleId="Normal">
     <w:name w:val="Normal"/>
@@ -3437,7 +3513,7 @@
 </file>
 
 <file path=word/glossary/document.xml><?xml version="1.0" encoding="utf-8"?>
-<w:glossaryDocument xmlns:wpc="http://schemas.microsoft.com/office/word/2010/wordprocessingCanvas" xmlns:cx="http://schemas.microsoft.com/office/drawing/2014/chartex" xmlns:cx1="http://schemas.microsoft.com/office/drawing/2015/9/8/chartex" xmlns:cx2="http://schemas.microsoft.com/office/drawing/2015/10/21/chartex" xmlns:cx3="http://schemas.microsoft.com/office/drawing/2016/5/9/chartex" xmlns:cx4="http://schemas.microsoft.com/office/drawing/2016/5/10/chartex" xmlns:cx5="http://schemas.microsoft.com/office/drawing/2016/5/11/chartex" xmlns:cx6="http://schemas.microsoft.com/office/drawing/2016/5/12/chartex" xmlns:cx7="http://schemas.microsoft.com/office/drawing/2016/5/13/chartex" xmlns:cx8="http://schemas.microsoft.com/office/drawing/2016/5/14/chartex" xmlns:mc="http://schemas.openxmlformats.org/markup-compatibility/2006" xmlns:aink="http://schemas.microsoft.com/office/drawing/2016/ink" xmlns:am3d="http://schemas.microsoft.com/office/drawing/2017/model3d" xmlns:o="urn:schemas-microsoft-com:office:office" xmlns:r="http://schemas.openxmlformats.org/officeDocument/2006/relationships" xmlns:m="http://schemas.openxmlformats.org/officeDocument/2006/math" xmlns:v="urn:schemas-microsoft-com:vml" xmlns:wp14="http://schemas.microsoft.com/office/word/2010/wordprocessingDrawing" xmlns:wp="http://schemas.openxmlformats.org/drawingml/2006/wordprocessingDrawing" xmlns:w10="urn:schemas-microsoft-com:office:word" xmlns:w="http://schemas.openxmlformats.org/wordprocessingml/2006/main" xmlns:w14="http://schemas.microsoft.com/office/word/2010/wordml" xmlns:w15="http://schemas.microsoft.com/office/word/2012/wordml" xmlns:w16cid="http://schemas.microsoft.com/office/word/2016/wordml/cid" xmlns:w16se="http://schemas.microsoft.com/office/word/2015/wordml/symex" xmlns:wpg="http://schemas.microsoft.com/office/word/2010/wordprocessingGroup" xmlns:wpi="http://schemas.microsoft.com/office/word/2010/wordprocessingInk" xmlns:wne="http://schemas.microsoft.com/office/word/2006/wordml" xmlns:wps="http://schemas.microsoft.com/office/word/2010/wordprocessingShape" mc:Ignorable="w14 w15 w16se w16cid wp14">
+<w:glossaryDocument xmlns:wpc="http://schemas.microsoft.com/office/word/2010/wordprocessingCanvas" xmlns:cx="http://schemas.microsoft.com/office/drawing/2014/chartex" xmlns:cx1="http://schemas.microsoft.com/office/drawing/2015/9/8/chartex" xmlns:cx2="http://schemas.microsoft.com/office/drawing/2015/10/21/chartex" xmlns:cx3="http://schemas.microsoft.com/office/drawing/2016/5/9/chartex" xmlns:cx4="http://schemas.microsoft.com/office/drawing/2016/5/10/chartex" xmlns:cx5="http://schemas.microsoft.com/office/drawing/2016/5/11/chartex" xmlns:cx6="http://schemas.microsoft.com/office/drawing/2016/5/12/chartex" xmlns:cx7="http://schemas.microsoft.com/office/drawing/2016/5/13/chartex" xmlns:cx8="http://schemas.microsoft.com/office/drawing/2016/5/14/chartex" xmlns:mc="http://schemas.openxmlformats.org/markup-compatibility/2006" xmlns:aink="http://schemas.microsoft.com/office/drawing/2016/ink" xmlns:am3d="http://schemas.microsoft.com/office/drawing/2017/model3d" xmlns:o="urn:schemas-microsoft-com:office:office" xmlns:r="http://schemas.openxmlformats.org/officeDocument/2006/relationships" xmlns:m="http://schemas.openxmlformats.org/officeDocument/2006/math" xmlns:v="urn:schemas-microsoft-com:vml" xmlns:wp14="http://schemas.microsoft.com/office/word/2010/wordprocessingDrawing" xmlns:wp="http://schemas.openxmlformats.org/drawingml/2006/wordprocessingDrawing" xmlns:w10="urn:schemas-microsoft-com:office:word" xmlns:w="http://schemas.openxmlformats.org/wordprocessingml/2006/main" xmlns:w14="http://schemas.microsoft.com/office/word/2010/wordml" xmlns:w15="http://schemas.microsoft.com/office/word/2012/wordml" xmlns:w16cex="http://schemas.microsoft.com/office/word/2018/wordml/cex" xmlns:w16cid="http://schemas.microsoft.com/office/word/2016/wordml/cid" xmlns:w16="http://schemas.microsoft.com/office/word/2018/wordml" xmlns:w16se="http://schemas.microsoft.com/office/word/2015/wordml/symex" xmlns:wpg="http://schemas.microsoft.com/office/word/2010/wordprocessingGroup" xmlns:wpi="http://schemas.microsoft.com/office/word/2010/wordprocessingInk" xmlns:wne="http://schemas.microsoft.com/office/word/2006/wordml" xmlns:wps="http://schemas.microsoft.com/office/word/2010/wordprocessingShape" mc:Ignorable="w14 w15 w16se w16cid w16 w16cex wp14">
   <w:docParts>
     <w:docPart>
       <w:docPartPr>
@@ -3534,7 +3610,7 @@
 </file>
 
 <file path=word/glossary/fontTable.xml><?xml version="1.0" encoding="utf-8"?>
-<w:fonts xmlns:mc="http://schemas.openxmlformats.org/markup-compatibility/2006" xmlns:r="http://schemas.openxmlformats.org/officeDocument/2006/relationships" xmlns:w="http://schemas.openxmlformats.org/wordprocessingml/2006/main" xmlns:w14="http://schemas.microsoft.com/office/word/2010/wordml" xmlns:w15="http://schemas.microsoft.com/office/word/2012/wordml" xmlns:w16cid="http://schemas.microsoft.com/office/word/2016/wordml/cid" xmlns:w16se="http://schemas.microsoft.com/office/word/2015/wordml/symex" mc:Ignorable="w14 w15 w16se w16cid">
+<w:fonts xmlns:mc="http://schemas.openxmlformats.org/markup-compatibility/2006" xmlns:r="http://schemas.openxmlformats.org/officeDocument/2006/relationships" xmlns:w="http://schemas.openxmlformats.org/wordprocessingml/2006/main" xmlns:w14="http://schemas.microsoft.com/office/word/2010/wordml" xmlns:w15="http://schemas.microsoft.com/office/word/2012/wordml" xmlns:w16cex="http://schemas.microsoft.com/office/word/2018/wordml/cex" xmlns:w16cid="http://schemas.microsoft.com/office/word/2016/wordml/cid" xmlns:w16="http://schemas.microsoft.com/office/word/2018/wordml" xmlns:w16se="http://schemas.microsoft.com/office/word/2015/wordml/symex" mc:Ignorable="w14 w15 w16se w16cid w16 w16cex">
   <w:font w:name="Symbol">
     <w:panose1 w:val="05050102010706020507"/>
     <w:charset w:val="02"/>
@@ -3547,7 +3623,7 @@
     <w:charset w:val="00"/>
     <w:family w:val="roman"/>
     <w:pitch w:val="variable"/>
-    <w:sig w:usb0="E0002AEF" w:usb1="C0007841" w:usb2="00000009" w:usb3="00000000" w:csb0="000001FF" w:csb1="00000000"/>
+    <w:sig w:usb0="E0002EFF" w:usb1="C000785B" w:usb2="00000009" w:usb3="00000000" w:csb0="000001FF" w:csb1="00000000"/>
   </w:font>
   <w:font w:name="Courier New">
     <w:panose1 w:val="02070309020205020404"/>
@@ -3561,7 +3637,7 @@
     <w:charset w:val="02"/>
     <w:family w:val="decorative"/>
     <w:pitch w:val="variable"/>
-    <w:sig w:usb0="00000000" w:usb1="10000000" w:usb2="00000000" w:usb3="00000000" w:csb0="80000000" w:csb1="00000000"/>
+    <w:sig w:usb0="00000003" w:usb1="10000000" w:usb2="00000000" w:usb3="00000000" w:csb0="80000001" w:csb1="00000000"/>
   </w:font>
   <w:font w:name="Arial">
     <w:panose1 w:val="020B0604020202020204"/>
@@ -3575,7 +3651,7 @@
     <w:charset w:val="00"/>
     <w:family w:val="swiss"/>
     <w:pitch w:val="variable"/>
-    <w:sig w:usb0="A00002EF" w:usb1="4000207B" w:usb2="00000000" w:usb3="00000000" w:csb0="0000009F" w:csb1="00000000"/>
+    <w:sig w:usb0="E0002AFF" w:usb1="C000247B" w:usb2="00000009" w:usb3="00000000" w:csb0="000001FF" w:csb1="00000000"/>
   </w:font>
   <w:font w:name="Calibri Light">
     <w:panose1 w:val="020F0302020204030204"/>
@@ -3618,7 +3694,7 @@
 </file>
 
 <file path=word/glossary/settings.xml><?xml version="1.0" encoding="utf-8"?>
-<w:settings xmlns:mc="http://schemas.openxmlformats.org/markup-compatibility/2006" xmlns:o="urn:schemas-microsoft-com:office:office" xmlns:r="http://schemas.openxmlformats.org/officeDocument/2006/relationships" xmlns:m="http://schemas.openxmlformats.org/officeDocument/2006/math" xmlns:v="urn:schemas-microsoft-com:vml" xmlns:w10="urn:schemas-microsoft-com:office:word" xmlns:w="http://schemas.openxmlformats.org/wordprocessingml/2006/main" xmlns:w14="http://schemas.microsoft.com/office/word/2010/wordml" xmlns:w15="http://schemas.microsoft.com/office/word/2012/wordml" xmlns:w16cid="http://schemas.microsoft.com/office/word/2016/wordml/cid" xmlns:w16se="http://schemas.microsoft.com/office/word/2015/wordml/symex" xmlns:sl="http://schemas.openxmlformats.org/schemaLibrary/2006/main" mc:Ignorable="w14 w15 w16se w16cid">
+<w:settings xmlns:mc="http://schemas.openxmlformats.org/markup-compatibility/2006" xmlns:o="urn:schemas-microsoft-com:office:office" xmlns:r="http://schemas.openxmlformats.org/officeDocument/2006/relationships" xmlns:m="http://schemas.openxmlformats.org/officeDocument/2006/math" xmlns:v="urn:schemas-microsoft-com:vml" xmlns:w10="urn:schemas-microsoft-com:office:word" xmlns:w="http://schemas.openxmlformats.org/wordprocessingml/2006/main" xmlns:w14="http://schemas.microsoft.com/office/word/2010/wordml" xmlns:w15="http://schemas.microsoft.com/office/word/2012/wordml" xmlns:w16cex="http://schemas.microsoft.com/office/word/2018/wordml/cex" xmlns:w16cid="http://schemas.microsoft.com/office/word/2016/wordml/cid" xmlns:w16="http://schemas.microsoft.com/office/word/2018/wordml" xmlns:w16se="http://schemas.microsoft.com/office/word/2015/wordml/symex" xmlns:sl="http://schemas.openxmlformats.org/schemaLibrary/2006/main" mc:Ignorable="w14 w15 w16se w16cid w16 w16cex">
   <w:view w:val="normal"/>
   <w:defaultTabStop w:val="720"/>
   <w:characterSpacingControl w:val="doNotCompress"/>
@@ -3648,6 +3724,7 @@
     <w:rsid w:val="00B17983"/>
     <w:rsid w:val="00B67295"/>
     <w:rsid w:val="00BA4760"/>
+    <w:rsid w:val="00D75272"/>
   </w:rsids>
   <m:mathPr>
     <m:mathFont m:val="Cambria Math"/>
@@ -3671,7 +3748,7 @@
 </file>
 
 <file path=word/glossary/styles.xml><?xml version="1.0" encoding="utf-8"?>
-<w:styles xmlns:mc="http://schemas.openxmlformats.org/markup-compatibility/2006" xmlns:r="http://schemas.openxmlformats.org/officeDocument/2006/relationships" xmlns:w="http://schemas.openxmlformats.org/wordprocessingml/2006/main" xmlns:w14="http://schemas.microsoft.com/office/word/2010/wordml" xmlns:w15="http://schemas.microsoft.com/office/word/2012/wordml" xmlns:w16cid="http://schemas.microsoft.com/office/word/2016/wordml/cid" xmlns:w16se="http://schemas.microsoft.com/office/word/2015/wordml/symex" mc:Ignorable="w14 w15 w16se w16cid">
+<w:styles xmlns:mc="http://schemas.openxmlformats.org/markup-compatibility/2006" xmlns:r="http://schemas.openxmlformats.org/officeDocument/2006/relationships" xmlns:w="http://schemas.openxmlformats.org/wordprocessingml/2006/main" xmlns:w14="http://schemas.microsoft.com/office/word/2010/wordml" xmlns:w15="http://schemas.microsoft.com/office/word/2012/wordml" xmlns:w16cex="http://schemas.microsoft.com/office/word/2018/wordml/cex" xmlns:w16cid="http://schemas.microsoft.com/office/word/2016/wordml/cid" xmlns:w16="http://schemas.microsoft.com/office/word/2018/wordml" xmlns:w16se="http://schemas.microsoft.com/office/word/2015/wordml/symex" mc:Ignorable="w14 w15 w16se w16cid w16 w16cex">
   <w:docDefaults>
     <w:rPrDefault>
       <w:rPr>
@@ -3687,7 +3764,7 @@
       </w:pPr>
     </w:pPrDefault>
   </w:docDefaults>
-  <w:latentStyles w:defLockedState="0" w:defUIPriority="99" w:defSemiHidden="0" w:defUnhideWhenUsed="0" w:defQFormat="0" w:count="375">
+  <w:latentStyles w:defLockedState="0" w:defUIPriority="99" w:defSemiHidden="0" w:defUnhideWhenUsed="0" w:defQFormat="0" w:count="376">
     <w:lsdException w:name="Normal" w:uiPriority="0" w:qFormat="1"/>
     <w:lsdException w:name="heading 1" w:uiPriority="9" w:qFormat="1"/>
     <w:lsdException w:name="heading 2" w:semiHidden="1" w:uiPriority="9" w:unhideWhenUsed="1" w:qFormat="1"/>
@@ -3793,7 +3870,6 @@
     <w:lsdException w:name="HTML Sample" w:semiHidden="1" w:unhideWhenUsed="1"/>
     <w:lsdException w:name="HTML Typewriter" w:semiHidden="1" w:unhideWhenUsed="1"/>
     <w:lsdException w:name="HTML Variable" w:semiHidden="1" w:unhideWhenUsed="1"/>
-    <w:lsdException w:name="Normal Table" w:semiHidden="1" w:unhideWhenUsed="1"/>
     <w:lsdException w:name="annotation subject" w:semiHidden="1" w:unhideWhenUsed="1"/>
     <w:lsdException w:name="No List" w:semiHidden="1" w:unhideWhenUsed="1"/>
     <w:lsdException w:name="Outline List 1" w:semiHidden="1" w:unhideWhenUsed="1"/>
@@ -3840,10 +3916,8 @@
     <w:lsdException w:name="Table Subtle 2" w:semiHidden="1" w:unhideWhenUsed="1"/>
     <w:lsdException w:name="Table Web 1" w:semiHidden="1" w:unhideWhenUsed="1"/>
     <w:lsdException w:name="Table Web 2" w:semiHidden="1" w:unhideWhenUsed="1"/>
-    <w:lsdException w:name="Table Web 3" w:semiHidden="1" w:unhideWhenUsed="1"/>
     <w:lsdException w:name="Balloon Text" w:semiHidden="1" w:unhideWhenUsed="1"/>
     <w:lsdException w:name="Table Grid" w:uiPriority="39"/>
-    <w:lsdException w:name="Table Theme" w:semiHidden="1" w:unhideWhenUsed="1"/>
     <w:lsdException w:name="Placeholder Text" w:semiHidden="1"/>
     <w:lsdException w:name="No Spacing" w:uiPriority="1" w:qFormat="1"/>
     <w:lsdException w:name="Light Shading" w:uiPriority="60"/>
@@ -4063,6 +4137,7 @@
     <w:lsdException w:name="Smart Hyperlink" w:semiHidden="1" w:unhideWhenUsed="1"/>
     <w:lsdException w:name="Hashtag" w:semiHidden="1" w:unhideWhenUsed="1"/>
     <w:lsdException w:name="Unresolved Mention" w:semiHidden="1" w:unhideWhenUsed="1"/>
+    <w:lsdException w:name="Smart Link" w:semiHidden="1" w:unhideWhenUsed="1"/>
   </w:latentStyles>
   <w:style w:type="paragraph" w:default="1" w:styleId="Normal">
     <w:name w:val="Normal"/>
@@ -4105,1658 +4180,6 @@
       <w:color w:val="808080"/>
     </w:rPr>
   </w:style>
-  <w:style w:type="paragraph" w:customStyle="1" w:styleId="6B2AFDB687F14562947A28319E308B81">
-    <w:name w:val="6B2AFDB687F14562947A28319E308B81"/>
-    <w:rsid w:val="008E69DB"/>
-    <w:rPr>
-      <w:rFonts w:eastAsiaTheme="minorHAnsi"/>
-      <w:lang w:eastAsia="en-US"/>
-    </w:rPr>
-  </w:style>
-  <w:style w:type="paragraph" w:customStyle="1" w:styleId="654873A431F74193A24DFF611297F8C3">
-    <w:name w:val="654873A431F74193A24DFF611297F8C3"/>
-    <w:rsid w:val="008E69DB"/>
-  </w:style>
-  <w:style w:type="paragraph" w:customStyle="1" w:styleId="E65D3AEB9CAE466E8F05256DA09A31CD">
-    <w:name w:val="E65D3AEB9CAE466E8F05256DA09A31CD"/>
-    <w:rsid w:val="008E69DB"/>
-    <w:rPr>
-      <w:rFonts w:eastAsiaTheme="minorHAnsi"/>
-      <w:lang w:eastAsia="en-US"/>
-    </w:rPr>
-  </w:style>
-  <w:style w:type="paragraph" w:customStyle="1" w:styleId="E65D3AEB9CAE466E8F05256DA09A31CD1">
-    <w:name w:val="E65D3AEB9CAE466E8F05256DA09A31CD1"/>
-    <w:rsid w:val="008E69DB"/>
-    <w:rPr>
-      <w:rFonts w:eastAsiaTheme="minorHAnsi"/>
-      <w:lang w:eastAsia="en-US"/>
-    </w:rPr>
-  </w:style>
-  <w:style w:type="paragraph" w:customStyle="1" w:styleId="E65D3AEB9CAE466E8F05256DA09A31CD2">
-    <w:name w:val="E65D3AEB9CAE466E8F05256DA09A31CD2"/>
-    <w:rsid w:val="008E69DB"/>
-    <w:rPr>
-      <w:rFonts w:eastAsiaTheme="minorHAnsi"/>
-      <w:lang w:eastAsia="en-US"/>
-    </w:rPr>
-  </w:style>
-  <w:style w:type="paragraph" w:customStyle="1" w:styleId="6EC969C5238742D9BAF403126B76E35A">
-    <w:name w:val="6EC969C5238742D9BAF403126B76E35A"/>
-    <w:rsid w:val="008E69DB"/>
-    <w:rPr>
-      <w:rFonts w:eastAsiaTheme="minorHAnsi"/>
-      <w:lang w:eastAsia="en-US"/>
-    </w:rPr>
-  </w:style>
-  <w:style w:type="paragraph" w:customStyle="1" w:styleId="8D190BEFC6404B1DB78F71CC4DE277BA">
-    <w:name w:val="8D190BEFC6404B1DB78F71CC4DE277BA"/>
-    <w:rsid w:val="008E69DB"/>
-  </w:style>
-  <w:style w:type="paragraph" w:customStyle="1" w:styleId="623759A08E224193B0FCB0E5AE2ACC89">
-    <w:name w:val="623759A08E224193B0FCB0E5AE2ACC89"/>
-    <w:rsid w:val="008E69DB"/>
-  </w:style>
-  <w:style w:type="paragraph" w:customStyle="1" w:styleId="FEB0FFB087FA428B85DE619BA9A01BAC">
-    <w:name w:val="FEB0FFB087FA428B85DE619BA9A01BAC"/>
-    <w:rsid w:val="008E69DB"/>
-  </w:style>
-  <w:style w:type="paragraph" w:customStyle="1" w:styleId="8D190BEFC6404B1DB78F71CC4DE277BA1">
-    <w:name w:val="8D190BEFC6404B1DB78F71CC4DE277BA1"/>
-    <w:rsid w:val="008E69DB"/>
-    <w:rPr>
-      <w:rFonts w:eastAsiaTheme="minorHAnsi"/>
-      <w:lang w:eastAsia="en-US"/>
-    </w:rPr>
-  </w:style>
-  <w:style w:type="paragraph" w:customStyle="1" w:styleId="623759A08E224193B0FCB0E5AE2ACC891">
-    <w:name w:val="623759A08E224193B0FCB0E5AE2ACC891"/>
-    <w:rsid w:val="008E69DB"/>
-    <w:rPr>
-      <w:rFonts w:eastAsiaTheme="minorHAnsi"/>
-      <w:lang w:eastAsia="en-US"/>
-    </w:rPr>
-  </w:style>
-  <w:style w:type="paragraph" w:customStyle="1" w:styleId="FEB0FFB087FA428B85DE619BA9A01BAC1">
-    <w:name w:val="FEB0FFB087FA428B85DE619BA9A01BAC1"/>
-    <w:rsid w:val="008E69DB"/>
-    <w:rPr>
-      <w:rFonts w:eastAsiaTheme="minorHAnsi"/>
-      <w:lang w:eastAsia="en-US"/>
-    </w:rPr>
-  </w:style>
-  <w:style w:type="paragraph" w:customStyle="1" w:styleId="8D190BEFC6404B1DB78F71CC4DE277BA2">
-    <w:name w:val="8D190BEFC6404B1DB78F71CC4DE277BA2"/>
-    <w:rsid w:val="008E69DB"/>
-    <w:rPr>
-      <w:rFonts w:eastAsiaTheme="minorHAnsi"/>
-      <w:lang w:eastAsia="en-US"/>
-    </w:rPr>
-  </w:style>
-  <w:style w:type="paragraph" w:customStyle="1" w:styleId="623759A08E224193B0FCB0E5AE2ACC892">
-    <w:name w:val="623759A08E224193B0FCB0E5AE2ACC892"/>
-    <w:rsid w:val="008E69DB"/>
-    <w:rPr>
-      <w:rFonts w:eastAsiaTheme="minorHAnsi"/>
-      <w:lang w:eastAsia="en-US"/>
-    </w:rPr>
-  </w:style>
-  <w:style w:type="paragraph" w:customStyle="1" w:styleId="FEB0FFB087FA428B85DE619BA9A01BAC2">
-    <w:name w:val="FEB0FFB087FA428B85DE619BA9A01BAC2"/>
-    <w:rsid w:val="008E69DB"/>
-    <w:rPr>
-      <w:rFonts w:eastAsiaTheme="minorHAnsi"/>
-      <w:lang w:eastAsia="en-US"/>
-    </w:rPr>
-  </w:style>
-  <w:style w:type="paragraph" w:customStyle="1" w:styleId="8D190BEFC6404B1DB78F71CC4DE277BA3">
-    <w:name w:val="8D190BEFC6404B1DB78F71CC4DE277BA3"/>
-    <w:rsid w:val="008E69DB"/>
-    <w:rPr>
-      <w:rFonts w:eastAsiaTheme="minorHAnsi"/>
-      <w:lang w:eastAsia="en-US"/>
-    </w:rPr>
-  </w:style>
-  <w:style w:type="paragraph" w:customStyle="1" w:styleId="623759A08E224193B0FCB0E5AE2ACC893">
-    <w:name w:val="623759A08E224193B0FCB0E5AE2ACC893"/>
-    <w:rsid w:val="008E69DB"/>
-    <w:rPr>
-      <w:rFonts w:eastAsiaTheme="minorHAnsi"/>
-      <w:lang w:eastAsia="en-US"/>
-    </w:rPr>
-  </w:style>
-  <w:style w:type="paragraph" w:customStyle="1" w:styleId="FEB0FFB087FA428B85DE619BA9A01BAC3">
-    <w:name w:val="FEB0FFB087FA428B85DE619BA9A01BAC3"/>
-    <w:rsid w:val="008E69DB"/>
-    <w:rPr>
-      <w:rFonts w:eastAsiaTheme="minorHAnsi"/>
-      <w:lang w:eastAsia="en-US"/>
-    </w:rPr>
-  </w:style>
-  <w:style w:type="paragraph" w:customStyle="1" w:styleId="8D190BEFC6404B1DB78F71CC4DE277BA4">
-    <w:name w:val="8D190BEFC6404B1DB78F71CC4DE277BA4"/>
-    <w:rsid w:val="008E69DB"/>
-    <w:rPr>
-      <w:rFonts w:eastAsiaTheme="minorHAnsi"/>
-      <w:lang w:eastAsia="en-US"/>
-    </w:rPr>
-  </w:style>
-  <w:style w:type="paragraph" w:customStyle="1" w:styleId="623759A08E224193B0FCB0E5AE2ACC894">
-    <w:name w:val="623759A08E224193B0FCB0E5AE2ACC894"/>
-    <w:rsid w:val="008E69DB"/>
-    <w:rPr>
-      <w:rFonts w:eastAsiaTheme="minorHAnsi"/>
-      <w:lang w:eastAsia="en-US"/>
-    </w:rPr>
-  </w:style>
-  <w:style w:type="paragraph" w:customStyle="1" w:styleId="FEB0FFB087FA428B85DE619BA9A01BAC4">
-    <w:name w:val="FEB0FFB087FA428B85DE619BA9A01BAC4"/>
-    <w:rsid w:val="008E69DB"/>
-    <w:rPr>
-      <w:rFonts w:eastAsiaTheme="minorHAnsi"/>
-      <w:lang w:eastAsia="en-US"/>
-    </w:rPr>
-  </w:style>
-  <w:style w:type="paragraph" w:customStyle="1" w:styleId="1A05D8D390E84FDB9CB3E699239864FA">
-    <w:name w:val="1A05D8D390E84FDB9CB3E699239864FA"/>
-    <w:rsid w:val="008E69DB"/>
-    <w:rPr>
-      <w:rFonts w:eastAsiaTheme="minorHAnsi"/>
-      <w:lang w:eastAsia="en-US"/>
-    </w:rPr>
-  </w:style>
-  <w:style w:type="paragraph" w:customStyle="1" w:styleId="8D190BEFC6404B1DB78F71CC4DE277BA5">
-    <w:name w:val="8D190BEFC6404B1DB78F71CC4DE277BA5"/>
-    <w:rsid w:val="008E69DB"/>
-    <w:rPr>
-      <w:rFonts w:eastAsiaTheme="minorHAnsi"/>
-      <w:lang w:eastAsia="en-US"/>
-    </w:rPr>
-  </w:style>
-  <w:style w:type="paragraph" w:customStyle="1" w:styleId="623759A08E224193B0FCB0E5AE2ACC895">
-    <w:name w:val="623759A08E224193B0FCB0E5AE2ACC895"/>
-    <w:rsid w:val="008E69DB"/>
-    <w:rPr>
-      <w:rFonts w:eastAsiaTheme="minorHAnsi"/>
-      <w:lang w:eastAsia="en-US"/>
-    </w:rPr>
-  </w:style>
-  <w:style w:type="paragraph" w:customStyle="1" w:styleId="FEB0FFB087FA428B85DE619BA9A01BAC5">
-    <w:name w:val="FEB0FFB087FA428B85DE619BA9A01BAC5"/>
-    <w:rsid w:val="008E69DB"/>
-    <w:rPr>
-      <w:rFonts w:eastAsiaTheme="minorHAnsi"/>
-      <w:lang w:eastAsia="en-US"/>
-    </w:rPr>
-  </w:style>
-  <w:style w:type="paragraph" w:customStyle="1" w:styleId="1A05D8D390E84FDB9CB3E699239864FA1">
-    <w:name w:val="1A05D8D390E84FDB9CB3E699239864FA1"/>
-    <w:rsid w:val="008E69DB"/>
-    <w:rPr>
-      <w:rFonts w:eastAsiaTheme="minorHAnsi"/>
-      <w:lang w:eastAsia="en-US"/>
-    </w:rPr>
-  </w:style>
-  <w:style w:type="paragraph" w:customStyle="1" w:styleId="AEAF777CA1A3440CBA0F0134E4A2CA38">
-    <w:name w:val="AEAF777CA1A3440CBA0F0134E4A2CA38"/>
-    <w:rsid w:val="008E69DB"/>
-    <w:rPr>
-      <w:rFonts w:eastAsiaTheme="minorHAnsi"/>
-      <w:lang w:eastAsia="en-US"/>
-    </w:rPr>
-  </w:style>
-  <w:style w:type="paragraph" w:customStyle="1" w:styleId="70444F7CB64C431F8A8CD6572258250B">
-    <w:name w:val="70444F7CB64C431F8A8CD6572258250B"/>
-    <w:rsid w:val="008E69DB"/>
-    <w:rPr>
-      <w:rFonts w:eastAsiaTheme="minorHAnsi"/>
-      <w:lang w:eastAsia="en-US"/>
-    </w:rPr>
-  </w:style>
-  <w:style w:type="paragraph" w:customStyle="1" w:styleId="001B5AF0BF73463196C34900FCA7F275">
-    <w:name w:val="001B5AF0BF73463196C34900FCA7F275"/>
-    <w:rsid w:val="008E69DB"/>
-    <w:rPr>
-      <w:rFonts w:eastAsiaTheme="minorHAnsi"/>
-      <w:lang w:eastAsia="en-US"/>
-    </w:rPr>
-  </w:style>
-  <w:style w:type="paragraph" w:customStyle="1" w:styleId="8D190BEFC6404B1DB78F71CC4DE277BA6">
-    <w:name w:val="8D190BEFC6404B1DB78F71CC4DE277BA6"/>
-    <w:rsid w:val="008E69DB"/>
-    <w:rPr>
-      <w:rFonts w:eastAsiaTheme="minorHAnsi"/>
-      <w:lang w:eastAsia="en-US"/>
-    </w:rPr>
-  </w:style>
-  <w:style w:type="paragraph" w:customStyle="1" w:styleId="623759A08E224193B0FCB0E5AE2ACC896">
-    <w:name w:val="623759A08E224193B0FCB0E5AE2ACC896"/>
-    <w:rsid w:val="008E69DB"/>
-    <w:rPr>
-      <w:rFonts w:eastAsiaTheme="minorHAnsi"/>
-      <w:lang w:eastAsia="en-US"/>
-    </w:rPr>
-  </w:style>
-  <w:style w:type="paragraph" w:customStyle="1" w:styleId="FEB0FFB087FA428B85DE619BA9A01BAC6">
-    <w:name w:val="FEB0FFB087FA428B85DE619BA9A01BAC6"/>
-    <w:rsid w:val="008E69DB"/>
-    <w:rPr>
-      <w:rFonts w:eastAsiaTheme="minorHAnsi"/>
-      <w:lang w:eastAsia="en-US"/>
-    </w:rPr>
-  </w:style>
-  <w:style w:type="paragraph" w:customStyle="1" w:styleId="1A05D8D390E84FDB9CB3E699239864FA2">
-    <w:name w:val="1A05D8D390E84FDB9CB3E699239864FA2"/>
-    <w:rsid w:val="008E69DB"/>
-    <w:rPr>
-      <w:rFonts w:eastAsiaTheme="minorHAnsi"/>
-      <w:lang w:eastAsia="en-US"/>
-    </w:rPr>
-  </w:style>
-  <w:style w:type="paragraph" w:customStyle="1" w:styleId="AEAF777CA1A3440CBA0F0134E4A2CA381">
-    <w:name w:val="AEAF777CA1A3440CBA0F0134E4A2CA381"/>
-    <w:rsid w:val="008E69DB"/>
-    <w:rPr>
-      <w:rFonts w:eastAsiaTheme="minorHAnsi"/>
-      <w:lang w:eastAsia="en-US"/>
-    </w:rPr>
-  </w:style>
-  <w:style w:type="paragraph" w:customStyle="1" w:styleId="70444F7CB64C431F8A8CD6572258250B1">
-    <w:name w:val="70444F7CB64C431F8A8CD6572258250B1"/>
-    <w:rsid w:val="008E69DB"/>
-    <w:rPr>
-      <w:rFonts w:eastAsiaTheme="minorHAnsi"/>
-      <w:lang w:eastAsia="en-US"/>
-    </w:rPr>
-  </w:style>
-  <w:style w:type="paragraph" w:customStyle="1" w:styleId="001B5AF0BF73463196C34900FCA7F2751">
-    <w:name w:val="001B5AF0BF73463196C34900FCA7F2751"/>
-    <w:rsid w:val="008E69DB"/>
-    <w:rPr>
-      <w:rFonts w:eastAsiaTheme="minorHAnsi"/>
-      <w:lang w:eastAsia="en-US"/>
-    </w:rPr>
-  </w:style>
-  <w:style w:type="paragraph" w:customStyle="1" w:styleId="8D190BEFC6404B1DB78F71CC4DE277BA7">
-    <w:name w:val="8D190BEFC6404B1DB78F71CC4DE277BA7"/>
-    <w:rsid w:val="008E69DB"/>
-    <w:rPr>
-      <w:rFonts w:eastAsiaTheme="minorHAnsi"/>
-      <w:lang w:eastAsia="en-US"/>
-    </w:rPr>
-  </w:style>
-  <w:style w:type="paragraph" w:customStyle="1" w:styleId="623759A08E224193B0FCB0E5AE2ACC897">
-    <w:name w:val="623759A08E224193B0FCB0E5AE2ACC897"/>
-    <w:rsid w:val="008E69DB"/>
-    <w:rPr>
-      <w:rFonts w:eastAsiaTheme="minorHAnsi"/>
-      <w:lang w:eastAsia="en-US"/>
-    </w:rPr>
-  </w:style>
-  <w:style w:type="paragraph" w:customStyle="1" w:styleId="FEB0FFB087FA428B85DE619BA9A01BAC7">
-    <w:name w:val="FEB0FFB087FA428B85DE619BA9A01BAC7"/>
-    <w:rsid w:val="008E69DB"/>
-    <w:rPr>
-      <w:rFonts w:eastAsiaTheme="minorHAnsi"/>
-      <w:lang w:eastAsia="en-US"/>
-    </w:rPr>
-  </w:style>
-  <w:style w:type="paragraph" w:customStyle="1" w:styleId="1A05D8D390E84FDB9CB3E699239864FA3">
-    <w:name w:val="1A05D8D390E84FDB9CB3E699239864FA3"/>
-    <w:rsid w:val="008E69DB"/>
-    <w:rPr>
-      <w:rFonts w:eastAsiaTheme="minorHAnsi"/>
-      <w:lang w:eastAsia="en-US"/>
-    </w:rPr>
-  </w:style>
-  <w:style w:type="paragraph" w:customStyle="1" w:styleId="AEAF777CA1A3440CBA0F0134E4A2CA382">
-    <w:name w:val="AEAF777CA1A3440CBA0F0134E4A2CA382"/>
-    <w:rsid w:val="008E69DB"/>
-    <w:rPr>
-      <w:rFonts w:eastAsiaTheme="minorHAnsi"/>
-      <w:lang w:eastAsia="en-US"/>
-    </w:rPr>
-  </w:style>
-  <w:style w:type="paragraph" w:customStyle="1" w:styleId="70444F7CB64C431F8A8CD6572258250B2">
-    <w:name w:val="70444F7CB64C431F8A8CD6572258250B2"/>
-    <w:rsid w:val="008E69DB"/>
-    <w:rPr>
-      <w:rFonts w:eastAsiaTheme="minorHAnsi"/>
-      <w:lang w:eastAsia="en-US"/>
-    </w:rPr>
-  </w:style>
-  <w:style w:type="paragraph" w:customStyle="1" w:styleId="001B5AF0BF73463196C34900FCA7F2752">
-    <w:name w:val="001B5AF0BF73463196C34900FCA7F2752"/>
-    <w:rsid w:val="008E69DB"/>
-    <w:rPr>
-      <w:rFonts w:eastAsiaTheme="minorHAnsi"/>
-      <w:lang w:eastAsia="en-US"/>
-    </w:rPr>
-  </w:style>
-  <w:style w:type="paragraph" w:customStyle="1" w:styleId="8D190BEFC6404B1DB78F71CC4DE277BA8">
-    <w:name w:val="8D190BEFC6404B1DB78F71CC4DE277BA8"/>
-    <w:rsid w:val="008E69DB"/>
-    <w:rPr>
-      <w:rFonts w:eastAsiaTheme="minorHAnsi"/>
-      <w:lang w:eastAsia="en-US"/>
-    </w:rPr>
-  </w:style>
-  <w:style w:type="paragraph" w:customStyle="1" w:styleId="623759A08E224193B0FCB0E5AE2ACC898">
-    <w:name w:val="623759A08E224193B0FCB0E5AE2ACC898"/>
-    <w:rsid w:val="008E69DB"/>
-    <w:rPr>
-      <w:rFonts w:eastAsiaTheme="minorHAnsi"/>
-      <w:lang w:eastAsia="en-US"/>
-    </w:rPr>
-  </w:style>
-  <w:style w:type="paragraph" w:customStyle="1" w:styleId="FEB0FFB087FA428B85DE619BA9A01BAC8">
-    <w:name w:val="FEB0FFB087FA428B85DE619BA9A01BAC8"/>
-    <w:rsid w:val="008E69DB"/>
-    <w:rPr>
-      <w:rFonts w:eastAsiaTheme="minorHAnsi"/>
-      <w:lang w:eastAsia="en-US"/>
-    </w:rPr>
-  </w:style>
-  <w:style w:type="paragraph" w:customStyle="1" w:styleId="1A05D8D390E84FDB9CB3E699239864FA4">
-    <w:name w:val="1A05D8D390E84FDB9CB3E699239864FA4"/>
-    <w:rsid w:val="008E69DB"/>
-    <w:rPr>
-      <w:rFonts w:eastAsiaTheme="minorHAnsi"/>
-      <w:lang w:eastAsia="en-US"/>
-    </w:rPr>
-  </w:style>
-  <w:style w:type="paragraph" w:customStyle="1" w:styleId="AEAF777CA1A3440CBA0F0134E4A2CA383">
-    <w:name w:val="AEAF777CA1A3440CBA0F0134E4A2CA383"/>
-    <w:rsid w:val="008E69DB"/>
-    <w:rPr>
-      <w:rFonts w:eastAsiaTheme="minorHAnsi"/>
-      <w:lang w:eastAsia="en-US"/>
-    </w:rPr>
-  </w:style>
-  <w:style w:type="paragraph" w:customStyle="1" w:styleId="70444F7CB64C431F8A8CD6572258250B3">
-    <w:name w:val="70444F7CB64C431F8A8CD6572258250B3"/>
-    <w:rsid w:val="008E69DB"/>
-    <w:rPr>
-      <w:rFonts w:eastAsiaTheme="minorHAnsi"/>
-      <w:lang w:eastAsia="en-US"/>
-    </w:rPr>
-  </w:style>
-  <w:style w:type="paragraph" w:customStyle="1" w:styleId="001B5AF0BF73463196C34900FCA7F2753">
-    <w:name w:val="001B5AF0BF73463196C34900FCA7F2753"/>
-    <w:rsid w:val="008E69DB"/>
-    <w:rPr>
-      <w:rFonts w:eastAsiaTheme="minorHAnsi"/>
-      <w:lang w:eastAsia="en-US"/>
-    </w:rPr>
-  </w:style>
-  <w:style w:type="paragraph" w:customStyle="1" w:styleId="8D190BEFC6404B1DB78F71CC4DE277BA9">
-    <w:name w:val="8D190BEFC6404B1DB78F71CC4DE277BA9"/>
-    <w:rsid w:val="008E69DB"/>
-    <w:rPr>
-      <w:rFonts w:eastAsiaTheme="minorHAnsi"/>
-      <w:lang w:eastAsia="en-US"/>
-    </w:rPr>
-  </w:style>
-  <w:style w:type="paragraph" w:customStyle="1" w:styleId="623759A08E224193B0FCB0E5AE2ACC899">
-    <w:name w:val="623759A08E224193B0FCB0E5AE2ACC899"/>
-    <w:rsid w:val="008E69DB"/>
-    <w:rPr>
-      <w:rFonts w:eastAsiaTheme="minorHAnsi"/>
-      <w:lang w:eastAsia="en-US"/>
-    </w:rPr>
-  </w:style>
-  <w:style w:type="paragraph" w:customStyle="1" w:styleId="FEB0FFB087FA428B85DE619BA9A01BAC9">
-    <w:name w:val="FEB0FFB087FA428B85DE619BA9A01BAC9"/>
-    <w:rsid w:val="008E69DB"/>
-    <w:rPr>
-      <w:rFonts w:eastAsiaTheme="minorHAnsi"/>
-      <w:lang w:eastAsia="en-US"/>
-    </w:rPr>
-  </w:style>
-  <w:style w:type="paragraph" w:customStyle="1" w:styleId="1A05D8D390E84FDB9CB3E699239864FA5">
-    <w:name w:val="1A05D8D390E84FDB9CB3E699239864FA5"/>
-    <w:rsid w:val="008E69DB"/>
-    <w:rPr>
-      <w:rFonts w:eastAsiaTheme="minorHAnsi"/>
-      <w:lang w:eastAsia="en-US"/>
-    </w:rPr>
-  </w:style>
-  <w:style w:type="paragraph" w:customStyle="1" w:styleId="AEAF777CA1A3440CBA0F0134E4A2CA384">
-    <w:name w:val="AEAF777CA1A3440CBA0F0134E4A2CA384"/>
-    <w:rsid w:val="008E69DB"/>
-    <w:rPr>
-      <w:rFonts w:eastAsiaTheme="minorHAnsi"/>
-      <w:lang w:eastAsia="en-US"/>
-    </w:rPr>
-  </w:style>
-  <w:style w:type="paragraph" w:customStyle="1" w:styleId="70444F7CB64C431F8A8CD6572258250B4">
-    <w:name w:val="70444F7CB64C431F8A8CD6572258250B4"/>
-    <w:rsid w:val="008E69DB"/>
-    <w:rPr>
-      <w:rFonts w:eastAsiaTheme="minorHAnsi"/>
-      <w:lang w:eastAsia="en-US"/>
-    </w:rPr>
-  </w:style>
-  <w:style w:type="paragraph" w:customStyle="1" w:styleId="001B5AF0BF73463196C34900FCA7F2754">
-    <w:name w:val="001B5AF0BF73463196C34900FCA7F2754"/>
-    <w:rsid w:val="008E69DB"/>
-    <w:rPr>
-      <w:rFonts w:eastAsiaTheme="minorHAnsi"/>
-      <w:lang w:eastAsia="en-US"/>
-    </w:rPr>
-  </w:style>
-  <w:style w:type="paragraph" w:customStyle="1" w:styleId="8D190BEFC6404B1DB78F71CC4DE277BA10">
-    <w:name w:val="8D190BEFC6404B1DB78F71CC4DE277BA10"/>
-    <w:rsid w:val="008E69DB"/>
-    <w:rPr>
-      <w:rFonts w:eastAsiaTheme="minorHAnsi"/>
-      <w:lang w:eastAsia="en-US"/>
-    </w:rPr>
-  </w:style>
-  <w:style w:type="paragraph" w:customStyle="1" w:styleId="623759A08E224193B0FCB0E5AE2ACC8910">
-    <w:name w:val="623759A08E224193B0FCB0E5AE2ACC8910"/>
-    <w:rsid w:val="008E69DB"/>
-    <w:rPr>
-      <w:rFonts w:eastAsiaTheme="minorHAnsi"/>
-      <w:lang w:eastAsia="en-US"/>
-    </w:rPr>
-  </w:style>
-  <w:style w:type="paragraph" w:customStyle="1" w:styleId="FEB0FFB087FA428B85DE619BA9A01BAC10">
-    <w:name w:val="FEB0FFB087FA428B85DE619BA9A01BAC10"/>
-    <w:rsid w:val="008E69DB"/>
-    <w:rPr>
-      <w:rFonts w:eastAsiaTheme="minorHAnsi"/>
-      <w:lang w:eastAsia="en-US"/>
-    </w:rPr>
-  </w:style>
-  <w:style w:type="paragraph" w:customStyle="1" w:styleId="1A05D8D390E84FDB9CB3E699239864FA6">
-    <w:name w:val="1A05D8D390E84FDB9CB3E699239864FA6"/>
-    <w:rsid w:val="008E69DB"/>
-    <w:rPr>
-      <w:rFonts w:eastAsiaTheme="minorHAnsi"/>
-      <w:lang w:eastAsia="en-US"/>
-    </w:rPr>
-  </w:style>
-  <w:style w:type="paragraph" w:customStyle="1" w:styleId="AEAF777CA1A3440CBA0F0134E4A2CA385">
-    <w:name w:val="AEAF777CA1A3440CBA0F0134E4A2CA385"/>
-    <w:rsid w:val="008E69DB"/>
-    <w:rPr>
-      <w:rFonts w:eastAsiaTheme="minorHAnsi"/>
-      <w:lang w:eastAsia="en-US"/>
-    </w:rPr>
-  </w:style>
-  <w:style w:type="paragraph" w:customStyle="1" w:styleId="70444F7CB64C431F8A8CD6572258250B5">
-    <w:name w:val="70444F7CB64C431F8A8CD6572258250B5"/>
-    <w:rsid w:val="008E69DB"/>
-    <w:rPr>
-      <w:rFonts w:eastAsiaTheme="minorHAnsi"/>
-      <w:lang w:eastAsia="en-US"/>
-    </w:rPr>
-  </w:style>
-  <w:style w:type="paragraph" w:customStyle="1" w:styleId="001B5AF0BF73463196C34900FCA7F2755">
-    <w:name w:val="001B5AF0BF73463196C34900FCA7F2755"/>
-    <w:rsid w:val="008E69DB"/>
-    <w:rPr>
-      <w:rFonts w:eastAsiaTheme="minorHAnsi"/>
-      <w:lang w:eastAsia="en-US"/>
-    </w:rPr>
-  </w:style>
-  <w:style w:type="paragraph" w:customStyle="1" w:styleId="8D190BEFC6404B1DB78F71CC4DE277BA11">
-    <w:name w:val="8D190BEFC6404B1DB78F71CC4DE277BA11"/>
-    <w:rsid w:val="008E69DB"/>
-    <w:rPr>
-      <w:rFonts w:eastAsiaTheme="minorHAnsi"/>
-      <w:lang w:eastAsia="en-US"/>
-    </w:rPr>
-  </w:style>
-  <w:style w:type="paragraph" w:customStyle="1" w:styleId="623759A08E224193B0FCB0E5AE2ACC8911">
-    <w:name w:val="623759A08E224193B0FCB0E5AE2ACC8911"/>
-    <w:rsid w:val="008E69DB"/>
-    <w:rPr>
-      <w:rFonts w:eastAsiaTheme="minorHAnsi"/>
-      <w:lang w:eastAsia="en-US"/>
-    </w:rPr>
-  </w:style>
-  <w:style w:type="paragraph" w:customStyle="1" w:styleId="FEB0FFB087FA428B85DE619BA9A01BAC11">
-    <w:name w:val="FEB0FFB087FA428B85DE619BA9A01BAC11"/>
-    <w:rsid w:val="008E69DB"/>
-    <w:rPr>
-      <w:rFonts w:eastAsiaTheme="minorHAnsi"/>
-      <w:lang w:eastAsia="en-US"/>
-    </w:rPr>
-  </w:style>
-  <w:style w:type="paragraph" w:customStyle="1" w:styleId="CE22D3E94ACE401985D18CAEE31B9037">
-    <w:name w:val="CE22D3E94ACE401985D18CAEE31B9037"/>
-    <w:rsid w:val="008E69DB"/>
-    <w:rPr>
-      <w:rFonts w:eastAsiaTheme="minorHAnsi"/>
-      <w:lang w:eastAsia="en-US"/>
-    </w:rPr>
-  </w:style>
-  <w:style w:type="paragraph" w:customStyle="1" w:styleId="1A05D8D390E84FDB9CB3E699239864FA7">
-    <w:name w:val="1A05D8D390E84FDB9CB3E699239864FA7"/>
-    <w:rsid w:val="008E69DB"/>
-    <w:rPr>
-      <w:rFonts w:eastAsiaTheme="minorHAnsi"/>
-      <w:lang w:eastAsia="en-US"/>
-    </w:rPr>
-  </w:style>
-  <w:style w:type="paragraph" w:customStyle="1" w:styleId="AEAF777CA1A3440CBA0F0134E4A2CA386">
-    <w:name w:val="AEAF777CA1A3440CBA0F0134E4A2CA386"/>
-    <w:rsid w:val="008E69DB"/>
-    <w:rPr>
-      <w:rFonts w:eastAsiaTheme="minorHAnsi"/>
-      <w:lang w:eastAsia="en-US"/>
-    </w:rPr>
-  </w:style>
-  <w:style w:type="paragraph" w:customStyle="1" w:styleId="70444F7CB64C431F8A8CD6572258250B6">
-    <w:name w:val="70444F7CB64C431F8A8CD6572258250B6"/>
-    <w:rsid w:val="008E69DB"/>
-    <w:rPr>
-      <w:rFonts w:eastAsiaTheme="minorHAnsi"/>
-      <w:lang w:eastAsia="en-US"/>
-    </w:rPr>
-  </w:style>
-  <w:style w:type="paragraph" w:customStyle="1" w:styleId="001B5AF0BF73463196C34900FCA7F2756">
-    <w:name w:val="001B5AF0BF73463196C34900FCA7F2756"/>
-    <w:rsid w:val="008E69DB"/>
-    <w:rPr>
-      <w:rFonts w:eastAsiaTheme="minorHAnsi"/>
-      <w:lang w:eastAsia="en-US"/>
-    </w:rPr>
-  </w:style>
-  <w:style w:type="paragraph" w:customStyle="1" w:styleId="8D190BEFC6404B1DB78F71CC4DE277BA12">
-    <w:name w:val="8D190BEFC6404B1DB78F71CC4DE277BA12"/>
-    <w:rsid w:val="008E69DB"/>
-    <w:rPr>
-      <w:rFonts w:eastAsiaTheme="minorHAnsi"/>
-      <w:lang w:eastAsia="en-US"/>
-    </w:rPr>
-  </w:style>
-  <w:style w:type="paragraph" w:customStyle="1" w:styleId="623759A08E224193B0FCB0E5AE2ACC8912">
-    <w:name w:val="623759A08E224193B0FCB0E5AE2ACC8912"/>
-    <w:rsid w:val="008E69DB"/>
-    <w:rPr>
-      <w:rFonts w:eastAsiaTheme="minorHAnsi"/>
-      <w:lang w:eastAsia="en-US"/>
-    </w:rPr>
-  </w:style>
-  <w:style w:type="paragraph" w:customStyle="1" w:styleId="FEB0FFB087FA428B85DE619BA9A01BAC12">
-    <w:name w:val="FEB0FFB087FA428B85DE619BA9A01BAC12"/>
-    <w:rsid w:val="008E69DB"/>
-    <w:rPr>
-      <w:rFonts w:eastAsiaTheme="minorHAnsi"/>
-      <w:lang w:eastAsia="en-US"/>
-    </w:rPr>
-  </w:style>
-  <w:style w:type="paragraph" w:customStyle="1" w:styleId="CE22D3E94ACE401985D18CAEE31B90371">
-    <w:name w:val="CE22D3E94ACE401985D18CAEE31B90371"/>
-    <w:rsid w:val="008E69DB"/>
-    <w:rPr>
-      <w:rFonts w:eastAsiaTheme="minorHAnsi"/>
-      <w:lang w:eastAsia="en-US"/>
-    </w:rPr>
-  </w:style>
-  <w:style w:type="paragraph" w:customStyle="1" w:styleId="1A05D8D390E84FDB9CB3E699239864FA8">
-    <w:name w:val="1A05D8D390E84FDB9CB3E699239864FA8"/>
-    <w:rsid w:val="008E69DB"/>
-    <w:rPr>
-      <w:rFonts w:eastAsiaTheme="minorHAnsi"/>
-      <w:lang w:eastAsia="en-US"/>
-    </w:rPr>
-  </w:style>
-  <w:style w:type="paragraph" w:customStyle="1" w:styleId="AEAF777CA1A3440CBA0F0134E4A2CA387">
-    <w:name w:val="AEAF777CA1A3440CBA0F0134E4A2CA387"/>
-    <w:rsid w:val="008E69DB"/>
-    <w:rPr>
-      <w:rFonts w:eastAsiaTheme="minorHAnsi"/>
-      <w:lang w:eastAsia="en-US"/>
-    </w:rPr>
-  </w:style>
-  <w:style w:type="paragraph" w:customStyle="1" w:styleId="70444F7CB64C431F8A8CD6572258250B7">
-    <w:name w:val="70444F7CB64C431F8A8CD6572258250B7"/>
-    <w:rsid w:val="008E69DB"/>
-    <w:rPr>
-      <w:rFonts w:eastAsiaTheme="minorHAnsi"/>
-      <w:lang w:eastAsia="en-US"/>
-    </w:rPr>
-  </w:style>
-  <w:style w:type="paragraph" w:customStyle="1" w:styleId="001B5AF0BF73463196C34900FCA7F2757">
-    <w:name w:val="001B5AF0BF73463196C34900FCA7F2757"/>
-    <w:rsid w:val="008E69DB"/>
-    <w:rPr>
-      <w:rFonts w:eastAsiaTheme="minorHAnsi"/>
-      <w:lang w:eastAsia="en-US"/>
-    </w:rPr>
-  </w:style>
-  <w:style w:type="paragraph" w:customStyle="1" w:styleId="8D190BEFC6404B1DB78F71CC4DE277BA13">
-    <w:name w:val="8D190BEFC6404B1DB78F71CC4DE277BA13"/>
-    <w:rsid w:val="008E69DB"/>
-    <w:rPr>
-      <w:rFonts w:eastAsiaTheme="minorHAnsi"/>
-      <w:lang w:eastAsia="en-US"/>
-    </w:rPr>
-  </w:style>
-  <w:style w:type="paragraph" w:customStyle="1" w:styleId="623759A08E224193B0FCB0E5AE2ACC8913">
-    <w:name w:val="623759A08E224193B0FCB0E5AE2ACC8913"/>
-    <w:rsid w:val="008E69DB"/>
-    <w:rPr>
-      <w:rFonts w:eastAsiaTheme="minorHAnsi"/>
-      <w:lang w:eastAsia="en-US"/>
-    </w:rPr>
-  </w:style>
-  <w:style w:type="paragraph" w:customStyle="1" w:styleId="FEB0FFB087FA428B85DE619BA9A01BAC13">
-    <w:name w:val="FEB0FFB087FA428B85DE619BA9A01BAC13"/>
-    <w:rsid w:val="008E69DB"/>
-    <w:rPr>
-      <w:rFonts w:eastAsiaTheme="minorHAnsi"/>
-      <w:lang w:eastAsia="en-US"/>
-    </w:rPr>
-  </w:style>
-  <w:style w:type="paragraph" w:customStyle="1" w:styleId="1A05D8D390E84FDB9CB3E699239864FA9">
-    <w:name w:val="1A05D8D390E84FDB9CB3E699239864FA9"/>
-    <w:rsid w:val="008E69DB"/>
-    <w:rPr>
-      <w:rFonts w:eastAsiaTheme="minorHAnsi"/>
-      <w:lang w:eastAsia="en-US"/>
-    </w:rPr>
-  </w:style>
-  <w:style w:type="paragraph" w:customStyle="1" w:styleId="AEAF777CA1A3440CBA0F0134E4A2CA388">
-    <w:name w:val="AEAF777CA1A3440CBA0F0134E4A2CA388"/>
-    <w:rsid w:val="008E69DB"/>
-    <w:rPr>
-      <w:rFonts w:eastAsiaTheme="minorHAnsi"/>
-      <w:lang w:eastAsia="en-US"/>
-    </w:rPr>
-  </w:style>
-  <w:style w:type="paragraph" w:customStyle="1" w:styleId="70444F7CB64C431F8A8CD6572258250B8">
-    <w:name w:val="70444F7CB64C431F8A8CD6572258250B8"/>
-    <w:rsid w:val="008E69DB"/>
-    <w:rPr>
-      <w:rFonts w:eastAsiaTheme="minorHAnsi"/>
-      <w:lang w:eastAsia="en-US"/>
-    </w:rPr>
-  </w:style>
-  <w:style w:type="paragraph" w:customStyle="1" w:styleId="001B5AF0BF73463196C34900FCA7F2758">
-    <w:name w:val="001B5AF0BF73463196C34900FCA7F2758"/>
-    <w:rsid w:val="008E69DB"/>
-    <w:rPr>
-      <w:rFonts w:eastAsiaTheme="minorHAnsi"/>
-      <w:lang w:eastAsia="en-US"/>
-    </w:rPr>
-  </w:style>
-  <w:style w:type="paragraph" w:customStyle="1" w:styleId="8D190BEFC6404B1DB78F71CC4DE277BA14">
-    <w:name w:val="8D190BEFC6404B1DB78F71CC4DE277BA14"/>
-    <w:rsid w:val="008E69DB"/>
-    <w:rPr>
-      <w:rFonts w:eastAsiaTheme="minorHAnsi"/>
-      <w:lang w:eastAsia="en-US"/>
-    </w:rPr>
-  </w:style>
-  <w:style w:type="paragraph" w:customStyle="1" w:styleId="623759A08E224193B0FCB0E5AE2ACC8914">
-    <w:name w:val="623759A08E224193B0FCB0E5AE2ACC8914"/>
-    <w:rsid w:val="008E69DB"/>
-    <w:rPr>
-      <w:rFonts w:eastAsiaTheme="minorHAnsi"/>
-      <w:lang w:eastAsia="en-US"/>
-    </w:rPr>
-  </w:style>
-  <w:style w:type="paragraph" w:customStyle="1" w:styleId="FEB0FFB087FA428B85DE619BA9A01BAC14">
-    <w:name w:val="FEB0FFB087FA428B85DE619BA9A01BAC14"/>
-    <w:rsid w:val="008E69DB"/>
-    <w:rPr>
-      <w:rFonts w:eastAsiaTheme="minorHAnsi"/>
-      <w:lang w:eastAsia="en-US"/>
-    </w:rPr>
-  </w:style>
-  <w:style w:type="paragraph" w:customStyle="1" w:styleId="1A05D8D390E84FDB9CB3E699239864FA10">
-    <w:name w:val="1A05D8D390E84FDB9CB3E699239864FA10"/>
-    <w:rsid w:val="008E69DB"/>
-    <w:rPr>
-      <w:rFonts w:eastAsiaTheme="minorHAnsi"/>
-      <w:lang w:eastAsia="en-US"/>
-    </w:rPr>
-  </w:style>
-  <w:style w:type="paragraph" w:customStyle="1" w:styleId="AEAF777CA1A3440CBA0F0134E4A2CA389">
-    <w:name w:val="AEAF777CA1A3440CBA0F0134E4A2CA389"/>
-    <w:rsid w:val="008E69DB"/>
-    <w:rPr>
-      <w:rFonts w:eastAsiaTheme="minorHAnsi"/>
-      <w:lang w:eastAsia="en-US"/>
-    </w:rPr>
-  </w:style>
-  <w:style w:type="paragraph" w:customStyle="1" w:styleId="70444F7CB64C431F8A8CD6572258250B9">
-    <w:name w:val="70444F7CB64C431F8A8CD6572258250B9"/>
-    <w:rsid w:val="008E69DB"/>
-    <w:rPr>
-      <w:rFonts w:eastAsiaTheme="minorHAnsi"/>
-      <w:lang w:eastAsia="en-US"/>
-    </w:rPr>
-  </w:style>
-  <w:style w:type="paragraph" w:customStyle="1" w:styleId="001B5AF0BF73463196C34900FCA7F2759">
-    <w:name w:val="001B5AF0BF73463196C34900FCA7F2759"/>
-    <w:rsid w:val="008E69DB"/>
-    <w:rPr>
-      <w:rFonts w:eastAsiaTheme="minorHAnsi"/>
-      <w:lang w:eastAsia="en-US"/>
-    </w:rPr>
-  </w:style>
-  <w:style w:type="paragraph" w:customStyle="1" w:styleId="8D190BEFC6404B1DB78F71CC4DE277BA15">
-    <w:name w:val="8D190BEFC6404B1DB78F71CC4DE277BA15"/>
-    <w:rsid w:val="008E69DB"/>
-    <w:rPr>
-      <w:rFonts w:eastAsiaTheme="minorHAnsi"/>
-      <w:lang w:eastAsia="en-US"/>
-    </w:rPr>
-  </w:style>
-  <w:style w:type="paragraph" w:customStyle="1" w:styleId="623759A08E224193B0FCB0E5AE2ACC8915">
-    <w:name w:val="623759A08E224193B0FCB0E5AE2ACC8915"/>
-    <w:rsid w:val="008E69DB"/>
-    <w:rPr>
-      <w:rFonts w:eastAsiaTheme="minorHAnsi"/>
-      <w:lang w:eastAsia="en-US"/>
-    </w:rPr>
-  </w:style>
-  <w:style w:type="paragraph" w:customStyle="1" w:styleId="FEB0FFB087FA428B85DE619BA9A01BAC15">
-    <w:name w:val="FEB0FFB087FA428B85DE619BA9A01BAC15"/>
-    <w:rsid w:val="008E69DB"/>
-    <w:rPr>
-      <w:rFonts w:eastAsiaTheme="minorHAnsi"/>
-      <w:lang w:eastAsia="en-US"/>
-    </w:rPr>
-  </w:style>
-  <w:style w:type="paragraph" w:customStyle="1" w:styleId="1A05D8D390E84FDB9CB3E699239864FA11">
-    <w:name w:val="1A05D8D390E84FDB9CB3E699239864FA11"/>
-    <w:rsid w:val="008E69DB"/>
-    <w:rPr>
-      <w:rFonts w:eastAsiaTheme="minorHAnsi"/>
-      <w:lang w:eastAsia="en-US"/>
-    </w:rPr>
-  </w:style>
-  <w:style w:type="paragraph" w:customStyle="1" w:styleId="AEAF777CA1A3440CBA0F0134E4A2CA3810">
-    <w:name w:val="AEAF777CA1A3440CBA0F0134E4A2CA3810"/>
-    <w:rsid w:val="008E69DB"/>
-    <w:rPr>
-      <w:rFonts w:eastAsiaTheme="minorHAnsi"/>
-      <w:lang w:eastAsia="en-US"/>
-    </w:rPr>
-  </w:style>
-  <w:style w:type="paragraph" w:customStyle="1" w:styleId="70444F7CB64C431F8A8CD6572258250B10">
-    <w:name w:val="70444F7CB64C431F8A8CD6572258250B10"/>
-    <w:rsid w:val="008E69DB"/>
-    <w:rPr>
-      <w:rFonts w:eastAsiaTheme="minorHAnsi"/>
-      <w:lang w:eastAsia="en-US"/>
-    </w:rPr>
-  </w:style>
-  <w:style w:type="paragraph" w:customStyle="1" w:styleId="001B5AF0BF73463196C34900FCA7F27510">
-    <w:name w:val="001B5AF0BF73463196C34900FCA7F27510"/>
-    <w:rsid w:val="008E69DB"/>
-    <w:rPr>
-      <w:rFonts w:eastAsiaTheme="minorHAnsi"/>
-      <w:lang w:eastAsia="en-US"/>
-    </w:rPr>
-  </w:style>
-  <w:style w:type="paragraph" w:customStyle="1" w:styleId="8D190BEFC6404B1DB78F71CC4DE277BA16">
-    <w:name w:val="8D190BEFC6404B1DB78F71CC4DE277BA16"/>
-    <w:rsid w:val="008E69DB"/>
-    <w:rPr>
-      <w:rFonts w:eastAsiaTheme="minorHAnsi"/>
-      <w:lang w:eastAsia="en-US"/>
-    </w:rPr>
-  </w:style>
-  <w:style w:type="paragraph" w:customStyle="1" w:styleId="623759A08E224193B0FCB0E5AE2ACC8916">
-    <w:name w:val="623759A08E224193B0FCB0E5AE2ACC8916"/>
-    <w:rsid w:val="008E69DB"/>
-    <w:rPr>
-      <w:rFonts w:eastAsiaTheme="minorHAnsi"/>
-      <w:lang w:eastAsia="en-US"/>
-    </w:rPr>
-  </w:style>
-  <w:style w:type="paragraph" w:customStyle="1" w:styleId="FEB0FFB087FA428B85DE619BA9A01BAC16">
-    <w:name w:val="FEB0FFB087FA428B85DE619BA9A01BAC16"/>
-    <w:rsid w:val="008E69DB"/>
-    <w:rPr>
-      <w:rFonts w:eastAsiaTheme="minorHAnsi"/>
-      <w:lang w:eastAsia="en-US"/>
-    </w:rPr>
-  </w:style>
-  <w:style w:type="paragraph" w:customStyle="1" w:styleId="1A05D8D390E84FDB9CB3E699239864FA12">
-    <w:name w:val="1A05D8D390E84FDB9CB3E699239864FA12"/>
-    <w:rsid w:val="008E69DB"/>
-    <w:rPr>
-      <w:rFonts w:eastAsiaTheme="minorHAnsi"/>
-      <w:lang w:eastAsia="en-US"/>
-    </w:rPr>
-  </w:style>
-  <w:style w:type="paragraph" w:customStyle="1" w:styleId="AEAF777CA1A3440CBA0F0134E4A2CA3811">
-    <w:name w:val="AEAF777CA1A3440CBA0F0134E4A2CA3811"/>
-    <w:rsid w:val="008E69DB"/>
-    <w:rPr>
-      <w:rFonts w:eastAsiaTheme="minorHAnsi"/>
-      <w:lang w:eastAsia="en-US"/>
-    </w:rPr>
-  </w:style>
-  <w:style w:type="paragraph" w:customStyle="1" w:styleId="70444F7CB64C431F8A8CD6572258250B11">
-    <w:name w:val="70444F7CB64C431F8A8CD6572258250B11"/>
-    <w:rsid w:val="008E69DB"/>
-    <w:rPr>
-      <w:rFonts w:eastAsiaTheme="minorHAnsi"/>
-      <w:lang w:eastAsia="en-US"/>
-    </w:rPr>
-  </w:style>
-  <w:style w:type="paragraph" w:customStyle="1" w:styleId="001B5AF0BF73463196C34900FCA7F27511">
-    <w:name w:val="001B5AF0BF73463196C34900FCA7F27511"/>
-    <w:rsid w:val="008E69DB"/>
-    <w:rPr>
-      <w:rFonts w:eastAsiaTheme="minorHAnsi"/>
-      <w:lang w:eastAsia="en-US"/>
-    </w:rPr>
-  </w:style>
-  <w:style w:type="paragraph" w:customStyle="1" w:styleId="8D190BEFC6404B1DB78F71CC4DE277BA17">
-    <w:name w:val="8D190BEFC6404B1DB78F71CC4DE277BA17"/>
-    <w:rsid w:val="008E69DB"/>
-    <w:rPr>
-      <w:rFonts w:eastAsiaTheme="minorHAnsi"/>
-      <w:lang w:eastAsia="en-US"/>
-    </w:rPr>
-  </w:style>
-  <w:style w:type="paragraph" w:customStyle="1" w:styleId="623759A08E224193B0FCB0E5AE2ACC8917">
-    <w:name w:val="623759A08E224193B0FCB0E5AE2ACC8917"/>
-    <w:rsid w:val="008E69DB"/>
-    <w:rPr>
-      <w:rFonts w:eastAsiaTheme="minorHAnsi"/>
-      <w:lang w:eastAsia="en-US"/>
-    </w:rPr>
-  </w:style>
-  <w:style w:type="paragraph" w:customStyle="1" w:styleId="FEB0FFB087FA428B85DE619BA9A01BAC17">
-    <w:name w:val="FEB0FFB087FA428B85DE619BA9A01BAC17"/>
-    <w:rsid w:val="008E69DB"/>
-    <w:rPr>
-      <w:rFonts w:eastAsiaTheme="minorHAnsi"/>
-      <w:lang w:eastAsia="en-US"/>
-    </w:rPr>
-  </w:style>
-  <w:style w:type="paragraph" w:customStyle="1" w:styleId="1A05D8D390E84FDB9CB3E699239864FA13">
-    <w:name w:val="1A05D8D390E84FDB9CB3E699239864FA13"/>
-    <w:rsid w:val="008E69DB"/>
-    <w:rPr>
-      <w:rFonts w:eastAsiaTheme="minorHAnsi"/>
-      <w:lang w:eastAsia="en-US"/>
-    </w:rPr>
-  </w:style>
-  <w:style w:type="paragraph" w:customStyle="1" w:styleId="AEAF777CA1A3440CBA0F0134E4A2CA3812">
-    <w:name w:val="AEAF777CA1A3440CBA0F0134E4A2CA3812"/>
-    <w:rsid w:val="008E69DB"/>
-    <w:rPr>
-      <w:rFonts w:eastAsiaTheme="minorHAnsi"/>
-      <w:lang w:eastAsia="en-US"/>
-    </w:rPr>
-  </w:style>
-  <w:style w:type="paragraph" w:customStyle="1" w:styleId="70444F7CB64C431F8A8CD6572258250B12">
-    <w:name w:val="70444F7CB64C431F8A8CD6572258250B12"/>
-    <w:rsid w:val="008E69DB"/>
-    <w:rPr>
-      <w:rFonts w:eastAsiaTheme="minorHAnsi"/>
-      <w:lang w:eastAsia="en-US"/>
-    </w:rPr>
-  </w:style>
-  <w:style w:type="paragraph" w:customStyle="1" w:styleId="001B5AF0BF73463196C34900FCA7F27512">
-    <w:name w:val="001B5AF0BF73463196C34900FCA7F27512"/>
-    <w:rsid w:val="008E69DB"/>
-    <w:rPr>
-      <w:rFonts w:eastAsiaTheme="minorHAnsi"/>
-      <w:lang w:eastAsia="en-US"/>
-    </w:rPr>
-  </w:style>
-  <w:style w:type="paragraph" w:customStyle="1" w:styleId="8D190BEFC6404B1DB78F71CC4DE277BA18">
-    <w:name w:val="8D190BEFC6404B1DB78F71CC4DE277BA18"/>
-    <w:rsid w:val="008E69DB"/>
-    <w:rPr>
-      <w:rFonts w:eastAsiaTheme="minorHAnsi"/>
-      <w:lang w:eastAsia="en-US"/>
-    </w:rPr>
-  </w:style>
-  <w:style w:type="paragraph" w:customStyle="1" w:styleId="623759A08E224193B0FCB0E5AE2ACC8918">
-    <w:name w:val="623759A08E224193B0FCB0E5AE2ACC8918"/>
-    <w:rsid w:val="008E69DB"/>
-    <w:rPr>
-      <w:rFonts w:eastAsiaTheme="minorHAnsi"/>
-      <w:lang w:eastAsia="en-US"/>
-    </w:rPr>
-  </w:style>
-  <w:style w:type="paragraph" w:customStyle="1" w:styleId="FEB0FFB087FA428B85DE619BA9A01BAC18">
-    <w:name w:val="FEB0FFB087FA428B85DE619BA9A01BAC18"/>
-    <w:rsid w:val="008E69DB"/>
-    <w:rPr>
-      <w:rFonts w:eastAsiaTheme="minorHAnsi"/>
-      <w:lang w:eastAsia="en-US"/>
-    </w:rPr>
-  </w:style>
-  <w:style w:type="paragraph" w:customStyle="1" w:styleId="1A05D8D390E84FDB9CB3E699239864FA14">
-    <w:name w:val="1A05D8D390E84FDB9CB3E699239864FA14"/>
-    <w:rsid w:val="008E69DB"/>
-    <w:rPr>
-      <w:rFonts w:eastAsiaTheme="minorHAnsi"/>
-      <w:lang w:eastAsia="en-US"/>
-    </w:rPr>
-  </w:style>
-  <w:style w:type="paragraph" w:customStyle="1" w:styleId="AEAF777CA1A3440CBA0F0134E4A2CA3813">
-    <w:name w:val="AEAF777CA1A3440CBA0F0134E4A2CA3813"/>
-    <w:rsid w:val="008E69DB"/>
-    <w:rPr>
-      <w:rFonts w:eastAsiaTheme="minorHAnsi"/>
-      <w:lang w:eastAsia="en-US"/>
-    </w:rPr>
-  </w:style>
-  <w:style w:type="paragraph" w:customStyle="1" w:styleId="70444F7CB64C431F8A8CD6572258250B13">
-    <w:name w:val="70444F7CB64C431F8A8CD6572258250B13"/>
-    <w:rsid w:val="008E69DB"/>
-    <w:rPr>
-      <w:rFonts w:eastAsiaTheme="minorHAnsi"/>
-      <w:lang w:eastAsia="en-US"/>
-    </w:rPr>
-  </w:style>
-  <w:style w:type="paragraph" w:customStyle="1" w:styleId="001B5AF0BF73463196C34900FCA7F27513">
-    <w:name w:val="001B5AF0BF73463196C34900FCA7F27513"/>
-    <w:rsid w:val="008E69DB"/>
-    <w:rPr>
-      <w:rFonts w:eastAsiaTheme="minorHAnsi"/>
-      <w:lang w:eastAsia="en-US"/>
-    </w:rPr>
-  </w:style>
-  <w:style w:type="paragraph" w:customStyle="1" w:styleId="8D190BEFC6404B1DB78F71CC4DE277BA19">
-    <w:name w:val="8D190BEFC6404B1DB78F71CC4DE277BA19"/>
-    <w:rsid w:val="008E69DB"/>
-    <w:rPr>
-      <w:rFonts w:eastAsiaTheme="minorHAnsi"/>
-      <w:lang w:eastAsia="en-US"/>
-    </w:rPr>
-  </w:style>
-  <w:style w:type="paragraph" w:customStyle="1" w:styleId="623759A08E224193B0FCB0E5AE2ACC8919">
-    <w:name w:val="623759A08E224193B0FCB0E5AE2ACC8919"/>
-    <w:rsid w:val="008E69DB"/>
-    <w:rPr>
-      <w:rFonts w:eastAsiaTheme="minorHAnsi"/>
-      <w:lang w:eastAsia="en-US"/>
-    </w:rPr>
-  </w:style>
-  <w:style w:type="paragraph" w:customStyle="1" w:styleId="FEB0FFB087FA428B85DE619BA9A01BAC19">
-    <w:name w:val="FEB0FFB087FA428B85DE619BA9A01BAC19"/>
-    <w:rsid w:val="008E69DB"/>
-    <w:rPr>
-      <w:rFonts w:eastAsiaTheme="minorHAnsi"/>
-      <w:lang w:eastAsia="en-US"/>
-    </w:rPr>
-  </w:style>
-  <w:style w:type="paragraph" w:customStyle="1" w:styleId="1A05D8D390E84FDB9CB3E699239864FA15">
-    <w:name w:val="1A05D8D390E84FDB9CB3E699239864FA15"/>
-    <w:rsid w:val="008E69DB"/>
-    <w:rPr>
-      <w:rFonts w:eastAsiaTheme="minorHAnsi"/>
-      <w:lang w:eastAsia="en-US"/>
-    </w:rPr>
-  </w:style>
-  <w:style w:type="paragraph" w:customStyle="1" w:styleId="AEAF777CA1A3440CBA0F0134E4A2CA3814">
-    <w:name w:val="AEAF777CA1A3440CBA0F0134E4A2CA3814"/>
-    <w:rsid w:val="008E69DB"/>
-    <w:rPr>
-      <w:rFonts w:eastAsiaTheme="minorHAnsi"/>
-      <w:lang w:eastAsia="en-US"/>
-    </w:rPr>
-  </w:style>
-  <w:style w:type="paragraph" w:customStyle="1" w:styleId="70444F7CB64C431F8A8CD6572258250B14">
-    <w:name w:val="70444F7CB64C431F8A8CD6572258250B14"/>
-    <w:rsid w:val="008E69DB"/>
-    <w:rPr>
-      <w:rFonts w:eastAsiaTheme="minorHAnsi"/>
-      <w:lang w:eastAsia="en-US"/>
-    </w:rPr>
-  </w:style>
-  <w:style w:type="paragraph" w:customStyle="1" w:styleId="001B5AF0BF73463196C34900FCA7F27514">
-    <w:name w:val="001B5AF0BF73463196C34900FCA7F27514"/>
-    <w:rsid w:val="008E69DB"/>
-    <w:rPr>
-      <w:rFonts w:eastAsiaTheme="minorHAnsi"/>
-      <w:lang w:eastAsia="en-US"/>
-    </w:rPr>
-  </w:style>
-  <w:style w:type="paragraph" w:customStyle="1" w:styleId="8D190BEFC6404B1DB78F71CC4DE277BA20">
-    <w:name w:val="8D190BEFC6404B1DB78F71CC4DE277BA20"/>
-    <w:rsid w:val="008E69DB"/>
-    <w:rPr>
-      <w:rFonts w:eastAsiaTheme="minorHAnsi"/>
-      <w:lang w:eastAsia="en-US"/>
-    </w:rPr>
-  </w:style>
-  <w:style w:type="paragraph" w:customStyle="1" w:styleId="623759A08E224193B0FCB0E5AE2ACC8920">
-    <w:name w:val="623759A08E224193B0FCB0E5AE2ACC8920"/>
-    <w:rsid w:val="008E69DB"/>
-    <w:rPr>
-      <w:rFonts w:eastAsiaTheme="minorHAnsi"/>
-      <w:lang w:eastAsia="en-US"/>
-    </w:rPr>
-  </w:style>
-  <w:style w:type="paragraph" w:customStyle="1" w:styleId="FEB0FFB087FA428B85DE619BA9A01BAC20">
-    <w:name w:val="FEB0FFB087FA428B85DE619BA9A01BAC20"/>
-    <w:rsid w:val="008E69DB"/>
-    <w:rPr>
-      <w:rFonts w:eastAsiaTheme="minorHAnsi"/>
-      <w:lang w:eastAsia="en-US"/>
-    </w:rPr>
-  </w:style>
-  <w:style w:type="paragraph" w:customStyle="1" w:styleId="1A05D8D390E84FDB9CB3E699239864FA16">
-    <w:name w:val="1A05D8D390E84FDB9CB3E699239864FA16"/>
-    <w:rsid w:val="008E69DB"/>
-    <w:rPr>
-      <w:rFonts w:eastAsiaTheme="minorHAnsi"/>
-      <w:lang w:eastAsia="en-US"/>
-    </w:rPr>
-  </w:style>
-  <w:style w:type="paragraph" w:customStyle="1" w:styleId="AEAF777CA1A3440CBA0F0134E4A2CA3815">
-    <w:name w:val="AEAF777CA1A3440CBA0F0134E4A2CA3815"/>
-    <w:rsid w:val="008E69DB"/>
-    <w:rPr>
-      <w:rFonts w:eastAsiaTheme="minorHAnsi"/>
-      <w:lang w:eastAsia="en-US"/>
-    </w:rPr>
-  </w:style>
-  <w:style w:type="paragraph" w:customStyle="1" w:styleId="70444F7CB64C431F8A8CD6572258250B15">
-    <w:name w:val="70444F7CB64C431F8A8CD6572258250B15"/>
-    <w:rsid w:val="008E69DB"/>
-    <w:rPr>
-      <w:rFonts w:eastAsiaTheme="minorHAnsi"/>
-      <w:lang w:eastAsia="en-US"/>
-    </w:rPr>
-  </w:style>
-  <w:style w:type="paragraph" w:customStyle="1" w:styleId="001B5AF0BF73463196C34900FCA7F27515">
-    <w:name w:val="001B5AF0BF73463196C34900FCA7F27515"/>
-    <w:rsid w:val="008E69DB"/>
-    <w:rPr>
-      <w:rFonts w:eastAsiaTheme="minorHAnsi"/>
-      <w:lang w:eastAsia="en-US"/>
-    </w:rPr>
-  </w:style>
-  <w:style w:type="paragraph" w:customStyle="1" w:styleId="8D190BEFC6404B1DB78F71CC4DE277BA21">
-    <w:name w:val="8D190BEFC6404B1DB78F71CC4DE277BA21"/>
-    <w:rsid w:val="008E69DB"/>
-    <w:rPr>
-      <w:rFonts w:eastAsiaTheme="minorHAnsi"/>
-      <w:lang w:eastAsia="en-US"/>
-    </w:rPr>
-  </w:style>
-  <w:style w:type="paragraph" w:customStyle="1" w:styleId="623759A08E224193B0FCB0E5AE2ACC8921">
-    <w:name w:val="623759A08E224193B0FCB0E5AE2ACC8921"/>
-    <w:rsid w:val="008E69DB"/>
-    <w:rPr>
-      <w:rFonts w:eastAsiaTheme="minorHAnsi"/>
-      <w:lang w:eastAsia="en-US"/>
-    </w:rPr>
-  </w:style>
-  <w:style w:type="paragraph" w:customStyle="1" w:styleId="FEB0FFB087FA428B85DE619BA9A01BAC21">
-    <w:name w:val="FEB0FFB087FA428B85DE619BA9A01BAC21"/>
-    <w:rsid w:val="008E69DB"/>
-    <w:rPr>
-      <w:rFonts w:eastAsiaTheme="minorHAnsi"/>
-      <w:lang w:eastAsia="en-US"/>
-    </w:rPr>
-  </w:style>
-  <w:style w:type="paragraph" w:customStyle="1" w:styleId="1A05D8D390E84FDB9CB3E699239864FA17">
-    <w:name w:val="1A05D8D390E84FDB9CB3E699239864FA17"/>
-    <w:rsid w:val="008E69DB"/>
-    <w:rPr>
-      <w:rFonts w:eastAsiaTheme="minorHAnsi"/>
-      <w:lang w:eastAsia="en-US"/>
-    </w:rPr>
-  </w:style>
-  <w:style w:type="paragraph" w:customStyle="1" w:styleId="AEAF777CA1A3440CBA0F0134E4A2CA3816">
-    <w:name w:val="AEAF777CA1A3440CBA0F0134E4A2CA3816"/>
-    <w:rsid w:val="008E69DB"/>
-    <w:rPr>
-      <w:rFonts w:eastAsiaTheme="minorHAnsi"/>
-      <w:lang w:eastAsia="en-US"/>
-    </w:rPr>
-  </w:style>
-  <w:style w:type="paragraph" w:customStyle="1" w:styleId="70444F7CB64C431F8A8CD6572258250B16">
-    <w:name w:val="70444F7CB64C431F8A8CD6572258250B16"/>
-    <w:rsid w:val="008E69DB"/>
-    <w:rPr>
-      <w:rFonts w:eastAsiaTheme="minorHAnsi"/>
-      <w:lang w:eastAsia="en-US"/>
-    </w:rPr>
-  </w:style>
-  <w:style w:type="paragraph" w:customStyle="1" w:styleId="001B5AF0BF73463196C34900FCA7F27516">
-    <w:name w:val="001B5AF0BF73463196C34900FCA7F27516"/>
-    <w:rsid w:val="008E69DB"/>
-    <w:rPr>
-      <w:rFonts w:eastAsiaTheme="minorHAnsi"/>
-      <w:lang w:eastAsia="en-US"/>
-    </w:rPr>
-  </w:style>
-  <w:style w:type="paragraph" w:customStyle="1" w:styleId="8D190BEFC6404B1DB78F71CC4DE277BA22">
-    <w:name w:val="8D190BEFC6404B1DB78F71CC4DE277BA22"/>
-    <w:rsid w:val="008E69DB"/>
-    <w:rPr>
-      <w:rFonts w:eastAsiaTheme="minorHAnsi"/>
-      <w:lang w:eastAsia="en-US"/>
-    </w:rPr>
-  </w:style>
-  <w:style w:type="paragraph" w:customStyle="1" w:styleId="623759A08E224193B0FCB0E5AE2ACC8922">
-    <w:name w:val="623759A08E224193B0FCB0E5AE2ACC8922"/>
-    <w:rsid w:val="008E69DB"/>
-    <w:rPr>
-      <w:rFonts w:eastAsiaTheme="minorHAnsi"/>
-      <w:lang w:eastAsia="en-US"/>
-    </w:rPr>
-  </w:style>
-  <w:style w:type="paragraph" w:customStyle="1" w:styleId="FEB0FFB087FA428B85DE619BA9A01BAC22">
-    <w:name w:val="FEB0FFB087FA428B85DE619BA9A01BAC22"/>
-    <w:rsid w:val="008E69DB"/>
-    <w:rPr>
-      <w:rFonts w:eastAsiaTheme="minorHAnsi"/>
-      <w:lang w:eastAsia="en-US"/>
-    </w:rPr>
-  </w:style>
-  <w:style w:type="paragraph" w:customStyle="1" w:styleId="1A05D8D390E84FDB9CB3E699239864FA18">
-    <w:name w:val="1A05D8D390E84FDB9CB3E699239864FA18"/>
-    <w:rsid w:val="008E69DB"/>
-    <w:rPr>
-      <w:rFonts w:eastAsiaTheme="minorHAnsi"/>
-      <w:lang w:eastAsia="en-US"/>
-    </w:rPr>
-  </w:style>
-  <w:style w:type="paragraph" w:customStyle="1" w:styleId="AEAF777CA1A3440CBA0F0134E4A2CA3817">
-    <w:name w:val="AEAF777CA1A3440CBA0F0134E4A2CA3817"/>
-    <w:rsid w:val="008E69DB"/>
-    <w:rPr>
-      <w:rFonts w:eastAsiaTheme="minorHAnsi"/>
-      <w:lang w:eastAsia="en-US"/>
-    </w:rPr>
-  </w:style>
-  <w:style w:type="paragraph" w:customStyle="1" w:styleId="70444F7CB64C431F8A8CD6572258250B17">
-    <w:name w:val="70444F7CB64C431F8A8CD6572258250B17"/>
-    <w:rsid w:val="008E69DB"/>
-    <w:rPr>
-      <w:rFonts w:eastAsiaTheme="minorHAnsi"/>
-      <w:lang w:eastAsia="en-US"/>
-    </w:rPr>
-  </w:style>
-  <w:style w:type="paragraph" w:customStyle="1" w:styleId="001B5AF0BF73463196C34900FCA7F27517">
-    <w:name w:val="001B5AF0BF73463196C34900FCA7F27517"/>
-    <w:rsid w:val="008E69DB"/>
-    <w:rPr>
-      <w:rFonts w:eastAsiaTheme="minorHAnsi"/>
-      <w:lang w:eastAsia="en-US"/>
-    </w:rPr>
-  </w:style>
-  <w:style w:type="paragraph" w:customStyle="1" w:styleId="8D190BEFC6404B1DB78F71CC4DE277BA23">
-    <w:name w:val="8D190BEFC6404B1DB78F71CC4DE277BA23"/>
-    <w:rsid w:val="008E69DB"/>
-    <w:rPr>
-      <w:rFonts w:eastAsiaTheme="minorHAnsi"/>
-      <w:lang w:eastAsia="en-US"/>
-    </w:rPr>
-  </w:style>
-  <w:style w:type="paragraph" w:customStyle="1" w:styleId="623759A08E224193B0FCB0E5AE2ACC8923">
-    <w:name w:val="623759A08E224193B0FCB0E5AE2ACC8923"/>
-    <w:rsid w:val="008E69DB"/>
-    <w:rPr>
-      <w:rFonts w:eastAsiaTheme="minorHAnsi"/>
-      <w:lang w:eastAsia="en-US"/>
-    </w:rPr>
-  </w:style>
-  <w:style w:type="paragraph" w:customStyle="1" w:styleId="FEB0FFB087FA428B85DE619BA9A01BAC23">
-    <w:name w:val="FEB0FFB087FA428B85DE619BA9A01BAC23"/>
-    <w:rsid w:val="008E69DB"/>
-    <w:rPr>
-      <w:rFonts w:eastAsiaTheme="minorHAnsi"/>
-      <w:lang w:eastAsia="en-US"/>
-    </w:rPr>
-  </w:style>
-  <w:style w:type="paragraph" w:customStyle="1" w:styleId="1A05D8D390E84FDB9CB3E699239864FA19">
-    <w:name w:val="1A05D8D390E84FDB9CB3E699239864FA19"/>
-    <w:rsid w:val="008E69DB"/>
-    <w:rPr>
-      <w:rFonts w:eastAsiaTheme="minorHAnsi"/>
-      <w:lang w:eastAsia="en-US"/>
-    </w:rPr>
-  </w:style>
-  <w:style w:type="paragraph" w:customStyle="1" w:styleId="AEAF777CA1A3440CBA0F0134E4A2CA3818">
-    <w:name w:val="AEAF777CA1A3440CBA0F0134E4A2CA3818"/>
-    <w:rsid w:val="008E69DB"/>
-    <w:rPr>
-      <w:rFonts w:eastAsiaTheme="minorHAnsi"/>
-      <w:lang w:eastAsia="en-US"/>
-    </w:rPr>
-  </w:style>
-  <w:style w:type="paragraph" w:customStyle="1" w:styleId="70444F7CB64C431F8A8CD6572258250B18">
-    <w:name w:val="70444F7CB64C431F8A8CD6572258250B18"/>
-    <w:rsid w:val="008E69DB"/>
-    <w:rPr>
-      <w:rFonts w:eastAsiaTheme="minorHAnsi"/>
-      <w:lang w:eastAsia="en-US"/>
-    </w:rPr>
-  </w:style>
-  <w:style w:type="paragraph" w:customStyle="1" w:styleId="001B5AF0BF73463196C34900FCA7F27518">
-    <w:name w:val="001B5AF0BF73463196C34900FCA7F27518"/>
-    <w:rsid w:val="008E69DB"/>
-    <w:rPr>
-      <w:rFonts w:eastAsiaTheme="minorHAnsi"/>
-      <w:lang w:eastAsia="en-US"/>
-    </w:rPr>
-  </w:style>
-  <w:style w:type="paragraph" w:customStyle="1" w:styleId="8D190BEFC6404B1DB78F71CC4DE277BA24">
-    <w:name w:val="8D190BEFC6404B1DB78F71CC4DE277BA24"/>
-    <w:rsid w:val="008E69DB"/>
-    <w:rPr>
-      <w:rFonts w:eastAsiaTheme="minorHAnsi"/>
-      <w:lang w:eastAsia="en-US"/>
-    </w:rPr>
-  </w:style>
-  <w:style w:type="paragraph" w:customStyle="1" w:styleId="623759A08E224193B0FCB0E5AE2ACC8924">
-    <w:name w:val="623759A08E224193B0FCB0E5AE2ACC8924"/>
-    <w:rsid w:val="008E69DB"/>
-    <w:rPr>
-      <w:rFonts w:eastAsiaTheme="minorHAnsi"/>
-      <w:lang w:eastAsia="en-US"/>
-    </w:rPr>
-  </w:style>
-  <w:style w:type="paragraph" w:customStyle="1" w:styleId="FEB0FFB087FA428B85DE619BA9A01BAC24">
-    <w:name w:val="FEB0FFB087FA428B85DE619BA9A01BAC24"/>
-    <w:rsid w:val="008E69DB"/>
-    <w:rPr>
-      <w:rFonts w:eastAsiaTheme="minorHAnsi"/>
-      <w:lang w:eastAsia="en-US"/>
-    </w:rPr>
-  </w:style>
-  <w:style w:type="paragraph" w:customStyle="1" w:styleId="DC9D832062BD42CB86F7FABF302CF004">
-    <w:name w:val="DC9D832062BD42CB86F7FABF302CF004"/>
-    <w:rsid w:val="008E69DB"/>
-    <w:rPr>
-      <w:rFonts w:eastAsiaTheme="minorHAnsi"/>
-      <w:lang w:eastAsia="en-US"/>
-    </w:rPr>
-  </w:style>
-  <w:style w:type="paragraph" w:customStyle="1" w:styleId="1A05D8D390E84FDB9CB3E699239864FA20">
-    <w:name w:val="1A05D8D390E84FDB9CB3E699239864FA20"/>
-    <w:rsid w:val="008E69DB"/>
-    <w:rPr>
-      <w:rFonts w:eastAsiaTheme="minorHAnsi"/>
-      <w:lang w:eastAsia="en-US"/>
-    </w:rPr>
-  </w:style>
-  <w:style w:type="paragraph" w:customStyle="1" w:styleId="AEAF777CA1A3440CBA0F0134E4A2CA3819">
-    <w:name w:val="AEAF777CA1A3440CBA0F0134E4A2CA3819"/>
-    <w:rsid w:val="008E69DB"/>
-    <w:rPr>
-      <w:rFonts w:eastAsiaTheme="minorHAnsi"/>
-      <w:lang w:eastAsia="en-US"/>
-    </w:rPr>
-  </w:style>
-  <w:style w:type="paragraph" w:customStyle="1" w:styleId="70444F7CB64C431F8A8CD6572258250B19">
-    <w:name w:val="70444F7CB64C431F8A8CD6572258250B19"/>
-    <w:rsid w:val="008E69DB"/>
-    <w:rPr>
-      <w:rFonts w:eastAsiaTheme="minorHAnsi"/>
-      <w:lang w:eastAsia="en-US"/>
-    </w:rPr>
-  </w:style>
-  <w:style w:type="paragraph" w:customStyle="1" w:styleId="001B5AF0BF73463196C34900FCA7F27519">
-    <w:name w:val="001B5AF0BF73463196C34900FCA7F27519"/>
-    <w:rsid w:val="008E69DB"/>
-    <w:rPr>
-      <w:rFonts w:eastAsiaTheme="minorHAnsi"/>
-      <w:lang w:eastAsia="en-US"/>
-    </w:rPr>
-  </w:style>
-  <w:style w:type="paragraph" w:customStyle="1" w:styleId="8D190BEFC6404B1DB78F71CC4DE277BA25">
-    <w:name w:val="8D190BEFC6404B1DB78F71CC4DE277BA25"/>
-    <w:rsid w:val="008E69DB"/>
-    <w:rPr>
-      <w:rFonts w:eastAsiaTheme="minorHAnsi"/>
-      <w:lang w:eastAsia="en-US"/>
-    </w:rPr>
-  </w:style>
-  <w:style w:type="paragraph" w:customStyle="1" w:styleId="623759A08E224193B0FCB0E5AE2ACC8925">
-    <w:name w:val="623759A08E224193B0FCB0E5AE2ACC8925"/>
-    <w:rsid w:val="008E69DB"/>
-    <w:rPr>
-      <w:rFonts w:eastAsiaTheme="minorHAnsi"/>
-      <w:lang w:eastAsia="en-US"/>
-    </w:rPr>
-  </w:style>
-  <w:style w:type="paragraph" w:customStyle="1" w:styleId="FEB0FFB087FA428B85DE619BA9A01BAC25">
-    <w:name w:val="FEB0FFB087FA428B85DE619BA9A01BAC25"/>
-    <w:rsid w:val="008E69DB"/>
-    <w:rPr>
-      <w:rFonts w:eastAsiaTheme="minorHAnsi"/>
-      <w:lang w:eastAsia="en-US"/>
-    </w:rPr>
-  </w:style>
-  <w:style w:type="paragraph" w:customStyle="1" w:styleId="DC9D832062BD42CB86F7FABF302CF0041">
-    <w:name w:val="DC9D832062BD42CB86F7FABF302CF0041"/>
-    <w:rsid w:val="008E69DB"/>
-    <w:rPr>
-      <w:rFonts w:eastAsiaTheme="minorHAnsi"/>
-      <w:lang w:eastAsia="en-US"/>
-    </w:rPr>
-  </w:style>
-  <w:style w:type="paragraph" w:customStyle="1" w:styleId="AEAF777CA1A3440CBA0F0134E4A2CA3820">
-    <w:name w:val="AEAF777CA1A3440CBA0F0134E4A2CA3820"/>
-    <w:rsid w:val="008E69DB"/>
-    <w:rPr>
-      <w:rFonts w:eastAsiaTheme="minorHAnsi"/>
-      <w:lang w:eastAsia="en-US"/>
-    </w:rPr>
-  </w:style>
-  <w:style w:type="paragraph" w:customStyle="1" w:styleId="70444F7CB64C431F8A8CD6572258250B20">
-    <w:name w:val="70444F7CB64C431F8A8CD6572258250B20"/>
-    <w:rsid w:val="008E69DB"/>
-    <w:rPr>
-      <w:rFonts w:eastAsiaTheme="minorHAnsi"/>
-      <w:lang w:eastAsia="en-US"/>
-    </w:rPr>
-  </w:style>
-  <w:style w:type="paragraph" w:customStyle="1" w:styleId="001B5AF0BF73463196C34900FCA7F27520">
-    <w:name w:val="001B5AF0BF73463196C34900FCA7F27520"/>
-    <w:rsid w:val="008E69DB"/>
-    <w:rPr>
-      <w:rFonts w:eastAsiaTheme="minorHAnsi"/>
-      <w:lang w:eastAsia="en-US"/>
-    </w:rPr>
-  </w:style>
-  <w:style w:type="paragraph" w:customStyle="1" w:styleId="8D190BEFC6404B1DB78F71CC4DE277BA26">
-    <w:name w:val="8D190BEFC6404B1DB78F71CC4DE277BA26"/>
-    <w:rsid w:val="008E69DB"/>
-    <w:rPr>
-      <w:rFonts w:eastAsiaTheme="minorHAnsi"/>
-      <w:lang w:eastAsia="en-US"/>
-    </w:rPr>
-  </w:style>
-  <w:style w:type="paragraph" w:customStyle="1" w:styleId="623759A08E224193B0FCB0E5AE2ACC8926">
-    <w:name w:val="623759A08E224193B0FCB0E5AE2ACC8926"/>
-    <w:rsid w:val="008E69DB"/>
-    <w:rPr>
-      <w:rFonts w:eastAsiaTheme="minorHAnsi"/>
-      <w:lang w:eastAsia="en-US"/>
-    </w:rPr>
-  </w:style>
-  <w:style w:type="paragraph" w:customStyle="1" w:styleId="FEB0FFB087FA428B85DE619BA9A01BAC26">
-    <w:name w:val="FEB0FFB087FA428B85DE619BA9A01BAC26"/>
-    <w:rsid w:val="008E69DB"/>
-    <w:rPr>
-      <w:rFonts w:eastAsiaTheme="minorHAnsi"/>
-      <w:lang w:eastAsia="en-US"/>
-    </w:rPr>
-  </w:style>
-  <w:style w:type="paragraph" w:customStyle="1" w:styleId="DC9D832062BD42CB86F7FABF302CF0042">
-    <w:name w:val="DC9D832062BD42CB86F7FABF302CF0042"/>
-    <w:rsid w:val="008E69DB"/>
-    <w:rPr>
-      <w:rFonts w:eastAsiaTheme="minorHAnsi"/>
-      <w:lang w:eastAsia="en-US"/>
-    </w:rPr>
-  </w:style>
-  <w:style w:type="paragraph" w:customStyle="1" w:styleId="AEAF777CA1A3440CBA0F0134E4A2CA3821">
-    <w:name w:val="AEAF777CA1A3440CBA0F0134E4A2CA3821"/>
-    <w:rsid w:val="008E69DB"/>
-    <w:rPr>
-      <w:rFonts w:eastAsiaTheme="minorHAnsi"/>
-      <w:lang w:eastAsia="en-US"/>
-    </w:rPr>
-  </w:style>
-  <w:style w:type="paragraph" w:customStyle="1" w:styleId="70444F7CB64C431F8A8CD6572258250B21">
-    <w:name w:val="70444F7CB64C431F8A8CD6572258250B21"/>
-    <w:rsid w:val="008E69DB"/>
-    <w:rPr>
-      <w:rFonts w:eastAsiaTheme="minorHAnsi"/>
-      <w:lang w:eastAsia="en-US"/>
-    </w:rPr>
-  </w:style>
-  <w:style w:type="paragraph" w:customStyle="1" w:styleId="8D190BEFC6404B1DB78F71CC4DE277BA27">
-    <w:name w:val="8D190BEFC6404B1DB78F71CC4DE277BA27"/>
-    <w:rsid w:val="008E69DB"/>
-    <w:rPr>
-      <w:rFonts w:eastAsiaTheme="minorHAnsi"/>
-      <w:lang w:eastAsia="en-US"/>
-    </w:rPr>
-  </w:style>
-  <w:style w:type="paragraph" w:customStyle="1" w:styleId="623759A08E224193B0FCB0E5AE2ACC8927">
-    <w:name w:val="623759A08E224193B0FCB0E5AE2ACC8927"/>
-    <w:rsid w:val="008E69DB"/>
-    <w:rPr>
-      <w:rFonts w:eastAsiaTheme="minorHAnsi"/>
-      <w:lang w:eastAsia="en-US"/>
-    </w:rPr>
-  </w:style>
-  <w:style w:type="paragraph" w:customStyle="1" w:styleId="FEB0FFB087FA428B85DE619BA9A01BAC27">
-    <w:name w:val="FEB0FFB087FA428B85DE619BA9A01BAC27"/>
-    <w:rsid w:val="008E69DB"/>
-    <w:rPr>
-      <w:rFonts w:eastAsiaTheme="minorHAnsi"/>
-      <w:lang w:eastAsia="en-US"/>
-    </w:rPr>
-  </w:style>
-  <w:style w:type="paragraph" w:customStyle="1" w:styleId="DC9D832062BD42CB86F7FABF302CF0043">
-    <w:name w:val="DC9D832062BD42CB86F7FABF302CF0043"/>
-    <w:rsid w:val="008E69DB"/>
-    <w:rPr>
-      <w:rFonts w:eastAsiaTheme="minorHAnsi"/>
-      <w:lang w:eastAsia="en-US"/>
-    </w:rPr>
-  </w:style>
-  <w:style w:type="paragraph" w:customStyle="1" w:styleId="AEAF777CA1A3440CBA0F0134E4A2CA3822">
-    <w:name w:val="AEAF777CA1A3440CBA0F0134E4A2CA3822"/>
-    <w:rsid w:val="008E69DB"/>
-    <w:rPr>
-      <w:rFonts w:eastAsiaTheme="minorHAnsi"/>
-      <w:lang w:eastAsia="en-US"/>
-    </w:rPr>
-  </w:style>
-  <w:style w:type="paragraph" w:customStyle="1" w:styleId="70444F7CB64C431F8A8CD6572258250B22">
-    <w:name w:val="70444F7CB64C431F8A8CD6572258250B22"/>
-    <w:rsid w:val="008E69DB"/>
-    <w:rPr>
-      <w:rFonts w:eastAsiaTheme="minorHAnsi"/>
-      <w:lang w:eastAsia="en-US"/>
-    </w:rPr>
-  </w:style>
-  <w:style w:type="paragraph" w:customStyle="1" w:styleId="001B5AF0BF73463196C34900FCA7F27521">
-    <w:name w:val="001B5AF0BF73463196C34900FCA7F27521"/>
-    <w:rsid w:val="008E69DB"/>
-    <w:rPr>
-      <w:rFonts w:eastAsiaTheme="minorHAnsi"/>
-      <w:lang w:eastAsia="en-US"/>
-    </w:rPr>
-  </w:style>
-  <w:style w:type="paragraph" w:customStyle="1" w:styleId="8D190BEFC6404B1DB78F71CC4DE277BA28">
-    <w:name w:val="8D190BEFC6404B1DB78F71CC4DE277BA28"/>
-    <w:rsid w:val="008E69DB"/>
-    <w:rPr>
-      <w:rFonts w:eastAsiaTheme="minorHAnsi"/>
-      <w:lang w:eastAsia="en-US"/>
-    </w:rPr>
-  </w:style>
-  <w:style w:type="paragraph" w:customStyle="1" w:styleId="623759A08E224193B0FCB0E5AE2ACC8928">
-    <w:name w:val="623759A08E224193B0FCB0E5AE2ACC8928"/>
-    <w:rsid w:val="008E69DB"/>
-    <w:rPr>
-      <w:rFonts w:eastAsiaTheme="minorHAnsi"/>
-      <w:lang w:eastAsia="en-US"/>
-    </w:rPr>
-  </w:style>
-  <w:style w:type="paragraph" w:customStyle="1" w:styleId="FEB0FFB087FA428B85DE619BA9A01BAC28">
-    <w:name w:val="FEB0FFB087FA428B85DE619BA9A01BAC28"/>
-    <w:rsid w:val="008E69DB"/>
-    <w:rPr>
-      <w:rFonts w:eastAsiaTheme="minorHAnsi"/>
-      <w:lang w:eastAsia="en-US"/>
-    </w:rPr>
-  </w:style>
-  <w:style w:type="paragraph" w:customStyle="1" w:styleId="DC9D832062BD42CB86F7FABF302CF0044">
-    <w:name w:val="DC9D832062BD42CB86F7FABF302CF0044"/>
-    <w:rsid w:val="008E69DB"/>
-    <w:rPr>
-      <w:rFonts w:eastAsiaTheme="minorHAnsi"/>
-      <w:lang w:eastAsia="en-US"/>
-    </w:rPr>
-  </w:style>
-  <w:style w:type="paragraph" w:customStyle="1" w:styleId="AEAF777CA1A3440CBA0F0134E4A2CA3823">
-    <w:name w:val="AEAF777CA1A3440CBA0F0134E4A2CA3823"/>
-    <w:rsid w:val="008E69DB"/>
-    <w:rPr>
-      <w:rFonts w:eastAsiaTheme="minorHAnsi"/>
-      <w:lang w:eastAsia="en-US"/>
-    </w:rPr>
-  </w:style>
-  <w:style w:type="paragraph" w:customStyle="1" w:styleId="70444F7CB64C431F8A8CD6572258250B23">
-    <w:name w:val="70444F7CB64C431F8A8CD6572258250B23"/>
-    <w:rsid w:val="008E69DB"/>
-    <w:rPr>
-      <w:rFonts w:eastAsiaTheme="minorHAnsi"/>
-      <w:lang w:eastAsia="en-US"/>
-    </w:rPr>
-  </w:style>
-  <w:style w:type="paragraph" w:customStyle="1" w:styleId="001B5AF0BF73463196C34900FCA7F27522">
-    <w:name w:val="001B5AF0BF73463196C34900FCA7F27522"/>
-    <w:rsid w:val="008E69DB"/>
-    <w:rPr>
-      <w:rFonts w:eastAsiaTheme="minorHAnsi"/>
-      <w:lang w:eastAsia="en-US"/>
-    </w:rPr>
-  </w:style>
-  <w:style w:type="paragraph" w:customStyle="1" w:styleId="8D190BEFC6404B1DB78F71CC4DE277BA29">
-    <w:name w:val="8D190BEFC6404B1DB78F71CC4DE277BA29"/>
-    <w:rsid w:val="008E69DB"/>
-    <w:rPr>
-      <w:rFonts w:eastAsiaTheme="minorHAnsi"/>
-      <w:lang w:eastAsia="en-US"/>
-    </w:rPr>
-  </w:style>
-  <w:style w:type="paragraph" w:customStyle="1" w:styleId="623759A08E224193B0FCB0E5AE2ACC8929">
-    <w:name w:val="623759A08E224193B0FCB0E5AE2ACC8929"/>
-    <w:rsid w:val="008E69DB"/>
-    <w:rPr>
-      <w:rFonts w:eastAsiaTheme="minorHAnsi"/>
-      <w:lang w:eastAsia="en-US"/>
-    </w:rPr>
-  </w:style>
-  <w:style w:type="paragraph" w:customStyle="1" w:styleId="FEB0FFB087FA428B85DE619BA9A01BAC29">
-    <w:name w:val="FEB0FFB087FA428B85DE619BA9A01BAC29"/>
-    <w:rsid w:val="008E69DB"/>
-    <w:rPr>
-      <w:rFonts w:eastAsiaTheme="minorHAnsi"/>
-      <w:lang w:eastAsia="en-US"/>
-    </w:rPr>
-  </w:style>
-  <w:style w:type="paragraph" w:customStyle="1" w:styleId="DC9D832062BD42CB86F7FABF302CF0045">
-    <w:name w:val="DC9D832062BD42CB86F7FABF302CF0045"/>
-    <w:rsid w:val="008E69DB"/>
-    <w:rPr>
-      <w:rFonts w:eastAsiaTheme="minorHAnsi"/>
-      <w:lang w:eastAsia="en-US"/>
-    </w:rPr>
-  </w:style>
-  <w:style w:type="paragraph" w:customStyle="1" w:styleId="AEAF777CA1A3440CBA0F0134E4A2CA3824">
-    <w:name w:val="AEAF777CA1A3440CBA0F0134E4A2CA3824"/>
-    <w:rsid w:val="008E69DB"/>
-    <w:rPr>
-      <w:rFonts w:eastAsiaTheme="minorHAnsi"/>
-      <w:lang w:eastAsia="en-US"/>
-    </w:rPr>
-  </w:style>
-  <w:style w:type="paragraph" w:customStyle="1" w:styleId="70444F7CB64C431F8A8CD6572258250B24">
-    <w:name w:val="70444F7CB64C431F8A8CD6572258250B24"/>
-    <w:rsid w:val="008E69DB"/>
-    <w:rPr>
-      <w:rFonts w:eastAsiaTheme="minorHAnsi"/>
-      <w:lang w:eastAsia="en-US"/>
-    </w:rPr>
-  </w:style>
-  <w:style w:type="paragraph" w:customStyle="1" w:styleId="001B5AF0BF73463196C34900FCA7F27523">
-    <w:name w:val="001B5AF0BF73463196C34900FCA7F27523"/>
-    <w:rsid w:val="008E69DB"/>
-    <w:rPr>
-      <w:rFonts w:eastAsiaTheme="minorHAnsi"/>
-      <w:lang w:eastAsia="en-US"/>
-    </w:rPr>
-  </w:style>
-  <w:style w:type="paragraph" w:customStyle="1" w:styleId="8D190BEFC6404B1DB78F71CC4DE277BA30">
-    <w:name w:val="8D190BEFC6404B1DB78F71CC4DE277BA30"/>
-    <w:rsid w:val="008E69DB"/>
-    <w:rPr>
-      <w:rFonts w:eastAsiaTheme="minorHAnsi"/>
-      <w:lang w:eastAsia="en-US"/>
-    </w:rPr>
-  </w:style>
-  <w:style w:type="paragraph" w:customStyle="1" w:styleId="623759A08E224193B0FCB0E5AE2ACC8930">
-    <w:name w:val="623759A08E224193B0FCB0E5AE2ACC8930"/>
-    <w:rsid w:val="008E69DB"/>
-    <w:rPr>
-      <w:rFonts w:eastAsiaTheme="minorHAnsi"/>
-      <w:lang w:eastAsia="en-US"/>
-    </w:rPr>
-  </w:style>
-  <w:style w:type="paragraph" w:customStyle="1" w:styleId="FEB0FFB087FA428B85DE619BA9A01BAC30">
-    <w:name w:val="FEB0FFB087FA428B85DE619BA9A01BAC30"/>
-    <w:rsid w:val="008E69DB"/>
-    <w:rPr>
-      <w:rFonts w:eastAsiaTheme="minorHAnsi"/>
-      <w:lang w:eastAsia="en-US"/>
-    </w:rPr>
-  </w:style>
-  <w:style w:type="paragraph" w:customStyle="1" w:styleId="DC9D832062BD42CB86F7FABF302CF0046">
-    <w:name w:val="DC9D832062BD42CB86F7FABF302CF0046"/>
-    <w:rsid w:val="008E69DB"/>
-    <w:rPr>
-      <w:rFonts w:eastAsiaTheme="minorHAnsi"/>
-      <w:lang w:eastAsia="en-US"/>
-    </w:rPr>
-  </w:style>
-  <w:style w:type="paragraph" w:customStyle="1" w:styleId="AEAF777CA1A3440CBA0F0134E4A2CA3825">
-    <w:name w:val="AEAF777CA1A3440CBA0F0134E4A2CA3825"/>
-    <w:rsid w:val="008E69DB"/>
-    <w:rPr>
-      <w:rFonts w:eastAsiaTheme="minorHAnsi"/>
-      <w:lang w:eastAsia="en-US"/>
-    </w:rPr>
-  </w:style>
-  <w:style w:type="paragraph" w:customStyle="1" w:styleId="70444F7CB64C431F8A8CD6572258250B25">
-    <w:name w:val="70444F7CB64C431F8A8CD6572258250B25"/>
-    <w:rsid w:val="008E69DB"/>
-    <w:rPr>
-      <w:rFonts w:eastAsiaTheme="minorHAnsi"/>
-      <w:lang w:eastAsia="en-US"/>
-    </w:rPr>
-  </w:style>
-  <w:style w:type="paragraph" w:customStyle="1" w:styleId="001B5AF0BF73463196C34900FCA7F27524">
-    <w:name w:val="001B5AF0BF73463196C34900FCA7F27524"/>
-    <w:rsid w:val="008E69DB"/>
-    <w:rPr>
-      <w:rFonts w:eastAsiaTheme="minorHAnsi"/>
-      <w:lang w:eastAsia="en-US"/>
-    </w:rPr>
-  </w:style>
-  <w:style w:type="paragraph" w:customStyle="1" w:styleId="54210199C79E41C3AEE484434FD21BB3">
-    <w:name w:val="54210199C79E41C3AEE484434FD21BB3"/>
-    <w:rsid w:val="0012108C"/>
-  </w:style>
-  <w:style w:type="paragraph" w:customStyle="1" w:styleId="8D190BEFC6404B1DB78F71CC4DE277BA31">
-    <w:name w:val="8D190BEFC6404B1DB78F71CC4DE277BA31"/>
-    <w:rsid w:val="0012108C"/>
-    <w:rPr>
-      <w:rFonts w:eastAsiaTheme="minorHAnsi"/>
-      <w:lang w:eastAsia="en-US"/>
-    </w:rPr>
-  </w:style>
-  <w:style w:type="paragraph" w:customStyle="1" w:styleId="623759A08E224193B0FCB0E5AE2ACC8931">
-    <w:name w:val="623759A08E224193B0FCB0E5AE2ACC8931"/>
-    <w:rsid w:val="0012108C"/>
-    <w:rPr>
-      <w:rFonts w:eastAsiaTheme="minorHAnsi"/>
-      <w:lang w:eastAsia="en-US"/>
-    </w:rPr>
-  </w:style>
   <w:style w:type="paragraph" w:customStyle="1" w:styleId="FEB0FFB087FA428B85DE619BA9A01BAC31">
     <w:name w:val="FEB0FFB087FA428B85DE619BA9A01BAC31"/>
     <w:rsid w:val="0012108C"/>
@@ -5781,47 +4204,11 @@
       <w:lang w:eastAsia="en-US"/>
     </w:rPr>
   </w:style>
-  <w:style w:type="paragraph" w:customStyle="1" w:styleId="AEAF777CA1A3440CBA0F0134E4A2CA3826">
-    <w:name w:val="AEAF777CA1A3440CBA0F0134E4A2CA3826"/>
-    <w:rsid w:val="0012108C"/>
-    <w:rPr>
-      <w:rFonts w:eastAsiaTheme="minorHAnsi"/>
-      <w:lang w:eastAsia="en-US"/>
-    </w:rPr>
-  </w:style>
-  <w:style w:type="paragraph" w:customStyle="1" w:styleId="70444F7CB64C431F8A8CD6572258250B26">
-    <w:name w:val="70444F7CB64C431F8A8CD6572258250B26"/>
-    <w:rsid w:val="0012108C"/>
-    <w:rPr>
-      <w:rFonts w:eastAsiaTheme="minorHAnsi"/>
-      <w:lang w:eastAsia="en-US"/>
-    </w:rPr>
-  </w:style>
-  <w:style w:type="paragraph" w:customStyle="1" w:styleId="001B5AF0BF73463196C34900FCA7F27525">
-    <w:name w:val="001B5AF0BF73463196C34900FCA7F27525"/>
-    <w:rsid w:val="0012108C"/>
-    <w:rPr>
-      <w:rFonts w:eastAsiaTheme="minorHAnsi"/>
-      <w:lang w:eastAsia="en-US"/>
-    </w:rPr>
-  </w:style>
-  <w:style w:type="paragraph" w:customStyle="1" w:styleId="7D5DEF4838E4420BA27561D93301608C">
-    <w:name w:val="7D5DEF4838E4420BA27561D93301608C"/>
-    <w:rsid w:val="00BA4760"/>
-  </w:style>
-  <w:style w:type="paragraph" w:customStyle="1" w:styleId="06F6DD4794664BB6AE31CB36B1220225">
-    <w:name w:val="06F6DD4794664BB6AE31CB36B1220225"/>
-    <w:rsid w:val="00BA4760"/>
-  </w:style>
-  <w:style w:type="paragraph" w:customStyle="1" w:styleId="68529E2401A84C2BBDDD38A8EB6561B6">
-    <w:name w:val="68529E2401A84C2BBDDD38A8EB6561B6"/>
-    <w:rsid w:val="00BA4760"/>
-  </w:style>
 </w:styles>
 </file>
 
 <file path=word/glossary/webSettings.xml><?xml version="1.0" encoding="utf-8"?>
-<w:webSettings xmlns:mc="http://schemas.openxmlformats.org/markup-compatibility/2006" xmlns:r="http://schemas.openxmlformats.org/officeDocument/2006/relationships" xmlns:w="http://schemas.openxmlformats.org/wordprocessingml/2006/main" xmlns:w14="http://schemas.microsoft.com/office/word/2010/wordml" xmlns:w15="http://schemas.microsoft.com/office/word/2012/wordml" xmlns:w16cid="http://schemas.microsoft.com/office/word/2016/wordml/cid" xmlns:w16se="http://schemas.microsoft.com/office/word/2015/wordml/symex" mc:Ignorable="w14 w15 w16se w16cid">
+<w:webSettings xmlns:mc="http://schemas.openxmlformats.org/markup-compatibility/2006" xmlns:r="http://schemas.openxmlformats.org/officeDocument/2006/relationships" xmlns:w="http://schemas.openxmlformats.org/wordprocessingml/2006/main" xmlns:w14="http://schemas.microsoft.com/office/word/2010/wordml" xmlns:w15="http://schemas.microsoft.com/office/word/2012/wordml" xmlns:w16cex="http://schemas.microsoft.com/office/word/2018/wordml/cex" xmlns:w16cid="http://schemas.microsoft.com/office/word/2016/wordml/cid" xmlns:w16="http://schemas.microsoft.com/office/word/2018/wordml" xmlns:w16se="http://schemas.microsoft.com/office/word/2015/wordml/symex" mc:Ignorable="w14 w15 w16se w16cid w16 w16cex">
   <w:optimizeForBrowser/>
   <w:allowPNG/>
   <w:pixelsPerInch w:val="120"/>
@@ -6124,6 +4511,38 @@
 </file>
 
 <file path=customXml/item1.xml><?xml version="1.0" encoding="utf-8"?>
+<p:properties xmlns:p="http://schemas.microsoft.com/office/2006/metadata/properties" xmlns:xsi="http://www.w3.org/2001/XMLSchema-instance" xmlns:pc="http://schemas.microsoft.com/office/infopath/2007/PartnerControls">
+  <documentManagement>
+    <Historical_x0020_Importance xmlns="15ff3d39-6e7b-4d70-9b7c-8d9fe85d0f29">false</Historical_x0020_Importance>
+    <dlc_EmailTo xmlns="15ff3d39-6e7b-4d70-9b7c-8d9fe85d0f29" xsi:nil="true"/>
+    <TaxCatchAll xmlns="15ff3d39-6e7b-4d70-9b7c-8d9fe85d0f29"/>
+    <dlc_EmailSubject xmlns="15ff3d39-6e7b-4d70-9b7c-8d9fe85d0f29" xsi:nil="true"/>
+    <dlc_EmailCC xmlns="15ff3d39-6e7b-4d70-9b7c-8d9fe85d0f29" xsi:nil="true"/>
+    <dlc_EmailBCC xmlns="15ff3d39-6e7b-4d70-9b7c-8d9fe85d0f29" xsi:nil="true"/>
+    <dlc_EmailFrom xmlns="15ff3d39-6e7b-4d70-9b7c-8d9fe85d0f29" xsi:nil="true"/>
+    <Security_x0020_Classification xmlns="15ff3d39-6e7b-4d70-9b7c-8d9fe85d0f29" xsi:nil="true"/>
+    <dlc_EmailReceivedUTC xmlns="15ff3d39-6e7b-4d70-9b7c-8d9fe85d0f29" xsi:nil="true"/>
+    <dlc_EmailSentUTC xmlns="15ff3d39-6e7b-4d70-9b7c-8d9fe85d0f29" xsi:nil="true"/>
+    <cc54f3d3b0c44d2e8d85ddc68d8d3df7 xmlns="7db8b507-b8c4-4646-8d69-f4543fe6c418">
+      <Terms xmlns="http://schemas.microsoft.com/office/infopath/2007/PartnerControls"/>
+    </cc54f3d3b0c44d2e8d85ddc68d8d3df7>
+    <pc519adf3c7948f6bb06869155db6953 xmlns="7db8b507-b8c4-4646-8d69-f4543fe6c418">
+      <Terms xmlns="http://schemas.microsoft.com/office/infopath/2007/PartnerControls"/>
+    </pc519adf3c7948f6bb06869155db6953>
+  </documentManagement>
+</p:properties>
+</file>
+
+<file path=customXml/item2.xml><?xml version="1.0" encoding="utf-8"?>
+<?mso-contentType ?>
+<FormTemplates xmlns="http://schemas.microsoft.com/sharepoint/v3/contenttype/forms">
+  <Display>DocumentLibraryForm</Display>
+  <Edit>DocumentLibraryForm</Edit>
+  <New>DocumentLibraryForm</New>
+</FormTemplates>
+</file>
+
+<file path=customXml/item3.xml><?xml version="1.0" encoding="utf-8"?>
 <ct:contentTypeSchema xmlns:ct="http://schemas.microsoft.com/office/2006/metadata/contentType" xmlns:ma="http://schemas.microsoft.com/office/2006/metadata/properties/metaAttributes" ct:_="" ma:_="" ma:contentTypeName="Document" ma:contentTypeID="0x0101006E921A7557D59E46A409789F023A766D" ma:contentTypeVersion="12" ma:contentTypeDescription="Create a new document." ma:contentTypeScope="" ma:versionID="324aa70238e1f58852817741364f95e0">
   <xsd:schema xmlns:xsd="http://www.w3.org/2001/XMLSchema" xmlns:xs="http://www.w3.org/2001/XMLSchema" xmlns:p="http://schemas.microsoft.com/office/2006/metadata/properties" xmlns:ns2="7db8b507-b8c4-4646-8d69-f4543fe6c418" xmlns:ns3="15ff3d39-6e7b-4d70-9b7c-8d9fe85d0f29" xmlns:ns4="6afd6675-5f5a-4956-9df2-96768f65543d" targetNamespace="http://schemas.microsoft.com/office/2006/metadata/properties" ma:root="true" ma:fieldsID="0d68fa1acc33062d55f8a796c9df0dd4" ns2:_="" ns3:_="" ns4:_="">
     <xsd:import namespace="7db8b507-b8c4-4646-8d69-f4543fe6c418"/>
@@ -6448,43 +4867,30 @@
 </ct:contentTypeSchema>
 </file>
 
-<file path=customXml/item2.xml><?xml version="1.0" encoding="utf-8"?>
-<?mso-contentType ?>
-<FormTemplates xmlns="http://schemas.microsoft.com/sharepoint/v3/contenttype/forms">
-  <Display>DocumentLibraryForm</Display>
-  <Edit>DocumentLibraryForm</Edit>
-  <New>DocumentLibraryForm</New>
-</FormTemplates>
-</file>
-
-<file path=customXml/item3.xml><?xml version="1.0" encoding="utf-8"?>
-<p:properties xmlns:p="http://schemas.microsoft.com/office/2006/metadata/properties" xmlns:xsi="http://www.w3.org/2001/XMLSchema-instance" xmlns:pc="http://schemas.microsoft.com/office/infopath/2007/PartnerControls">
-  <documentManagement>
-    <Historical_x0020_Importance xmlns="15ff3d39-6e7b-4d70-9b7c-8d9fe85d0f29">false</Historical_x0020_Importance>
-    <dlc_EmailTo xmlns="15ff3d39-6e7b-4d70-9b7c-8d9fe85d0f29" xsi:nil="true"/>
-    <TaxCatchAll xmlns="15ff3d39-6e7b-4d70-9b7c-8d9fe85d0f29"/>
-    <dlc_EmailSubject xmlns="15ff3d39-6e7b-4d70-9b7c-8d9fe85d0f29" xsi:nil="true"/>
-    <dlc_EmailCC xmlns="15ff3d39-6e7b-4d70-9b7c-8d9fe85d0f29" xsi:nil="true"/>
-    <dlc_EmailBCC xmlns="15ff3d39-6e7b-4d70-9b7c-8d9fe85d0f29" xsi:nil="true"/>
-    <dlc_EmailFrom xmlns="15ff3d39-6e7b-4d70-9b7c-8d9fe85d0f29" xsi:nil="true"/>
-    <Security_x0020_Classification xmlns="15ff3d39-6e7b-4d70-9b7c-8d9fe85d0f29" xsi:nil="true"/>
-    <dlc_EmailReceivedUTC xmlns="15ff3d39-6e7b-4d70-9b7c-8d9fe85d0f29" xsi:nil="true"/>
-    <dlc_EmailSentUTC xmlns="15ff3d39-6e7b-4d70-9b7c-8d9fe85d0f29" xsi:nil="true"/>
-    <cc54f3d3b0c44d2e8d85ddc68d8d3df7 xmlns="7db8b507-b8c4-4646-8d69-f4543fe6c418">
-      <Terms xmlns="http://schemas.microsoft.com/office/infopath/2007/PartnerControls"/>
-    </cc54f3d3b0c44d2e8d85ddc68d8d3df7>
-    <pc519adf3c7948f6bb06869155db6953 xmlns="7db8b507-b8c4-4646-8d69-f4543fe6c418">
-      <Terms xmlns="http://schemas.microsoft.com/office/infopath/2007/PartnerControls"/>
-    </pc519adf3c7948f6bb06869155db6953>
-  </documentManagement>
-</p:properties>
-</file>
-
 <file path=customXml/item4.xml><?xml version="1.0" encoding="utf-8"?>
 <b:Sources xmlns:b="http://schemas.openxmlformats.org/officeDocument/2006/bibliography" xmlns="http://schemas.openxmlformats.org/officeDocument/2006/bibliography" SelectedStyle="\APASixthEditionOfficeOnline.xsl" StyleName="APA" Version="6"/>
 </file>
 
 <file path=customXml/itemProps1.xml><?xml version="1.0" encoding="utf-8"?>
+<ds:datastoreItem xmlns:ds="http://schemas.openxmlformats.org/officeDocument/2006/customXml" ds:itemID="{B272B498-853E-4905-9E12-33F842A8A99D}">
+  <ds:schemaRefs>
+    <ds:schemaRef ds:uri="http://schemas.microsoft.com/office/2006/metadata/properties"/>
+    <ds:schemaRef ds:uri="http://schemas.microsoft.com/office/infopath/2007/PartnerControls"/>
+    <ds:schemaRef ds:uri="15ff3d39-6e7b-4d70-9b7c-8d9fe85d0f29"/>
+    <ds:schemaRef ds:uri="7db8b507-b8c4-4646-8d69-f4543fe6c418"/>
+  </ds:schemaRefs>
+</ds:datastoreItem>
+</file>
+
+<file path=customXml/itemProps2.xml><?xml version="1.0" encoding="utf-8"?>
+<ds:datastoreItem xmlns:ds="http://schemas.openxmlformats.org/officeDocument/2006/customXml" ds:itemID="{CBC17EAE-B90C-4446-931D-3CEC7902E745}">
+  <ds:schemaRefs>
+    <ds:schemaRef ds:uri="http://schemas.microsoft.com/sharepoint/v3/contenttype/forms"/>
+  </ds:schemaRefs>
+</ds:datastoreItem>
+</file>
+
+<file path=customXml/itemProps3.xml><?xml version="1.0" encoding="utf-8"?>
 <ds:datastoreItem xmlns:ds="http://schemas.openxmlformats.org/officeDocument/2006/customXml" ds:itemID="{DD59C485-8F95-4A3D-8F9D-C6454628A71C}">
   <ds:schemaRefs>
     <ds:schemaRef ds:uri="http://schemas.microsoft.com/office/2006/metadata/contentType"/>
@@ -6504,25 +4910,6 @@
 </ds:datastoreItem>
 </file>
 
-<file path=customXml/itemProps2.xml><?xml version="1.0" encoding="utf-8"?>
-<ds:datastoreItem xmlns:ds="http://schemas.openxmlformats.org/officeDocument/2006/customXml" ds:itemID="{CBC17EAE-B90C-4446-931D-3CEC7902E745}">
-  <ds:schemaRefs>
-    <ds:schemaRef ds:uri="http://schemas.microsoft.com/sharepoint/v3/contenttype/forms"/>
-  </ds:schemaRefs>
-</ds:datastoreItem>
-</file>
-
-<file path=customXml/itemProps3.xml><?xml version="1.0" encoding="utf-8"?>
-<ds:datastoreItem xmlns:ds="http://schemas.openxmlformats.org/officeDocument/2006/customXml" ds:itemID="{B272B498-853E-4905-9E12-33F842A8A99D}">
-  <ds:schemaRefs>
-    <ds:schemaRef ds:uri="http://schemas.microsoft.com/office/2006/metadata/properties"/>
-    <ds:schemaRef ds:uri="http://schemas.microsoft.com/office/infopath/2007/PartnerControls"/>
-    <ds:schemaRef ds:uri="15ff3d39-6e7b-4d70-9b7c-8d9fe85d0f29"/>
-    <ds:schemaRef ds:uri="7db8b507-b8c4-4646-8d69-f4543fe6c418"/>
-  </ds:schemaRefs>
-</ds:datastoreItem>
-</file>
-
 <file path=customXml/itemProps4.xml><?xml version="1.0" encoding="utf-8"?>
 <ds:datastoreItem xmlns:ds="http://schemas.openxmlformats.org/officeDocument/2006/customXml" ds:itemID="{B27D36BA-6107-8A44-B911-D453BCB9D607}">
   <ds:schemaRefs>

</xml_diff>

<commit_message>
MGS-6227 fix typo in travel declaration
</commit_message>
<xml_diff>
--- a/housing-service/src/main/resources/templates/travel-declaration.docx
+++ b/housing-service/src/main/resources/templates/travel-declaration.docx
@@ -1,6 +1,6 @@
 
 <file path=word/document.xml><?xml version="1.0" encoding="utf-8"?>
-<w:document xmlns:wpc="http://schemas.microsoft.com/office/word/2010/wordprocessingCanvas" xmlns:cx="http://schemas.microsoft.com/office/drawing/2014/chartex" xmlns:cx1="http://schemas.microsoft.com/office/drawing/2015/9/8/chartex" xmlns:cx2="http://schemas.microsoft.com/office/drawing/2015/10/21/chartex" xmlns:cx3="http://schemas.microsoft.com/office/drawing/2016/5/9/chartex" xmlns:cx4="http://schemas.microsoft.com/office/drawing/2016/5/10/chartex" xmlns:cx5="http://schemas.microsoft.com/office/drawing/2016/5/11/chartex" xmlns:cx6="http://schemas.microsoft.com/office/drawing/2016/5/12/chartex" xmlns:cx7="http://schemas.microsoft.com/office/drawing/2016/5/13/chartex" xmlns:cx8="http://schemas.microsoft.com/office/drawing/2016/5/14/chartex" xmlns:mc="http://schemas.openxmlformats.org/markup-compatibility/2006" xmlns:aink="http://schemas.microsoft.com/office/drawing/2016/ink" xmlns:am3d="http://schemas.microsoft.com/office/drawing/2017/model3d" xmlns:o="urn:schemas-microsoft-com:office:office" xmlns:r="http://schemas.openxmlformats.org/officeDocument/2006/relationships" xmlns:m="http://schemas.openxmlformats.org/officeDocument/2006/math" xmlns:v="urn:schemas-microsoft-com:vml" xmlns:wp14="http://schemas.microsoft.com/office/word/2010/wordprocessingDrawing" xmlns:wp="http://schemas.openxmlformats.org/drawingml/2006/wordprocessingDrawing" xmlns:w10="urn:schemas-microsoft-com:office:word" xmlns:w="http://schemas.openxmlformats.org/wordprocessingml/2006/main" xmlns:w14="http://schemas.microsoft.com/office/word/2010/wordml" xmlns:w15="http://schemas.microsoft.com/office/word/2012/wordml" xmlns:w16cex="http://schemas.microsoft.com/office/word/2018/wordml/cex" xmlns:w16cid="http://schemas.microsoft.com/office/word/2016/wordml/cid" xmlns:w16="http://schemas.microsoft.com/office/word/2018/wordml" xmlns:w16se="http://schemas.microsoft.com/office/word/2015/wordml/symex" xmlns:wpg="http://schemas.microsoft.com/office/word/2010/wordprocessingGroup" xmlns:wpi="http://schemas.microsoft.com/office/word/2010/wordprocessingInk" xmlns:wne="http://schemas.microsoft.com/office/word/2006/wordml" xmlns:wps="http://schemas.microsoft.com/office/word/2010/wordprocessingShape" mc:Ignorable="w14 w15 w16se w16cid w16 w16cex wp14">
+<w:document xmlns:wpc="http://schemas.microsoft.com/office/word/2010/wordprocessingCanvas" xmlns:cx="http://schemas.microsoft.com/office/drawing/2014/chartex" xmlns:cx1="http://schemas.microsoft.com/office/drawing/2015/9/8/chartex" xmlns:cx2="http://schemas.microsoft.com/office/drawing/2015/10/21/chartex" xmlns:cx3="http://schemas.microsoft.com/office/drawing/2016/5/9/chartex" xmlns:cx4="http://schemas.microsoft.com/office/drawing/2016/5/10/chartex" xmlns:cx5="http://schemas.microsoft.com/office/drawing/2016/5/11/chartex" xmlns:cx6="http://schemas.microsoft.com/office/drawing/2016/5/12/chartex" xmlns:cx7="http://schemas.microsoft.com/office/drawing/2016/5/13/chartex" xmlns:cx8="http://schemas.microsoft.com/office/drawing/2016/5/14/chartex" xmlns:mc="http://schemas.openxmlformats.org/markup-compatibility/2006" xmlns:aink="http://schemas.microsoft.com/office/drawing/2016/ink" xmlns:am3d="http://schemas.microsoft.com/office/drawing/2017/model3d" xmlns:o="urn:schemas-microsoft-com:office:office" xmlns:r="http://schemas.openxmlformats.org/officeDocument/2006/relationships" xmlns:m="http://schemas.openxmlformats.org/officeDocument/2006/math" xmlns:v="urn:schemas-microsoft-com:vml" xmlns:wp14="http://schemas.microsoft.com/office/word/2010/wordprocessingDrawing" xmlns:wp="http://schemas.openxmlformats.org/drawingml/2006/wordprocessingDrawing" xmlns:w10="urn:schemas-microsoft-com:office:word" xmlns:w="http://schemas.openxmlformats.org/wordprocessingml/2006/main" xmlns:w14="http://schemas.microsoft.com/office/word/2010/wordml" xmlns:w15="http://schemas.microsoft.com/office/word/2012/wordml" xmlns:w16cid="http://schemas.microsoft.com/office/word/2016/wordml/cid" xmlns:w16se="http://schemas.microsoft.com/office/word/2015/wordml/symex" xmlns:wpg="http://schemas.microsoft.com/office/word/2010/wordprocessingGroup" xmlns:wpi="http://schemas.microsoft.com/office/word/2010/wordprocessingInk" xmlns:wne="http://schemas.microsoft.com/office/word/2006/wordml" xmlns:wps="http://schemas.microsoft.com/office/word/2010/wordprocessingShape" mc:Ignorable="w14 w15 w16se w16cid wp14">
   <w:body>
     <w:p>
       <w:pPr>
@@ -120,27 +120,14 @@
       </w:r>
     </w:p>
     <w:p>
-      <w:r>
-        <w:fldChar w:fldCharType="begin"/>
-      </w:r>
-      <w:r>
-        <w:instrText xml:space="preserve"> MERGEFIELD name \* MERGEFORMAT </w:instrText>
-      </w:r>
-      <w:r>
-        <w:fldChar w:fldCharType="separate"/>
-      </w:r>
-      <w:r>
-        <w:rPr>
-          <w:noProof/>
-        </w:rPr>
-        <w:t>«name»</w:t>
-      </w:r>
-      <w:r>
-        <w:rPr>
-          <w:noProof/>
-        </w:rPr>
-        <w:fldChar w:fldCharType="end"/>
-      </w:r>
+      <w:fldSimple w:instr=" MERGEFIELD name \* MERGEFORMAT ">
+        <w:r>
+          <w:rPr>
+            <w:noProof/>
+          </w:rPr>
+          <w:t>«name»</w:t>
+        </w:r>
+      </w:fldSimple>
     </w:p>
     <w:p>
       <w:pPr>
@@ -183,6 +170,7 @@
         </w:rPr>
         <w:t xml:space="preserve">use </w:t>
       </w:r>
+      <w:proofErr w:type="spellStart"/>
       <w:r>
         <w:rPr>
           <w:rFonts w:ascii="Arial" w:hAnsi="Arial" w:cs="Arial"/>
@@ -191,7 +179,18 @@
           <w:sz w:val="24"/>
           <w:szCs w:val="24"/>
         </w:rPr>
-        <w:t>dd/mm/</w:t>
+        <w:t>dd</w:t>
+      </w:r>
+      <w:proofErr w:type="spellEnd"/>
+      <w:r>
+        <w:rPr>
+          <w:rFonts w:ascii="Arial" w:hAnsi="Arial" w:cs="Arial"/>
+          <w:b/>
+          <w:bCs/>
+          <w:sz w:val="24"/>
+          <w:szCs w:val="24"/>
+        </w:rPr>
+        <w:t>/mm/</w:t>
       </w:r>
       <w:proofErr w:type="spellStart"/>
       <w:r>
@@ -256,27 +255,14 @@
       <w:sdtEndPr/>
       <w:sdtContent>
         <w:p>
-          <w:r>
-            <w:fldChar w:fldCharType="begin"/>
-          </w:r>
-          <w:r>
-            <w:instrText xml:space="preserve"> MERGEFIELD dob \* MERGEFORMAT </w:instrText>
-          </w:r>
-          <w:r>
-            <w:fldChar w:fldCharType="separate"/>
-          </w:r>
-          <w:r>
-            <w:rPr>
-              <w:noProof/>
-            </w:rPr>
-            <w:t>«dob»</w:t>
-          </w:r>
-          <w:r>
-            <w:rPr>
-              <w:noProof/>
-            </w:rPr>
-            <w:fldChar w:fldCharType="end"/>
-          </w:r>
+          <w:fldSimple w:instr=" MERGEFIELD dob \* MERGEFORMAT ">
+            <w:r>
+              <w:rPr>
+                <w:noProof/>
+              </w:rPr>
+              <w:t>«dob»</w:t>
+            </w:r>
+          </w:fldSimple>
         </w:p>
       </w:sdtContent>
     </w:sdt>
@@ -310,27 +296,14 @@
       <w:sdtEndPr/>
       <w:sdtContent>
         <w:p>
-          <w:r>
-            <w:fldChar w:fldCharType="begin"/>
-          </w:r>
-          <w:r>
-            <w:instrText xml:space="preserve"> MERGEFIELD nationality \* MERGEFORMAT </w:instrText>
-          </w:r>
-          <w:r>
-            <w:fldChar w:fldCharType="separate"/>
-          </w:r>
-          <w:r>
-            <w:rPr>
-              <w:noProof/>
-            </w:rPr>
-            <w:t>«nationality»</w:t>
-          </w:r>
-          <w:r>
-            <w:rPr>
-              <w:noProof/>
-            </w:rPr>
-            <w:fldChar w:fldCharType="end"/>
-          </w:r>
+          <w:fldSimple w:instr=" MERGEFIELD nationality \* MERGEFORMAT ">
+            <w:r>
+              <w:rPr>
+                <w:noProof/>
+              </w:rPr>
+              <w:t>«nationality»</w:t>
+            </w:r>
+          </w:fldSimple>
         </w:p>
       </w:sdtContent>
     </w:sdt>
@@ -373,27 +346,14 @@
       <w:sdtEndPr/>
       <w:sdtContent>
         <w:p>
-          <w:r>
-            <w:fldChar w:fldCharType="begin"/>
-          </w:r>
-          <w:r>
-            <w:instrText xml:space="preserve"> MERGEFIELD address \* MERGEFORMAT </w:instrText>
-          </w:r>
-          <w:r>
-            <w:fldChar w:fldCharType="separate"/>
-          </w:r>
-          <w:r>
-            <w:rPr>
-              <w:noProof/>
-            </w:rPr>
-            <w:t>«address»</w:t>
-          </w:r>
-          <w:r>
-            <w:rPr>
-              <w:noProof/>
-            </w:rPr>
-            <w:fldChar w:fldCharType="end"/>
-          </w:r>
+          <w:fldSimple w:instr=" MERGEFIELD address \* MERGEFORMAT ">
+            <w:r>
+              <w:rPr>
+                <w:noProof/>
+              </w:rPr>
+              <w:t>«address»</w:t>
+            </w:r>
+          </w:fldSimple>
         </w:p>
       </w:sdtContent>
     </w:sdt>
@@ -436,27 +396,14 @@
       <w:sdtEndPr/>
       <w:sdtContent>
         <w:p>
-          <w:r>
-            <w:fldChar w:fldCharType="begin"/>
-          </w:r>
-          <w:r>
-            <w:instrText xml:space="preserve"> MERGEFIELD passportNumber \* MERGEFORMAT </w:instrText>
-          </w:r>
-          <w:r>
-            <w:fldChar w:fldCharType="separate"/>
-          </w:r>
-          <w:r>
-            <w:rPr>
-              <w:noProof/>
-            </w:rPr>
-            <w:t>«passportNumber»</w:t>
-          </w:r>
-          <w:r>
-            <w:rPr>
-              <w:noProof/>
-            </w:rPr>
-            <w:fldChar w:fldCharType="end"/>
-          </w:r>
+          <w:fldSimple w:instr=" MERGEFIELD passportNumber \* MERGEFORMAT ">
+            <w:r>
+              <w:rPr>
+                <w:noProof/>
+              </w:rPr>
+              <w:t>«passportNumber»</w:t>
+            </w:r>
+          </w:fldSimple>
         </w:p>
       </w:sdtContent>
     </w:sdt>
@@ -1151,7 +1098,29 @@
             <w:sz w:val="24"/>
             <w:szCs w:val="24"/>
           </w:rPr>
-          <w:t>ist is legal reasons to travel</w:t>
+          <w:t xml:space="preserve">ist </w:t>
+        </w:r>
+        <w:r>
+          <w:rPr>
+            <w:rStyle w:val="Hyperlink"/>
+            <w:rFonts w:ascii="Arial" w:hAnsi="Arial" w:cs="Arial"/>
+            <w:bCs/>
+            <w:sz w:val="24"/>
+            <w:szCs w:val="24"/>
+          </w:rPr>
+          <w:t>of</w:t>
+        </w:r>
+        <w:bookmarkStart w:id="0" w:name="_GoBack"/>
+        <w:bookmarkEnd w:id="0"/>
+        <w:r>
+          <w:rPr>
+            <w:rStyle w:val="Hyperlink"/>
+            <w:rFonts w:ascii="Arial" w:hAnsi="Arial" w:cs="Arial"/>
+            <w:bCs/>
+            <w:sz w:val="24"/>
+            <w:szCs w:val="24"/>
+          </w:rPr>
+          <w:t xml:space="preserve"> legal reasons to travel</w:t>
         </w:r>
       </w:hyperlink>
       <w:r>
@@ -1420,7 +1389,29 @@
           <w:sz w:val="24"/>
           <w:szCs w:val="24"/>
         </w:rPr>
-        <w:t>Date (dd/mm/</w:t>
+        <w:t>Date (</w:t>
+      </w:r>
+      <w:proofErr w:type="spellStart"/>
+      <w:r>
+        <w:rPr>
+          <w:rFonts w:ascii="Arial" w:hAnsi="Arial" w:cs="Arial"/>
+          <w:b/>
+          <w:bCs/>
+          <w:sz w:val="24"/>
+          <w:szCs w:val="24"/>
+        </w:rPr>
+        <w:t>dd</w:t>
+      </w:r>
+      <w:proofErr w:type="spellEnd"/>
+      <w:r>
+        <w:rPr>
+          <w:rFonts w:ascii="Arial" w:hAnsi="Arial" w:cs="Arial"/>
+          <w:b/>
+          <w:bCs/>
+          <w:sz w:val="24"/>
+          <w:szCs w:val="24"/>
+        </w:rPr>
+        <w:t>/mm/</w:t>
       </w:r>
       <w:proofErr w:type="spellStart"/>
       <w:r>
@@ -1550,7 +1541,7 @@
 </file>
 
 <file path=word/endnotes.xml><?xml version="1.0" encoding="utf-8"?>
-<w:endnotes xmlns:wpc="http://schemas.microsoft.com/office/word/2010/wordprocessingCanvas" xmlns:cx="http://schemas.microsoft.com/office/drawing/2014/chartex" xmlns:cx1="http://schemas.microsoft.com/office/drawing/2015/9/8/chartex" xmlns:cx2="http://schemas.microsoft.com/office/drawing/2015/10/21/chartex" xmlns:cx3="http://schemas.microsoft.com/office/drawing/2016/5/9/chartex" xmlns:cx4="http://schemas.microsoft.com/office/drawing/2016/5/10/chartex" xmlns:cx5="http://schemas.microsoft.com/office/drawing/2016/5/11/chartex" xmlns:cx6="http://schemas.microsoft.com/office/drawing/2016/5/12/chartex" xmlns:cx7="http://schemas.microsoft.com/office/drawing/2016/5/13/chartex" xmlns:cx8="http://schemas.microsoft.com/office/drawing/2016/5/14/chartex" xmlns:mc="http://schemas.openxmlformats.org/markup-compatibility/2006" xmlns:aink="http://schemas.microsoft.com/office/drawing/2016/ink" xmlns:am3d="http://schemas.microsoft.com/office/drawing/2017/model3d" xmlns:o="urn:schemas-microsoft-com:office:office" xmlns:r="http://schemas.openxmlformats.org/officeDocument/2006/relationships" xmlns:m="http://schemas.openxmlformats.org/officeDocument/2006/math" xmlns:v="urn:schemas-microsoft-com:vml" xmlns:wp14="http://schemas.microsoft.com/office/word/2010/wordprocessingDrawing" xmlns:wp="http://schemas.openxmlformats.org/drawingml/2006/wordprocessingDrawing" xmlns:w10="urn:schemas-microsoft-com:office:word" xmlns:w="http://schemas.openxmlformats.org/wordprocessingml/2006/main" xmlns:w14="http://schemas.microsoft.com/office/word/2010/wordml" xmlns:w15="http://schemas.microsoft.com/office/word/2012/wordml" xmlns:w16cex="http://schemas.microsoft.com/office/word/2018/wordml/cex" xmlns:w16cid="http://schemas.microsoft.com/office/word/2016/wordml/cid" xmlns:w16="http://schemas.microsoft.com/office/word/2018/wordml" xmlns:w16se="http://schemas.microsoft.com/office/word/2015/wordml/symex" xmlns:wpg="http://schemas.microsoft.com/office/word/2010/wordprocessingGroup" xmlns:wpi="http://schemas.microsoft.com/office/word/2010/wordprocessingInk" xmlns:wne="http://schemas.microsoft.com/office/word/2006/wordml" xmlns:wps="http://schemas.microsoft.com/office/word/2010/wordprocessingShape" mc:Ignorable="w14 w15 w16se w16cid w16 w16cex wp14">
+<w:endnotes xmlns:wpc="http://schemas.microsoft.com/office/word/2010/wordprocessingCanvas" xmlns:cx="http://schemas.microsoft.com/office/drawing/2014/chartex" xmlns:cx1="http://schemas.microsoft.com/office/drawing/2015/9/8/chartex" xmlns:cx2="http://schemas.microsoft.com/office/drawing/2015/10/21/chartex" xmlns:cx3="http://schemas.microsoft.com/office/drawing/2016/5/9/chartex" xmlns:cx4="http://schemas.microsoft.com/office/drawing/2016/5/10/chartex" xmlns:cx5="http://schemas.microsoft.com/office/drawing/2016/5/11/chartex" xmlns:cx6="http://schemas.microsoft.com/office/drawing/2016/5/12/chartex" xmlns:cx7="http://schemas.microsoft.com/office/drawing/2016/5/13/chartex" xmlns:cx8="http://schemas.microsoft.com/office/drawing/2016/5/14/chartex" xmlns:mc="http://schemas.openxmlformats.org/markup-compatibility/2006" xmlns:aink="http://schemas.microsoft.com/office/drawing/2016/ink" xmlns:am3d="http://schemas.microsoft.com/office/drawing/2017/model3d" xmlns:o="urn:schemas-microsoft-com:office:office" xmlns:r="http://schemas.openxmlformats.org/officeDocument/2006/relationships" xmlns:m="http://schemas.openxmlformats.org/officeDocument/2006/math" xmlns:v="urn:schemas-microsoft-com:vml" xmlns:wp14="http://schemas.microsoft.com/office/word/2010/wordprocessingDrawing" xmlns:wp="http://schemas.openxmlformats.org/drawingml/2006/wordprocessingDrawing" xmlns:w10="urn:schemas-microsoft-com:office:word" xmlns:w="http://schemas.openxmlformats.org/wordprocessingml/2006/main" xmlns:w14="http://schemas.microsoft.com/office/word/2010/wordml" xmlns:w15="http://schemas.microsoft.com/office/word/2012/wordml" xmlns:w16cid="http://schemas.microsoft.com/office/word/2016/wordml/cid" xmlns:w16se="http://schemas.microsoft.com/office/word/2015/wordml/symex" xmlns:wpg="http://schemas.microsoft.com/office/word/2010/wordprocessingGroup" xmlns:wpi="http://schemas.microsoft.com/office/word/2010/wordprocessingInk" xmlns:wne="http://schemas.microsoft.com/office/word/2006/wordml" xmlns:wps="http://schemas.microsoft.com/office/word/2010/wordprocessingShape" mc:Ignorable="w14 w15 w16se w16cid wp14">
   <w:endnote w:type="separator" w:id="-1">
     <w:p>
       <w:pPr>
@@ -1582,7 +1573,7 @@
 </file>
 
 <file path=word/footnotes.xml><?xml version="1.0" encoding="utf-8"?>
-<w:footnotes xmlns:wpc="http://schemas.microsoft.com/office/word/2010/wordprocessingCanvas" xmlns:cx="http://schemas.microsoft.com/office/drawing/2014/chartex" xmlns:cx1="http://schemas.microsoft.com/office/drawing/2015/9/8/chartex" xmlns:cx2="http://schemas.microsoft.com/office/drawing/2015/10/21/chartex" xmlns:cx3="http://schemas.microsoft.com/office/drawing/2016/5/9/chartex" xmlns:cx4="http://schemas.microsoft.com/office/drawing/2016/5/10/chartex" xmlns:cx5="http://schemas.microsoft.com/office/drawing/2016/5/11/chartex" xmlns:cx6="http://schemas.microsoft.com/office/drawing/2016/5/12/chartex" xmlns:cx7="http://schemas.microsoft.com/office/drawing/2016/5/13/chartex" xmlns:cx8="http://schemas.microsoft.com/office/drawing/2016/5/14/chartex" xmlns:mc="http://schemas.openxmlformats.org/markup-compatibility/2006" xmlns:aink="http://schemas.microsoft.com/office/drawing/2016/ink" xmlns:am3d="http://schemas.microsoft.com/office/drawing/2017/model3d" xmlns:o="urn:schemas-microsoft-com:office:office" xmlns:r="http://schemas.openxmlformats.org/officeDocument/2006/relationships" xmlns:m="http://schemas.openxmlformats.org/officeDocument/2006/math" xmlns:v="urn:schemas-microsoft-com:vml" xmlns:wp14="http://schemas.microsoft.com/office/word/2010/wordprocessingDrawing" xmlns:wp="http://schemas.openxmlformats.org/drawingml/2006/wordprocessingDrawing" xmlns:w10="urn:schemas-microsoft-com:office:word" xmlns:w="http://schemas.openxmlformats.org/wordprocessingml/2006/main" xmlns:w14="http://schemas.microsoft.com/office/word/2010/wordml" xmlns:w15="http://schemas.microsoft.com/office/word/2012/wordml" xmlns:w16cex="http://schemas.microsoft.com/office/word/2018/wordml/cex" xmlns:w16cid="http://schemas.microsoft.com/office/word/2016/wordml/cid" xmlns:w16="http://schemas.microsoft.com/office/word/2018/wordml" xmlns:w16se="http://schemas.microsoft.com/office/word/2015/wordml/symex" xmlns:wpg="http://schemas.microsoft.com/office/word/2010/wordprocessingGroup" xmlns:wpi="http://schemas.microsoft.com/office/word/2010/wordprocessingInk" xmlns:wne="http://schemas.microsoft.com/office/word/2006/wordml" xmlns:wps="http://schemas.microsoft.com/office/word/2010/wordprocessingShape" mc:Ignorable="w14 w15 w16se w16cid w16 w16cex wp14">
+<w:footnotes xmlns:wpc="http://schemas.microsoft.com/office/word/2010/wordprocessingCanvas" xmlns:cx="http://schemas.microsoft.com/office/drawing/2014/chartex" xmlns:cx1="http://schemas.microsoft.com/office/drawing/2015/9/8/chartex" xmlns:cx2="http://schemas.microsoft.com/office/drawing/2015/10/21/chartex" xmlns:cx3="http://schemas.microsoft.com/office/drawing/2016/5/9/chartex" xmlns:cx4="http://schemas.microsoft.com/office/drawing/2016/5/10/chartex" xmlns:cx5="http://schemas.microsoft.com/office/drawing/2016/5/11/chartex" xmlns:cx6="http://schemas.microsoft.com/office/drawing/2016/5/12/chartex" xmlns:cx7="http://schemas.microsoft.com/office/drawing/2016/5/13/chartex" xmlns:cx8="http://schemas.microsoft.com/office/drawing/2016/5/14/chartex" xmlns:mc="http://schemas.openxmlformats.org/markup-compatibility/2006" xmlns:aink="http://schemas.microsoft.com/office/drawing/2016/ink" xmlns:am3d="http://schemas.microsoft.com/office/drawing/2017/model3d" xmlns:o="urn:schemas-microsoft-com:office:office" xmlns:r="http://schemas.openxmlformats.org/officeDocument/2006/relationships" xmlns:m="http://schemas.openxmlformats.org/officeDocument/2006/math" xmlns:v="urn:schemas-microsoft-com:vml" xmlns:wp14="http://schemas.microsoft.com/office/word/2010/wordprocessingDrawing" xmlns:wp="http://schemas.openxmlformats.org/drawingml/2006/wordprocessingDrawing" xmlns:w10="urn:schemas-microsoft-com:office:word" xmlns:w="http://schemas.openxmlformats.org/wordprocessingml/2006/main" xmlns:w14="http://schemas.microsoft.com/office/word/2010/wordml" xmlns:w15="http://schemas.microsoft.com/office/word/2012/wordml" xmlns:w16cid="http://schemas.microsoft.com/office/word/2016/wordml/cid" xmlns:w16se="http://schemas.microsoft.com/office/word/2015/wordml/symex" xmlns:wpg="http://schemas.microsoft.com/office/word/2010/wordprocessingGroup" xmlns:wpi="http://schemas.microsoft.com/office/word/2010/wordprocessingInk" xmlns:wne="http://schemas.microsoft.com/office/word/2006/wordml" xmlns:wps="http://schemas.microsoft.com/office/word/2010/wordprocessingShape" mc:Ignorable="w14 w15 w16se w16cid wp14">
   <w:footnote w:type="separator" w:id="-1">
     <w:p>
       <w:pPr>
@@ -1614,7 +1605,7 @@
 </file>
 
 <file path=word/numbering.xml><?xml version="1.0" encoding="utf-8"?>
-<w:numbering xmlns:wpc="http://schemas.microsoft.com/office/word/2010/wordprocessingCanvas" xmlns:cx="http://schemas.microsoft.com/office/drawing/2014/chartex" xmlns:cx1="http://schemas.microsoft.com/office/drawing/2015/9/8/chartex" xmlns:cx2="http://schemas.microsoft.com/office/drawing/2015/10/21/chartex" xmlns:cx3="http://schemas.microsoft.com/office/drawing/2016/5/9/chartex" xmlns:cx4="http://schemas.microsoft.com/office/drawing/2016/5/10/chartex" xmlns:cx5="http://schemas.microsoft.com/office/drawing/2016/5/11/chartex" xmlns:cx6="http://schemas.microsoft.com/office/drawing/2016/5/12/chartex" xmlns:cx7="http://schemas.microsoft.com/office/drawing/2016/5/13/chartex" xmlns:cx8="http://schemas.microsoft.com/office/drawing/2016/5/14/chartex" xmlns:mc="http://schemas.openxmlformats.org/markup-compatibility/2006" xmlns:aink="http://schemas.microsoft.com/office/drawing/2016/ink" xmlns:am3d="http://schemas.microsoft.com/office/drawing/2017/model3d" xmlns:o="urn:schemas-microsoft-com:office:office" xmlns:r="http://schemas.openxmlformats.org/officeDocument/2006/relationships" xmlns:m="http://schemas.openxmlformats.org/officeDocument/2006/math" xmlns:v="urn:schemas-microsoft-com:vml" xmlns:wp14="http://schemas.microsoft.com/office/word/2010/wordprocessingDrawing" xmlns:wp="http://schemas.openxmlformats.org/drawingml/2006/wordprocessingDrawing" xmlns:w10="urn:schemas-microsoft-com:office:word" xmlns:w="http://schemas.openxmlformats.org/wordprocessingml/2006/main" xmlns:w14="http://schemas.microsoft.com/office/word/2010/wordml" xmlns:w15="http://schemas.microsoft.com/office/word/2012/wordml" xmlns:w16cex="http://schemas.microsoft.com/office/word/2018/wordml/cex" xmlns:w16cid="http://schemas.microsoft.com/office/word/2016/wordml/cid" xmlns:w16="http://schemas.microsoft.com/office/word/2018/wordml" xmlns:w16se="http://schemas.microsoft.com/office/word/2015/wordml/symex" xmlns:wpg="http://schemas.microsoft.com/office/word/2010/wordprocessingGroup" xmlns:wpi="http://schemas.microsoft.com/office/word/2010/wordprocessingInk" xmlns:wne="http://schemas.microsoft.com/office/word/2006/wordml" xmlns:wps="http://schemas.microsoft.com/office/word/2010/wordprocessingShape" mc:Ignorable="w14 w15 w16se w16cid w16 w16cex wp14">
+<w:numbering xmlns:wpc="http://schemas.microsoft.com/office/word/2010/wordprocessingCanvas" xmlns:cx="http://schemas.microsoft.com/office/drawing/2014/chartex" xmlns:cx1="http://schemas.microsoft.com/office/drawing/2015/9/8/chartex" xmlns:cx2="http://schemas.microsoft.com/office/drawing/2015/10/21/chartex" xmlns:cx3="http://schemas.microsoft.com/office/drawing/2016/5/9/chartex" xmlns:cx4="http://schemas.microsoft.com/office/drawing/2016/5/10/chartex" xmlns:cx5="http://schemas.microsoft.com/office/drawing/2016/5/11/chartex" xmlns:cx6="http://schemas.microsoft.com/office/drawing/2016/5/12/chartex" xmlns:cx7="http://schemas.microsoft.com/office/drawing/2016/5/13/chartex" xmlns:cx8="http://schemas.microsoft.com/office/drawing/2016/5/14/chartex" xmlns:mc="http://schemas.openxmlformats.org/markup-compatibility/2006" xmlns:aink="http://schemas.microsoft.com/office/drawing/2016/ink" xmlns:am3d="http://schemas.microsoft.com/office/drawing/2017/model3d" xmlns:o="urn:schemas-microsoft-com:office:office" xmlns:r="http://schemas.openxmlformats.org/officeDocument/2006/relationships" xmlns:m="http://schemas.openxmlformats.org/officeDocument/2006/math" xmlns:v="urn:schemas-microsoft-com:vml" xmlns:wp14="http://schemas.microsoft.com/office/word/2010/wordprocessingDrawing" xmlns:wp="http://schemas.openxmlformats.org/drawingml/2006/wordprocessingDrawing" xmlns:w10="urn:schemas-microsoft-com:office:word" xmlns:w="http://schemas.openxmlformats.org/wordprocessingml/2006/main" xmlns:w14="http://schemas.microsoft.com/office/word/2010/wordml" xmlns:w15="http://schemas.microsoft.com/office/word/2012/wordml" xmlns:w16cid="http://schemas.microsoft.com/office/word/2016/wordml/cid" xmlns:w16se="http://schemas.microsoft.com/office/word/2015/wordml/symex" xmlns:wpg="http://schemas.microsoft.com/office/word/2010/wordprocessingGroup" xmlns:wpi="http://schemas.microsoft.com/office/word/2010/wordprocessingInk" xmlns:wne="http://schemas.microsoft.com/office/word/2006/wordml" xmlns:wps="http://schemas.microsoft.com/office/word/2010/wordprocessingShape" mc:Ignorable="w14 w15 w16se w16cid wp14">
   <w:abstractNum w:abstractNumId="0" w15:restartNumberingAfterBreak="0">
     <w:nsid w:val="04CB7F5D"/>
     <w:multiLevelType w:val="multilevel"/>
@@ -2582,7 +2573,7 @@
 </file>
 
 <file path=word/styles.xml><?xml version="1.0" encoding="utf-8"?>
-<w:styles xmlns:mc="http://schemas.openxmlformats.org/markup-compatibility/2006" xmlns:r="http://schemas.openxmlformats.org/officeDocument/2006/relationships" xmlns:w="http://schemas.openxmlformats.org/wordprocessingml/2006/main" xmlns:w14="http://schemas.microsoft.com/office/word/2010/wordml" xmlns:w15="http://schemas.microsoft.com/office/word/2012/wordml" xmlns:w16cex="http://schemas.microsoft.com/office/word/2018/wordml/cex" xmlns:w16cid="http://schemas.microsoft.com/office/word/2016/wordml/cid" xmlns:w16="http://schemas.microsoft.com/office/word/2018/wordml" xmlns:w16se="http://schemas.microsoft.com/office/word/2015/wordml/symex" mc:Ignorable="w14 w15 w16se w16cid w16 w16cex">
+<w:styles xmlns:mc="http://schemas.openxmlformats.org/markup-compatibility/2006" xmlns:r="http://schemas.openxmlformats.org/officeDocument/2006/relationships" xmlns:w="http://schemas.openxmlformats.org/wordprocessingml/2006/main" xmlns:w14="http://schemas.microsoft.com/office/word/2010/wordml" xmlns:w15="http://schemas.microsoft.com/office/word/2012/wordml" xmlns:w16cid="http://schemas.microsoft.com/office/word/2016/wordml/cid" xmlns:w16se="http://schemas.microsoft.com/office/word/2015/wordml/symex" mc:Ignorable="w14 w15 w16se w16cid">
   <w:docDefaults>
     <w:rPrDefault>
       <w:rPr>
@@ -2598,7 +2589,7 @@
       </w:pPr>
     </w:pPrDefault>
   </w:docDefaults>
-  <w:latentStyles w:defLockedState="0" w:defUIPriority="99" w:defSemiHidden="0" w:defUnhideWhenUsed="0" w:defQFormat="0" w:count="376">
+  <w:latentStyles w:defLockedState="0" w:defUIPriority="99" w:defSemiHidden="0" w:defUnhideWhenUsed="0" w:defQFormat="0" w:count="375">
     <w:lsdException w:name="Normal" w:uiPriority="0" w:qFormat="1"/>
     <w:lsdException w:name="heading 1" w:uiPriority="9" w:qFormat="1"/>
     <w:lsdException w:name="heading 2" w:semiHidden="1" w:uiPriority="9" w:unhideWhenUsed="1" w:qFormat="1"/>
@@ -2704,6 +2695,7 @@
     <w:lsdException w:name="HTML Sample" w:semiHidden="1" w:unhideWhenUsed="1"/>
     <w:lsdException w:name="HTML Typewriter" w:semiHidden="1" w:unhideWhenUsed="1"/>
     <w:lsdException w:name="HTML Variable" w:semiHidden="1" w:unhideWhenUsed="1"/>
+    <w:lsdException w:name="Normal Table" w:semiHidden="1" w:unhideWhenUsed="1"/>
     <w:lsdException w:name="annotation subject" w:semiHidden="1" w:unhideWhenUsed="1"/>
     <w:lsdException w:name="No List" w:semiHidden="1" w:unhideWhenUsed="1"/>
     <w:lsdException w:name="Outline List 1" w:semiHidden="1" w:unhideWhenUsed="1"/>
@@ -2750,8 +2742,10 @@
     <w:lsdException w:name="Table Subtle 2" w:semiHidden="1" w:unhideWhenUsed="1"/>
     <w:lsdException w:name="Table Web 1" w:semiHidden="1" w:unhideWhenUsed="1"/>
     <w:lsdException w:name="Table Web 2" w:semiHidden="1" w:unhideWhenUsed="1"/>
+    <w:lsdException w:name="Table Web 3" w:semiHidden="1" w:unhideWhenUsed="1"/>
     <w:lsdException w:name="Balloon Text" w:semiHidden="1" w:unhideWhenUsed="1"/>
     <w:lsdException w:name="Table Grid" w:uiPriority="39"/>
+    <w:lsdException w:name="Table Theme" w:semiHidden="1" w:unhideWhenUsed="1"/>
     <w:lsdException w:name="Placeholder Text" w:semiHidden="1"/>
     <w:lsdException w:name="No Spacing" w:uiPriority="1" w:qFormat="1"/>
     <w:lsdException w:name="Light Shading" w:uiPriority="60"/>
@@ -2971,7 +2965,6 @@
     <w:lsdException w:name="Smart Hyperlink" w:semiHidden="1" w:unhideWhenUsed="1"/>
     <w:lsdException w:name="Hashtag" w:semiHidden="1" w:unhideWhenUsed="1"/>
     <w:lsdException w:name="Unresolved Mention" w:semiHidden="1" w:unhideWhenUsed="1"/>
-    <w:lsdException w:name="Smart Link" w:semiHidden="1" w:unhideWhenUsed="1"/>
   </w:latentStyles>
   <w:style w:type="paragraph" w:default="1" w:styleId="Normal">
     <w:name w:val="Normal"/>
@@ -3513,7 +3506,7 @@
 </file>
 
 <file path=word/glossary/document.xml><?xml version="1.0" encoding="utf-8"?>
-<w:glossaryDocument xmlns:wpc="http://schemas.microsoft.com/office/word/2010/wordprocessingCanvas" xmlns:cx="http://schemas.microsoft.com/office/drawing/2014/chartex" xmlns:cx1="http://schemas.microsoft.com/office/drawing/2015/9/8/chartex" xmlns:cx2="http://schemas.microsoft.com/office/drawing/2015/10/21/chartex" xmlns:cx3="http://schemas.microsoft.com/office/drawing/2016/5/9/chartex" xmlns:cx4="http://schemas.microsoft.com/office/drawing/2016/5/10/chartex" xmlns:cx5="http://schemas.microsoft.com/office/drawing/2016/5/11/chartex" xmlns:cx6="http://schemas.microsoft.com/office/drawing/2016/5/12/chartex" xmlns:cx7="http://schemas.microsoft.com/office/drawing/2016/5/13/chartex" xmlns:cx8="http://schemas.microsoft.com/office/drawing/2016/5/14/chartex" xmlns:mc="http://schemas.openxmlformats.org/markup-compatibility/2006" xmlns:aink="http://schemas.microsoft.com/office/drawing/2016/ink" xmlns:am3d="http://schemas.microsoft.com/office/drawing/2017/model3d" xmlns:o="urn:schemas-microsoft-com:office:office" xmlns:r="http://schemas.openxmlformats.org/officeDocument/2006/relationships" xmlns:m="http://schemas.openxmlformats.org/officeDocument/2006/math" xmlns:v="urn:schemas-microsoft-com:vml" xmlns:wp14="http://schemas.microsoft.com/office/word/2010/wordprocessingDrawing" xmlns:wp="http://schemas.openxmlformats.org/drawingml/2006/wordprocessingDrawing" xmlns:w10="urn:schemas-microsoft-com:office:word" xmlns:w="http://schemas.openxmlformats.org/wordprocessingml/2006/main" xmlns:w14="http://schemas.microsoft.com/office/word/2010/wordml" xmlns:w15="http://schemas.microsoft.com/office/word/2012/wordml" xmlns:w16cex="http://schemas.microsoft.com/office/word/2018/wordml/cex" xmlns:w16cid="http://schemas.microsoft.com/office/word/2016/wordml/cid" xmlns:w16="http://schemas.microsoft.com/office/word/2018/wordml" xmlns:w16se="http://schemas.microsoft.com/office/word/2015/wordml/symex" xmlns:wpg="http://schemas.microsoft.com/office/word/2010/wordprocessingGroup" xmlns:wpi="http://schemas.microsoft.com/office/word/2010/wordprocessingInk" xmlns:wne="http://schemas.microsoft.com/office/word/2006/wordml" xmlns:wps="http://schemas.microsoft.com/office/word/2010/wordprocessingShape" mc:Ignorable="w14 w15 w16se w16cid w16 w16cex wp14">
+<w:glossaryDocument xmlns:wpc="http://schemas.microsoft.com/office/word/2010/wordprocessingCanvas" xmlns:cx="http://schemas.microsoft.com/office/drawing/2014/chartex" xmlns:cx1="http://schemas.microsoft.com/office/drawing/2015/9/8/chartex" xmlns:cx2="http://schemas.microsoft.com/office/drawing/2015/10/21/chartex" xmlns:cx3="http://schemas.microsoft.com/office/drawing/2016/5/9/chartex" xmlns:cx4="http://schemas.microsoft.com/office/drawing/2016/5/10/chartex" xmlns:cx5="http://schemas.microsoft.com/office/drawing/2016/5/11/chartex" xmlns:cx6="http://schemas.microsoft.com/office/drawing/2016/5/12/chartex" xmlns:cx7="http://schemas.microsoft.com/office/drawing/2016/5/13/chartex" xmlns:cx8="http://schemas.microsoft.com/office/drawing/2016/5/14/chartex" xmlns:mc="http://schemas.openxmlformats.org/markup-compatibility/2006" xmlns:aink="http://schemas.microsoft.com/office/drawing/2016/ink" xmlns:am3d="http://schemas.microsoft.com/office/drawing/2017/model3d" xmlns:o="urn:schemas-microsoft-com:office:office" xmlns:r="http://schemas.openxmlformats.org/officeDocument/2006/relationships" xmlns:m="http://schemas.openxmlformats.org/officeDocument/2006/math" xmlns:v="urn:schemas-microsoft-com:vml" xmlns:wp14="http://schemas.microsoft.com/office/word/2010/wordprocessingDrawing" xmlns:wp="http://schemas.openxmlformats.org/drawingml/2006/wordprocessingDrawing" xmlns:w10="urn:schemas-microsoft-com:office:word" xmlns:w="http://schemas.openxmlformats.org/wordprocessingml/2006/main" xmlns:w14="http://schemas.microsoft.com/office/word/2010/wordml" xmlns:w15="http://schemas.microsoft.com/office/word/2012/wordml" xmlns:w16cid="http://schemas.microsoft.com/office/word/2016/wordml/cid" xmlns:w16se="http://schemas.microsoft.com/office/word/2015/wordml/symex" xmlns:wpg="http://schemas.microsoft.com/office/word/2010/wordprocessingGroup" xmlns:wpi="http://schemas.microsoft.com/office/word/2010/wordprocessingInk" xmlns:wne="http://schemas.microsoft.com/office/word/2006/wordml" xmlns:wps="http://schemas.microsoft.com/office/word/2010/wordprocessingShape" mc:Ignorable="w14 w15 w16se w16cid wp14">
   <w:docParts>
     <w:docPart>
       <w:docPartPr>
@@ -3610,7 +3603,7 @@
 </file>
 
 <file path=word/glossary/fontTable.xml><?xml version="1.0" encoding="utf-8"?>
-<w:fonts xmlns:mc="http://schemas.openxmlformats.org/markup-compatibility/2006" xmlns:r="http://schemas.openxmlformats.org/officeDocument/2006/relationships" xmlns:w="http://schemas.openxmlformats.org/wordprocessingml/2006/main" xmlns:w14="http://schemas.microsoft.com/office/word/2010/wordml" xmlns:w15="http://schemas.microsoft.com/office/word/2012/wordml" xmlns:w16cex="http://schemas.microsoft.com/office/word/2018/wordml/cex" xmlns:w16cid="http://schemas.microsoft.com/office/word/2016/wordml/cid" xmlns:w16="http://schemas.microsoft.com/office/word/2018/wordml" xmlns:w16se="http://schemas.microsoft.com/office/word/2015/wordml/symex" mc:Ignorable="w14 w15 w16se w16cid w16 w16cex">
+<w:fonts xmlns:mc="http://schemas.openxmlformats.org/markup-compatibility/2006" xmlns:r="http://schemas.openxmlformats.org/officeDocument/2006/relationships" xmlns:w="http://schemas.openxmlformats.org/wordprocessingml/2006/main" xmlns:w14="http://schemas.microsoft.com/office/word/2010/wordml" xmlns:w15="http://schemas.microsoft.com/office/word/2012/wordml" xmlns:w16cid="http://schemas.microsoft.com/office/word/2016/wordml/cid" xmlns:w16se="http://schemas.microsoft.com/office/word/2015/wordml/symex" mc:Ignorable="w14 w15 w16se w16cid">
   <w:font w:name="Symbol">
     <w:panose1 w:val="05050102010706020507"/>
     <w:charset w:val="02"/>
@@ -3623,7 +3616,7 @@
     <w:charset w:val="00"/>
     <w:family w:val="roman"/>
     <w:pitch w:val="variable"/>
-    <w:sig w:usb0="E0002EFF" w:usb1="C000785B" w:usb2="00000009" w:usb3="00000000" w:csb0="000001FF" w:csb1="00000000"/>
+    <w:sig w:usb0="E0002AEF" w:usb1="C0007841" w:usb2="00000009" w:usb3="00000000" w:csb0="000001FF" w:csb1="00000000"/>
   </w:font>
   <w:font w:name="Courier New">
     <w:panose1 w:val="02070309020205020404"/>
@@ -3637,7 +3630,7 @@
     <w:charset w:val="02"/>
     <w:family w:val="decorative"/>
     <w:pitch w:val="variable"/>
-    <w:sig w:usb0="00000003" w:usb1="10000000" w:usb2="00000000" w:usb3="00000000" w:csb0="80000001" w:csb1="00000000"/>
+    <w:sig w:usb0="00000000" w:usb1="10000000" w:usb2="00000000" w:usb3="00000000" w:csb0="80000000" w:csb1="00000000"/>
   </w:font>
   <w:font w:name="Arial">
     <w:panose1 w:val="020B0604020202020204"/>
@@ -3651,7 +3644,7 @@
     <w:charset w:val="00"/>
     <w:family w:val="swiss"/>
     <w:pitch w:val="variable"/>
-    <w:sig w:usb0="E0002AFF" w:usb1="C000247B" w:usb2="00000009" w:usb3="00000000" w:csb0="000001FF" w:csb1="00000000"/>
+    <w:sig w:usb0="A00002EF" w:usb1="4000207B" w:usb2="00000000" w:usb3="00000000" w:csb0="0000009F" w:csb1="00000000"/>
   </w:font>
   <w:font w:name="Calibri Light">
     <w:panose1 w:val="020F0302020204030204"/>
@@ -3694,7 +3687,7 @@
 </file>
 
 <file path=word/glossary/settings.xml><?xml version="1.0" encoding="utf-8"?>
-<w:settings xmlns:mc="http://schemas.openxmlformats.org/markup-compatibility/2006" xmlns:o="urn:schemas-microsoft-com:office:office" xmlns:r="http://schemas.openxmlformats.org/officeDocument/2006/relationships" xmlns:m="http://schemas.openxmlformats.org/officeDocument/2006/math" xmlns:v="urn:schemas-microsoft-com:vml" xmlns:w10="urn:schemas-microsoft-com:office:word" xmlns:w="http://schemas.openxmlformats.org/wordprocessingml/2006/main" xmlns:w14="http://schemas.microsoft.com/office/word/2010/wordml" xmlns:w15="http://schemas.microsoft.com/office/word/2012/wordml" xmlns:w16cex="http://schemas.microsoft.com/office/word/2018/wordml/cex" xmlns:w16cid="http://schemas.microsoft.com/office/word/2016/wordml/cid" xmlns:w16="http://schemas.microsoft.com/office/word/2018/wordml" xmlns:w16se="http://schemas.microsoft.com/office/word/2015/wordml/symex" xmlns:sl="http://schemas.openxmlformats.org/schemaLibrary/2006/main" mc:Ignorable="w14 w15 w16se w16cid w16 w16cex">
+<w:settings xmlns:mc="http://schemas.openxmlformats.org/markup-compatibility/2006" xmlns:o="urn:schemas-microsoft-com:office:office" xmlns:r="http://schemas.openxmlformats.org/officeDocument/2006/relationships" xmlns:m="http://schemas.openxmlformats.org/officeDocument/2006/math" xmlns:v="urn:schemas-microsoft-com:vml" xmlns:w10="urn:schemas-microsoft-com:office:word" xmlns:w="http://schemas.openxmlformats.org/wordprocessingml/2006/main" xmlns:w14="http://schemas.microsoft.com/office/word/2010/wordml" xmlns:w15="http://schemas.microsoft.com/office/word/2012/wordml" xmlns:w16cid="http://schemas.microsoft.com/office/word/2016/wordml/cid" xmlns:w16se="http://schemas.microsoft.com/office/word/2015/wordml/symex" xmlns:sl="http://schemas.openxmlformats.org/schemaLibrary/2006/main" mc:Ignorable="w14 w15 w16se w16cid">
   <w:view w:val="normal"/>
   <w:defaultTabStop w:val="720"/>
   <w:characterSpacingControl w:val="doNotCompress"/>
@@ -3721,6 +3714,7 @@
     <w:rsid w:val="008F1624"/>
     <w:rsid w:val="00941079"/>
     <w:rsid w:val="009D3038"/>
+    <w:rsid w:val="00A95907"/>
     <w:rsid w:val="00B17983"/>
     <w:rsid w:val="00B67295"/>
     <w:rsid w:val="00BA4760"/>
@@ -3748,7 +3742,7 @@
 </file>
 
 <file path=word/glossary/styles.xml><?xml version="1.0" encoding="utf-8"?>
-<w:styles xmlns:mc="http://schemas.openxmlformats.org/markup-compatibility/2006" xmlns:r="http://schemas.openxmlformats.org/officeDocument/2006/relationships" xmlns:w="http://schemas.openxmlformats.org/wordprocessingml/2006/main" xmlns:w14="http://schemas.microsoft.com/office/word/2010/wordml" xmlns:w15="http://schemas.microsoft.com/office/word/2012/wordml" xmlns:w16cex="http://schemas.microsoft.com/office/word/2018/wordml/cex" xmlns:w16cid="http://schemas.microsoft.com/office/word/2016/wordml/cid" xmlns:w16="http://schemas.microsoft.com/office/word/2018/wordml" xmlns:w16se="http://schemas.microsoft.com/office/word/2015/wordml/symex" mc:Ignorable="w14 w15 w16se w16cid w16 w16cex">
+<w:styles xmlns:mc="http://schemas.openxmlformats.org/markup-compatibility/2006" xmlns:r="http://schemas.openxmlformats.org/officeDocument/2006/relationships" xmlns:w="http://schemas.openxmlformats.org/wordprocessingml/2006/main" xmlns:w14="http://schemas.microsoft.com/office/word/2010/wordml" xmlns:w15="http://schemas.microsoft.com/office/word/2012/wordml" xmlns:w16cid="http://schemas.microsoft.com/office/word/2016/wordml/cid" xmlns:w16se="http://schemas.microsoft.com/office/word/2015/wordml/symex" mc:Ignorable="w14 w15 w16se w16cid">
   <w:docDefaults>
     <w:rPrDefault>
       <w:rPr>
@@ -3764,7 +3758,7 @@
       </w:pPr>
     </w:pPrDefault>
   </w:docDefaults>
-  <w:latentStyles w:defLockedState="0" w:defUIPriority="99" w:defSemiHidden="0" w:defUnhideWhenUsed="0" w:defQFormat="0" w:count="376">
+  <w:latentStyles w:defLockedState="0" w:defUIPriority="99" w:defSemiHidden="0" w:defUnhideWhenUsed="0" w:defQFormat="0" w:count="375">
     <w:lsdException w:name="Normal" w:uiPriority="0" w:qFormat="1"/>
     <w:lsdException w:name="heading 1" w:uiPriority="9" w:qFormat="1"/>
     <w:lsdException w:name="heading 2" w:semiHidden="1" w:uiPriority="9" w:unhideWhenUsed="1" w:qFormat="1"/>
@@ -3870,6 +3864,7 @@
     <w:lsdException w:name="HTML Sample" w:semiHidden="1" w:unhideWhenUsed="1"/>
     <w:lsdException w:name="HTML Typewriter" w:semiHidden="1" w:unhideWhenUsed="1"/>
     <w:lsdException w:name="HTML Variable" w:semiHidden="1" w:unhideWhenUsed="1"/>
+    <w:lsdException w:name="Normal Table" w:semiHidden="1" w:unhideWhenUsed="1"/>
     <w:lsdException w:name="annotation subject" w:semiHidden="1" w:unhideWhenUsed="1"/>
     <w:lsdException w:name="No List" w:semiHidden="1" w:unhideWhenUsed="1"/>
     <w:lsdException w:name="Outline List 1" w:semiHidden="1" w:unhideWhenUsed="1"/>
@@ -3916,8 +3911,10 @@
     <w:lsdException w:name="Table Subtle 2" w:semiHidden="1" w:unhideWhenUsed="1"/>
     <w:lsdException w:name="Table Web 1" w:semiHidden="1" w:unhideWhenUsed="1"/>
     <w:lsdException w:name="Table Web 2" w:semiHidden="1" w:unhideWhenUsed="1"/>
+    <w:lsdException w:name="Table Web 3" w:semiHidden="1" w:unhideWhenUsed="1"/>
     <w:lsdException w:name="Balloon Text" w:semiHidden="1" w:unhideWhenUsed="1"/>
     <w:lsdException w:name="Table Grid" w:uiPriority="39"/>
+    <w:lsdException w:name="Table Theme" w:semiHidden="1" w:unhideWhenUsed="1"/>
     <w:lsdException w:name="Placeholder Text" w:semiHidden="1"/>
     <w:lsdException w:name="No Spacing" w:uiPriority="1" w:qFormat="1"/>
     <w:lsdException w:name="Light Shading" w:uiPriority="60"/>
@@ -4137,7 +4134,6 @@
     <w:lsdException w:name="Smart Hyperlink" w:semiHidden="1" w:unhideWhenUsed="1"/>
     <w:lsdException w:name="Hashtag" w:semiHidden="1" w:unhideWhenUsed="1"/>
     <w:lsdException w:name="Unresolved Mention" w:semiHidden="1" w:unhideWhenUsed="1"/>
-    <w:lsdException w:name="Smart Link" w:semiHidden="1" w:unhideWhenUsed="1"/>
   </w:latentStyles>
   <w:style w:type="paragraph" w:default="1" w:styleId="Normal">
     <w:name w:val="Normal"/>
@@ -4208,7 +4204,7 @@
 </file>
 
 <file path=word/glossary/webSettings.xml><?xml version="1.0" encoding="utf-8"?>
-<w:webSettings xmlns:mc="http://schemas.openxmlformats.org/markup-compatibility/2006" xmlns:r="http://schemas.openxmlformats.org/officeDocument/2006/relationships" xmlns:w="http://schemas.openxmlformats.org/wordprocessingml/2006/main" xmlns:w14="http://schemas.microsoft.com/office/word/2010/wordml" xmlns:w15="http://schemas.microsoft.com/office/word/2012/wordml" xmlns:w16cex="http://schemas.microsoft.com/office/word/2018/wordml/cex" xmlns:w16cid="http://schemas.microsoft.com/office/word/2016/wordml/cid" xmlns:w16="http://schemas.microsoft.com/office/word/2018/wordml" xmlns:w16se="http://schemas.microsoft.com/office/word/2015/wordml/symex" mc:Ignorable="w14 w15 w16se w16cid w16 w16cex">
+<w:webSettings xmlns:mc="http://schemas.openxmlformats.org/markup-compatibility/2006" xmlns:r="http://schemas.openxmlformats.org/officeDocument/2006/relationships" xmlns:w="http://schemas.openxmlformats.org/wordprocessingml/2006/main" xmlns:w14="http://schemas.microsoft.com/office/word/2010/wordml" xmlns:w15="http://schemas.microsoft.com/office/word/2012/wordml" xmlns:w16cid="http://schemas.microsoft.com/office/word/2016/wordml/cid" xmlns:w16se="http://schemas.microsoft.com/office/word/2015/wordml/symex" mc:Ignorable="w14 w15 w16se w16cid">
   <w:optimizeForBrowser/>
   <w:allowPNG/>
   <w:pixelsPerInch w:val="120"/>
@@ -4511,38 +4507,6 @@
 </file>
 
 <file path=customXml/item1.xml><?xml version="1.0" encoding="utf-8"?>
-<p:properties xmlns:p="http://schemas.microsoft.com/office/2006/metadata/properties" xmlns:xsi="http://www.w3.org/2001/XMLSchema-instance" xmlns:pc="http://schemas.microsoft.com/office/infopath/2007/PartnerControls">
-  <documentManagement>
-    <Historical_x0020_Importance xmlns="15ff3d39-6e7b-4d70-9b7c-8d9fe85d0f29">false</Historical_x0020_Importance>
-    <dlc_EmailTo xmlns="15ff3d39-6e7b-4d70-9b7c-8d9fe85d0f29" xsi:nil="true"/>
-    <TaxCatchAll xmlns="15ff3d39-6e7b-4d70-9b7c-8d9fe85d0f29"/>
-    <dlc_EmailSubject xmlns="15ff3d39-6e7b-4d70-9b7c-8d9fe85d0f29" xsi:nil="true"/>
-    <dlc_EmailCC xmlns="15ff3d39-6e7b-4d70-9b7c-8d9fe85d0f29" xsi:nil="true"/>
-    <dlc_EmailBCC xmlns="15ff3d39-6e7b-4d70-9b7c-8d9fe85d0f29" xsi:nil="true"/>
-    <dlc_EmailFrom xmlns="15ff3d39-6e7b-4d70-9b7c-8d9fe85d0f29" xsi:nil="true"/>
-    <Security_x0020_Classification xmlns="15ff3d39-6e7b-4d70-9b7c-8d9fe85d0f29" xsi:nil="true"/>
-    <dlc_EmailReceivedUTC xmlns="15ff3d39-6e7b-4d70-9b7c-8d9fe85d0f29" xsi:nil="true"/>
-    <dlc_EmailSentUTC xmlns="15ff3d39-6e7b-4d70-9b7c-8d9fe85d0f29" xsi:nil="true"/>
-    <cc54f3d3b0c44d2e8d85ddc68d8d3df7 xmlns="7db8b507-b8c4-4646-8d69-f4543fe6c418">
-      <Terms xmlns="http://schemas.microsoft.com/office/infopath/2007/PartnerControls"/>
-    </cc54f3d3b0c44d2e8d85ddc68d8d3df7>
-    <pc519adf3c7948f6bb06869155db6953 xmlns="7db8b507-b8c4-4646-8d69-f4543fe6c418">
-      <Terms xmlns="http://schemas.microsoft.com/office/infopath/2007/PartnerControls"/>
-    </pc519adf3c7948f6bb06869155db6953>
-  </documentManagement>
-</p:properties>
-</file>
-
-<file path=customXml/item2.xml><?xml version="1.0" encoding="utf-8"?>
-<?mso-contentType ?>
-<FormTemplates xmlns="http://schemas.microsoft.com/sharepoint/v3/contenttype/forms">
-  <Display>DocumentLibraryForm</Display>
-  <Edit>DocumentLibraryForm</Edit>
-  <New>DocumentLibraryForm</New>
-</FormTemplates>
-</file>
-
-<file path=customXml/item3.xml><?xml version="1.0" encoding="utf-8"?>
 <ct:contentTypeSchema xmlns:ct="http://schemas.microsoft.com/office/2006/metadata/contentType" xmlns:ma="http://schemas.microsoft.com/office/2006/metadata/properties/metaAttributes" ct:_="" ma:_="" ma:contentTypeName="Document" ma:contentTypeID="0x0101006E921A7557D59E46A409789F023A766D" ma:contentTypeVersion="12" ma:contentTypeDescription="Create a new document." ma:contentTypeScope="" ma:versionID="324aa70238e1f58852817741364f95e0">
   <xsd:schema xmlns:xsd="http://www.w3.org/2001/XMLSchema" xmlns:xs="http://www.w3.org/2001/XMLSchema" xmlns:p="http://schemas.microsoft.com/office/2006/metadata/properties" xmlns:ns2="7db8b507-b8c4-4646-8d69-f4543fe6c418" xmlns:ns3="15ff3d39-6e7b-4d70-9b7c-8d9fe85d0f29" xmlns:ns4="6afd6675-5f5a-4956-9df2-96768f65543d" targetNamespace="http://schemas.microsoft.com/office/2006/metadata/properties" ma:root="true" ma:fieldsID="0d68fa1acc33062d55f8a796c9df0dd4" ns2:_="" ns3:_="" ns4:_="">
     <xsd:import namespace="7db8b507-b8c4-4646-8d69-f4543fe6c418"/>
@@ -4867,30 +4831,43 @@
 </ct:contentTypeSchema>
 </file>
 
+<file path=customXml/item2.xml><?xml version="1.0" encoding="utf-8"?>
+<?mso-contentType ?>
+<FormTemplates xmlns="http://schemas.microsoft.com/sharepoint/v3/contenttype/forms">
+  <Display>DocumentLibraryForm</Display>
+  <Edit>DocumentLibraryForm</Edit>
+  <New>DocumentLibraryForm</New>
+</FormTemplates>
+</file>
+
+<file path=customXml/item3.xml><?xml version="1.0" encoding="utf-8"?>
+<p:properties xmlns:p="http://schemas.microsoft.com/office/2006/metadata/properties" xmlns:xsi="http://www.w3.org/2001/XMLSchema-instance" xmlns:pc="http://schemas.microsoft.com/office/infopath/2007/PartnerControls">
+  <documentManagement>
+    <Historical_x0020_Importance xmlns="15ff3d39-6e7b-4d70-9b7c-8d9fe85d0f29">false</Historical_x0020_Importance>
+    <dlc_EmailTo xmlns="15ff3d39-6e7b-4d70-9b7c-8d9fe85d0f29" xsi:nil="true"/>
+    <TaxCatchAll xmlns="15ff3d39-6e7b-4d70-9b7c-8d9fe85d0f29"/>
+    <dlc_EmailSubject xmlns="15ff3d39-6e7b-4d70-9b7c-8d9fe85d0f29" xsi:nil="true"/>
+    <dlc_EmailCC xmlns="15ff3d39-6e7b-4d70-9b7c-8d9fe85d0f29" xsi:nil="true"/>
+    <dlc_EmailBCC xmlns="15ff3d39-6e7b-4d70-9b7c-8d9fe85d0f29" xsi:nil="true"/>
+    <dlc_EmailFrom xmlns="15ff3d39-6e7b-4d70-9b7c-8d9fe85d0f29" xsi:nil="true"/>
+    <Security_x0020_Classification xmlns="15ff3d39-6e7b-4d70-9b7c-8d9fe85d0f29" xsi:nil="true"/>
+    <dlc_EmailReceivedUTC xmlns="15ff3d39-6e7b-4d70-9b7c-8d9fe85d0f29" xsi:nil="true"/>
+    <dlc_EmailSentUTC xmlns="15ff3d39-6e7b-4d70-9b7c-8d9fe85d0f29" xsi:nil="true"/>
+    <cc54f3d3b0c44d2e8d85ddc68d8d3df7 xmlns="7db8b507-b8c4-4646-8d69-f4543fe6c418">
+      <Terms xmlns="http://schemas.microsoft.com/office/infopath/2007/PartnerControls"/>
+    </cc54f3d3b0c44d2e8d85ddc68d8d3df7>
+    <pc519adf3c7948f6bb06869155db6953 xmlns="7db8b507-b8c4-4646-8d69-f4543fe6c418">
+      <Terms xmlns="http://schemas.microsoft.com/office/infopath/2007/PartnerControls"/>
+    </pc519adf3c7948f6bb06869155db6953>
+  </documentManagement>
+</p:properties>
+</file>
+
 <file path=customXml/item4.xml><?xml version="1.0" encoding="utf-8"?>
 <b:Sources xmlns:b="http://schemas.openxmlformats.org/officeDocument/2006/bibliography" xmlns="http://schemas.openxmlformats.org/officeDocument/2006/bibliography" SelectedStyle="\APASixthEditionOfficeOnline.xsl" StyleName="APA" Version="6"/>
 </file>
 
 <file path=customXml/itemProps1.xml><?xml version="1.0" encoding="utf-8"?>
-<ds:datastoreItem xmlns:ds="http://schemas.openxmlformats.org/officeDocument/2006/customXml" ds:itemID="{B272B498-853E-4905-9E12-33F842A8A99D}">
-  <ds:schemaRefs>
-    <ds:schemaRef ds:uri="http://schemas.microsoft.com/office/2006/metadata/properties"/>
-    <ds:schemaRef ds:uri="http://schemas.microsoft.com/office/infopath/2007/PartnerControls"/>
-    <ds:schemaRef ds:uri="15ff3d39-6e7b-4d70-9b7c-8d9fe85d0f29"/>
-    <ds:schemaRef ds:uri="7db8b507-b8c4-4646-8d69-f4543fe6c418"/>
-  </ds:schemaRefs>
-</ds:datastoreItem>
-</file>
-
-<file path=customXml/itemProps2.xml><?xml version="1.0" encoding="utf-8"?>
-<ds:datastoreItem xmlns:ds="http://schemas.openxmlformats.org/officeDocument/2006/customXml" ds:itemID="{CBC17EAE-B90C-4446-931D-3CEC7902E745}">
-  <ds:schemaRefs>
-    <ds:schemaRef ds:uri="http://schemas.microsoft.com/sharepoint/v3/contenttype/forms"/>
-  </ds:schemaRefs>
-</ds:datastoreItem>
-</file>
-
-<file path=customXml/itemProps3.xml><?xml version="1.0" encoding="utf-8"?>
 <ds:datastoreItem xmlns:ds="http://schemas.openxmlformats.org/officeDocument/2006/customXml" ds:itemID="{DD59C485-8F95-4A3D-8F9D-C6454628A71C}">
   <ds:schemaRefs>
     <ds:schemaRef ds:uri="http://schemas.microsoft.com/office/2006/metadata/contentType"/>
@@ -4910,8 +4887,27 @@
 </ds:datastoreItem>
 </file>
 
+<file path=customXml/itemProps2.xml><?xml version="1.0" encoding="utf-8"?>
+<ds:datastoreItem xmlns:ds="http://schemas.openxmlformats.org/officeDocument/2006/customXml" ds:itemID="{CBC17EAE-B90C-4446-931D-3CEC7902E745}">
+  <ds:schemaRefs>
+    <ds:schemaRef ds:uri="http://schemas.microsoft.com/sharepoint/v3/contenttype/forms"/>
+  </ds:schemaRefs>
+</ds:datastoreItem>
+</file>
+
+<file path=customXml/itemProps3.xml><?xml version="1.0" encoding="utf-8"?>
+<ds:datastoreItem xmlns:ds="http://schemas.openxmlformats.org/officeDocument/2006/customXml" ds:itemID="{B272B498-853E-4905-9E12-33F842A8A99D}">
+  <ds:schemaRefs>
+    <ds:schemaRef ds:uri="http://schemas.microsoft.com/office/2006/metadata/properties"/>
+    <ds:schemaRef ds:uri="http://schemas.microsoft.com/office/infopath/2007/PartnerControls"/>
+    <ds:schemaRef ds:uri="15ff3d39-6e7b-4d70-9b7c-8d9fe85d0f29"/>
+    <ds:schemaRef ds:uri="7db8b507-b8c4-4646-8d69-f4543fe6c418"/>
+  </ds:schemaRefs>
+</ds:datastoreItem>
+</file>
+
 <file path=customXml/itemProps4.xml><?xml version="1.0" encoding="utf-8"?>
-<ds:datastoreItem xmlns:ds="http://schemas.openxmlformats.org/officeDocument/2006/customXml" ds:itemID="{B27D36BA-6107-8A44-B911-D453BCB9D607}">
+<ds:datastoreItem xmlns:ds="http://schemas.openxmlformats.org/officeDocument/2006/customXml" ds:itemID="{A88A1F45-D57E-0944-9BA9-7AB1C536CB73}">
   <ds:schemaRefs>
     <ds:schemaRef ds:uri="http://schemas.openxmlformats.org/officeDocument/2006/bibliography"/>
   </ds:schemaRefs>

</xml_diff>